<commit_message>
including functionality to have multiple ports, example in pulmonary_GE_5_lobe_type. I think this will make it possible to make all module coupling general, I don't need specific code for coupling vessels. I need to investigate this.
</commit_message>
<xml_diff>
--- a/tutorial.docx
+++ b/tutorial.docx
@@ -354,22 +354,6 @@
           <w:bCs/>
         </w:rPr>
         <w:tab/>
-      </w:r>
-    </w:p>
-    <w:p>
-      <w:pPr>
-        <w:pStyle w:val="Normal"/>
-        <w:rPr>
-          <w:b/>
-          <w:b/>
-          <w:bCs/>
-        </w:rPr>
-      </w:pPr>
-      <w:r>
-        <w:rPr>
-          <w:b/>
-          <w:bCs/>
-        </w:rPr>
       </w:r>
     </w:p>
     <w:p>
@@ -387,7 +371,7 @@
           <w:pgNumType w:fmt="decimal"/>
           <w:formProt w:val="false"/>
           <w:textDirection w:val="lrTb"/>
-          <w:docGrid w:type="default" w:linePitch="360" w:charSpace="4294959103"/>
+          <w:docGrid w:type="default" w:linePitch="360" w:charSpace="0"/>
         </w:sectPr>
         <w:pStyle w:val="Normal"/>
         <w:rPr>
@@ -637,14 +621,7 @@
           <w:i/>
           <w:iCs/>
         </w:rPr>
-        <w:t xml:space="preserve">git clone </w:t>
-      </w:r>
-      <w:r>
-        <w:rPr>
-          <w:i/>
-          <w:iCs/>
-        </w:rPr>
-        <w:t>https://github.com/FinbarArgus/circulatory_autogen</w:t>
+        <w:t>git clone https://github.com/FinbarArgus/circulatory_autogen</w:t>
       </w:r>
     </w:p>
     <w:p>
@@ -1246,7 +1223,7 @@
         <mc:AlternateContent>
           <mc:Choice Requires="wps">
             <w:drawing>
-              <wp:anchor behindDoc="0" distT="19050" distB="22860" distL="19050" distR="15240" simplePos="0" locked="0" layoutInCell="0" allowOverlap="1" relativeHeight="13" wp14:anchorId="424B8F77">
+              <wp:anchor behindDoc="0" distT="14605" distB="14605" distL="14605" distR="14605" simplePos="0" locked="0" layoutInCell="0" allowOverlap="1" relativeHeight="13" wp14:anchorId="424B8F77">
                 <wp:simplePos x="0" y="0"/>
                 <wp:positionH relativeFrom="column">
                   <wp:posOffset>0</wp:posOffset>
@@ -1634,7 +1611,7 @@
         <mc:AlternateContent>
           <mc:Choice Requires="wps">
             <w:drawing>
-              <wp:anchor behindDoc="0" distT="19050" distB="22860" distL="19050" distR="15240" simplePos="0" locked="0" layoutInCell="0" allowOverlap="1" relativeHeight="29" wp14:anchorId="50775A89">
+              <wp:anchor behindDoc="0" distT="14605" distB="14605" distL="14605" distR="14605" simplePos="0" locked="0" layoutInCell="0" allowOverlap="1" relativeHeight="26" wp14:anchorId="50775A89">
                 <wp:simplePos x="0" y="0"/>
                 <wp:positionH relativeFrom="column">
                   <wp:posOffset>0</wp:posOffset>
@@ -2159,7 +2136,7 @@
         <mc:AlternateContent>
           <mc:Choice Requires="wps">
             <w:drawing>
-              <wp:anchor behindDoc="0" distT="19050" distB="22860" distL="19050" distR="15240" simplePos="0" locked="0" layoutInCell="0" allowOverlap="1" relativeHeight="31" wp14:anchorId="2B3B4F39">
+              <wp:anchor behindDoc="0" distT="14605" distB="14605" distL="14605" distR="14605" simplePos="0" locked="0" layoutInCell="0" allowOverlap="1" relativeHeight="28" wp14:anchorId="2B3B4F39">
                 <wp:simplePos x="0" y="0"/>
                 <wp:positionH relativeFrom="column">
                   <wp:posOffset>7620</wp:posOffset>
@@ -4295,21 +4272,29 @@
         </w:rPr>
       </w:pPr>
       <w:r>
-        <w:rPr/>
-      </w:r>
-    </w:p>
-    <w:p>
-      <w:pPr>
-        <w:pStyle w:val="Normal"/>
-        <w:rPr>
-          <w:b/>
+        <w:rPr>
           <w:b/>
           <w:bCs/>
           <w:lang w:bidi="fa-IR"/>
         </w:rPr>
-      </w:pPr>
-      <w:r>
-        <w:rPr/>
+      </w:r>
+    </w:p>
+    <w:p>
+      <w:pPr>
+        <w:pStyle w:val="Normal"/>
+        <w:rPr>
+          <w:b/>
+          <w:b/>
+          <w:bCs/>
+          <w:lang w:bidi="fa-IR"/>
+        </w:rPr>
+      </w:pPr>
+      <w:r>
+        <w:rPr>
+          <w:b/>
+          <w:bCs/>
+          <w:lang w:bidi="fa-IR"/>
+        </w:rPr>
       </w:r>
     </w:p>
     <w:p>
@@ -4714,7 +4699,8 @@
           <w:p>
             <w:pPr>
               <w:pStyle w:val="Normal"/>
-              <w:widowControl/>
+              <w:widowControl w:val="false"/>
+              <w:suppressAutoHyphens w:val="true"/>
               <w:spacing w:lineRule="auto" w:line="240" w:before="0" w:after="0"/>
               <w:jc w:val="center"/>
               <w:rPr>
@@ -4745,7 +4731,8 @@
           <w:p>
             <w:pPr>
               <w:pStyle w:val="Normal"/>
-              <w:widowControl/>
+              <w:widowControl w:val="false"/>
+              <w:suppressAutoHyphens w:val="true"/>
               <w:spacing w:lineRule="auto" w:line="240" w:before="0" w:after="0"/>
               <w:jc w:val="center"/>
               <w:rPr>
@@ -4779,7 +4766,8 @@
           <w:p>
             <w:pPr>
               <w:pStyle w:val="Normal"/>
-              <w:widowControl/>
+              <w:widowControl w:val="false"/>
+              <w:suppressAutoHyphens w:val="true"/>
               <w:spacing w:lineRule="auto" w:line="240" w:before="0" w:after="0"/>
               <w:jc w:val="center"/>
               <w:rPr>
@@ -4810,7 +4798,8 @@
           <w:p>
             <w:pPr>
               <w:pStyle w:val="Normal"/>
-              <w:widowControl/>
+              <w:widowControl w:val="false"/>
+              <w:suppressAutoHyphens w:val="true"/>
               <w:spacing w:lineRule="auto" w:line="240" w:before="0" w:after="0"/>
               <w:jc w:val="center"/>
               <w:rPr>
@@ -4841,7 +4830,8 @@
           <w:p>
             <w:pPr>
               <w:pStyle w:val="Normal"/>
-              <w:widowControl/>
+              <w:widowControl w:val="false"/>
+              <w:suppressAutoHyphens w:val="true"/>
               <w:spacing w:lineRule="auto" w:line="240" w:before="0" w:after="0"/>
               <w:jc w:val="center"/>
               <w:rPr>
@@ -4872,7 +4862,8 @@
           <w:p>
             <w:pPr>
               <w:pStyle w:val="Normal"/>
-              <w:widowControl/>
+              <w:widowControl w:val="false"/>
+              <w:suppressAutoHyphens w:val="true"/>
               <w:spacing w:lineRule="auto" w:line="240" w:before="0" w:after="0"/>
               <w:jc w:val="center"/>
               <w:rPr>
@@ -4905,7 +4896,8 @@
           <w:p>
             <w:pPr>
               <w:pStyle w:val="Normal"/>
-              <w:widowControl/>
+              <w:widowControl w:val="false"/>
+              <w:suppressAutoHyphens w:val="true"/>
               <w:spacing w:lineRule="auto" w:line="240" w:before="0" w:after="0"/>
               <w:jc w:val="center"/>
               <w:rPr>
@@ -4936,7 +4928,8 @@
           <w:p>
             <w:pPr>
               <w:pStyle w:val="Normal"/>
-              <w:widowControl/>
+              <w:widowControl w:val="false"/>
+              <w:suppressAutoHyphens w:val="true"/>
               <w:spacing w:lineRule="auto" w:line="240" w:before="0" w:after="0"/>
               <w:jc w:val="center"/>
               <w:rPr>
@@ -4969,7 +4962,8 @@
           <w:p>
             <w:pPr>
               <w:pStyle w:val="Normal"/>
-              <w:widowControl/>
+              <w:widowControl w:val="false"/>
+              <w:suppressAutoHyphens w:val="true"/>
               <w:spacing w:lineRule="auto" w:line="240" w:before="0" w:after="0"/>
               <w:jc w:val="center"/>
               <w:rPr>
@@ -5000,7 +4994,8 @@
           <w:p>
             <w:pPr>
               <w:pStyle w:val="Normal"/>
-              <w:widowControl/>
+              <w:widowControl w:val="false"/>
+              <w:suppressAutoHyphens w:val="true"/>
               <w:spacing w:lineRule="auto" w:line="240" w:before="0" w:after="0"/>
               <w:jc w:val="center"/>
               <w:rPr>
@@ -5033,7 +5028,8 @@
           <w:p>
             <w:pPr>
               <w:pStyle w:val="Normal"/>
-              <w:widowControl/>
+              <w:widowControl w:val="false"/>
+              <w:suppressAutoHyphens w:val="true"/>
               <w:spacing w:lineRule="auto" w:line="240" w:before="0" w:after="0"/>
               <w:jc w:val="center"/>
               <w:rPr>
@@ -5064,7 +5060,8 @@
           <w:p>
             <w:pPr>
               <w:pStyle w:val="Normal"/>
-              <w:widowControl/>
+              <w:widowControl w:val="false"/>
+              <w:suppressAutoHyphens w:val="true"/>
               <w:spacing w:lineRule="auto" w:line="240" w:before="0" w:after="0"/>
               <w:jc w:val="center"/>
               <w:rPr>
@@ -5282,7 +5279,7 @@
       </w:r>
       <w:r>
         <w:rPr>
-          <w:color w:val="000000" w:themeColor="text1"/>
+          <w:color w:val="000000"/>
           <w:sz w:val="24"/>
           <w:szCs w:val="24"/>
         </w:rPr>
@@ -5366,7 +5363,8 @@
           <w:p>
             <w:pPr>
               <w:pStyle w:val="Normal"/>
-              <w:widowControl/>
+              <w:widowControl w:val="false"/>
+              <w:suppressAutoHyphens w:val="true"/>
               <w:spacing w:lineRule="auto" w:line="240" w:before="0" w:after="0"/>
               <w:jc w:val="center"/>
               <w:rPr>
@@ -5376,13 +5374,7 @@
               </w:rPr>
             </w:pPr>
             <w:r>
-              <w:rPr>
-                <w:rFonts w:eastAsia="Calibri" w:cs="B Nazanin"/>
-                <w:kern w:val="0"/>
-                <w:sz w:val="28"/>
-                <w:szCs w:val="28"/>
-                <w:lang w:val="en-US" w:eastAsia="en-US" w:bidi="ar-SA"/>
-              </w:rPr>
+              <w:rPr/>
               <w:drawing>
                 <wp:inline distT="0" distB="0" distL="0" distR="0">
                   <wp:extent cx="2758440" cy="3323590"/>
@@ -5437,7 +5429,8 @@
           <w:p>
             <w:pPr>
               <w:pStyle w:val="Caption1"/>
-              <w:widowControl/>
+              <w:widowControl w:val="false"/>
+              <w:suppressAutoHyphens w:val="true"/>
               <w:spacing w:before="0" w:after="200"/>
               <w:rPr>
                 <w:rFonts w:ascii="Calibri" w:hAnsi="Calibri" w:eastAsia="Calibri" w:cs="B Nazanin"/>
@@ -5535,7 +5528,8 @@
                 <w:p>
                   <w:pPr>
                     <w:pStyle w:val="Normal"/>
-                    <w:widowControl/>
+                    <w:widowControl w:val="false"/>
+                    <w:suppressAutoHyphens w:val="true"/>
                     <w:spacing w:lineRule="auto" w:line="240" w:before="0" w:after="0"/>
                     <w:jc w:val="center"/>
                     <w:rPr>
@@ -5570,7 +5564,8 @@
                 <w:p>
                   <w:pPr>
                     <w:pStyle w:val="Normal"/>
-                    <w:widowControl/>
+                    <w:widowControl w:val="false"/>
+                    <w:suppressAutoHyphens w:val="true"/>
                     <w:spacing w:lineRule="auto" w:line="240" w:before="0" w:after="0"/>
                     <w:jc w:val="center"/>
                     <w:rPr>
@@ -5610,7 +5605,8 @@
                 <w:p>
                   <w:pPr>
                     <w:pStyle w:val="Normal"/>
-                    <w:widowControl/>
+                    <w:widowControl w:val="false"/>
+                    <w:suppressAutoHyphens w:val="true"/>
                     <w:spacing w:lineRule="auto" w:line="240" w:before="0" w:after="0"/>
                     <w:jc w:val="center"/>
                     <w:rPr>
@@ -5640,7 +5636,8 @@
                 <w:p>
                   <w:pPr>
                     <w:pStyle w:val="Normal"/>
-                    <w:widowControl/>
+                    <w:widowControl w:val="false"/>
+                    <w:suppressAutoHyphens w:val="true"/>
                     <w:spacing w:lineRule="auto" w:line="240" w:before="0" w:after="0"/>
                     <w:jc w:val="center"/>
                     <w:rPr>
@@ -5675,7 +5672,8 @@
                 <w:p>
                   <w:pPr>
                     <w:pStyle w:val="Normal"/>
-                    <w:widowControl/>
+                    <w:widowControl w:val="false"/>
+                    <w:suppressAutoHyphens w:val="true"/>
                     <w:spacing w:lineRule="auto" w:line="240" w:before="0" w:after="0"/>
                     <w:jc w:val="center"/>
                     <w:rPr>
@@ -5705,7 +5703,8 @@
                 <w:p>
                   <w:pPr>
                     <w:pStyle w:val="Normal"/>
-                    <w:widowControl/>
+                    <w:widowControl w:val="false"/>
+                    <w:suppressAutoHyphens w:val="true"/>
                     <w:spacing w:lineRule="auto" w:line="240" w:before="0" w:after="0"/>
                     <w:jc w:val="center"/>
                     <w:rPr>
@@ -5740,7 +5739,8 @@
                 <w:p>
                   <w:pPr>
                     <w:pStyle w:val="Normal"/>
-                    <w:widowControl/>
+                    <w:widowControl w:val="false"/>
+                    <w:suppressAutoHyphens w:val="true"/>
                     <w:spacing w:lineRule="auto" w:line="240" w:before="0" w:after="0"/>
                     <w:jc w:val="center"/>
                     <w:rPr>
@@ -5770,7 +5770,8 @@
                 <w:p>
                   <w:pPr>
                     <w:pStyle w:val="Normal"/>
-                    <w:widowControl/>
+                    <w:widowControl w:val="false"/>
+                    <w:suppressAutoHyphens w:val="true"/>
                     <w:spacing w:lineRule="auto" w:line="240" w:before="0" w:after="0"/>
                     <w:jc w:val="center"/>
                     <w:rPr>
@@ -5805,7 +5806,8 @@
                 <w:p>
                   <w:pPr>
                     <w:pStyle w:val="Normal"/>
-                    <w:widowControl/>
+                    <w:widowControl w:val="false"/>
+                    <w:suppressAutoHyphens w:val="true"/>
                     <w:spacing w:lineRule="auto" w:line="240" w:before="0" w:after="0"/>
                     <w:jc w:val="center"/>
                     <w:rPr>
@@ -5835,7 +5837,8 @@
                 <w:p>
                   <w:pPr>
                     <w:pStyle w:val="Normal"/>
-                    <w:widowControl/>
+                    <w:widowControl w:val="false"/>
+                    <w:suppressAutoHyphens w:val="true"/>
                     <w:spacing w:lineRule="auto" w:line="240" w:before="0" w:after="0"/>
                     <w:jc w:val="center"/>
                     <w:rPr>
@@ -5862,7 +5865,8 @@
           <w:p>
             <w:pPr>
               <w:pStyle w:val="Normal"/>
-              <w:widowControl/>
+              <w:widowControl w:val="false"/>
+              <w:suppressAutoHyphens w:val="true"/>
               <w:spacing w:lineRule="auto" w:line="240" w:before="0" w:after="0"/>
               <w:jc w:val="center"/>
               <w:rPr>
@@ -5873,12 +5877,9 @@
             </w:pPr>
             <w:r>
               <w:rPr>
-                <w:rFonts w:eastAsia="Calibri" w:cs="B Nazanin"/>
                 <w:color w:val="000000" w:themeColor="text1"/>
-                <w:kern w:val="0"/>
-                <w:sz w:val="28"/>
-                <w:szCs w:val="28"/>
-                <w:lang w:val="en-US" w:eastAsia="en-US" w:bidi="ar-SA"/>
+                <w:sz w:val="24"/>
+                <w:szCs w:val="24"/>
               </w:rPr>
             </w:r>
           </w:p>
@@ -6523,7 +6524,8 @@
           <w:p>
             <w:pPr>
               <w:pStyle w:val="Normal"/>
-              <w:widowControl/>
+              <w:widowControl w:val="false"/>
+              <w:suppressAutoHyphens w:val="true"/>
               <w:spacing w:lineRule="auto" w:line="240" w:before="0" w:after="0"/>
               <w:jc w:val="left"/>
               <w:rPr>
@@ -6535,13 +6537,7 @@
               </w:rPr>
             </w:pPr>
             <w:r>
-              <w:rPr>
-                <w:rFonts w:eastAsia="Calibri" w:cs="B Nazanin"/>
-                <w:kern w:val="0"/>
-                <w:sz w:val="28"/>
-                <w:szCs w:val="28"/>
-                <w:lang w:val="en-US" w:eastAsia="en-US" w:bidi="ar-SA"/>
-              </w:rPr>
+              <w:rPr/>
               <w:drawing>
                 <wp:inline distT="0" distB="0" distL="0" distR="0">
                   <wp:extent cx="2903220" cy="4435475"/>
@@ -6595,7 +6591,8 @@
           <w:p>
             <w:pPr>
               <w:pStyle w:val="Normal"/>
-              <w:widowControl/>
+              <w:widowControl w:val="false"/>
+              <w:suppressAutoHyphens w:val="true"/>
               <w:spacing w:lineRule="auto" w:line="240" w:before="0" w:after="0"/>
               <w:jc w:val="left"/>
               <w:rPr>
@@ -6607,13 +6604,7 @@
               </w:rPr>
             </w:pPr>
             <w:r>
-              <w:rPr>
-                <w:rFonts w:eastAsia="Calibri" w:cs="B Nazanin"/>
-                <w:kern w:val="0"/>
-                <w:sz w:val="28"/>
-                <w:szCs w:val="28"/>
-                <w:lang w:val="en-US" w:eastAsia="en-US" w:bidi="ar-SA"/>
-              </w:rPr>
+              <w:rPr/>
               <w:drawing>
                 <wp:inline distT="0" distB="0" distL="0" distR="0">
                   <wp:extent cx="4434840" cy="4251960"/>
@@ -6982,7 +6973,141 @@
           <w:b/>
           <w:bCs/>
         </w:rPr>
-        <w:t>Appendix A: Cardiovascular system and CN model</w:t>
+        <w:t>Features that are implemented but are yet to be included in this tutorial”</w:t>
+      </w:r>
+    </w:p>
+    <w:p>
+      <w:pPr>
+        <w:pStyle w:val="Normal"/>
+        <w:numPr>
+          <w:ilvl w:val="0"/>
+          <w:numId w:val="4"/>
+        </w:numPr>
+        <w:rPr>
+          <w:b w:val="false"/>
+          <w:b w:val="false"/>
+          <w:bCs w:val="false"/>
+        </w:rPr>
+      </w:pPr>
+      <w:r>
+        <w:rPr>
+          <w:b w:val="false"/>
+          <w:bCs w:val="false"/>
+        </w:rPr>
+        <w:t>Frequency domain fitting, amplitude and phase</w:t>
+      </w:r>
+    </w:p>
+    <w:p>
+      <w:pPr>
+        <w:pStyle w:val="Normal"/>
+        <w:numPr>
+          <w:ilvl w:val="0"/>
+          <w:numId w:val="4"/>
+        </w:numPr>
+        <w:rPr>
+          <w:b w:val="false"/>
+          <w:b w:val="false"/>
+          <w:bCs w:val="false"/>
+        </w:rPr>
+      </w:pPr>
+      <w:r>
+        <w:rPr>
+          <w:b w:val="false"/>
+          <w:bCs w:val="false"/>
+        </w:rPr>
+        <w:t>Using operations and operands in the obs_data.json file</w:t>
+      </w:r>
+    </w:p>
+    <w:p>
+      <w:pPr>
+        <w:pStyle w:val="Normal"/>
+        <w:numPr>
+          <w:ilvl w:val="1"/>
+          <w:numId w:val="4"/>
+        </w:numPr>
+        <w:rPr>
+          <w:b w:val="false"/>
+          <w:b w:val="false"/>
+          <w:bCs w:val="false"/>
+        </w:rPr>
+      </w:pPr>
+      <w:r>
+        <w:rPr>
+          <w:b w:val="false"/>
+          <w:bCs w:val="false"/>
+        </w:rPr>
+        <w:t>multiple (&gt;2) operands  can be used for addition</w:t>
+      </w:r>
+    </w:p>
+    <w:p>
+      <w:pPr>
+        <w:pStyle w:val="Normal"/>
+        <w:numPr>
+          <w:ilvl w:val="0"/>
+          <w:numId w:val="4"/>
+        </w:numPr>
+        <w:rPr>
+          <w:b w:val="false"/>
+          <w:b w:val="false"/>
+          <w:bCs w:val="false"/>
+        </w:rPr>
+      </w:pPr>
+      <w:r>
+        <w:rPr>
+          <w:b w:val="false"/>
+          <w:bCs w:val="false"/>
+        </w:rPr>
+      </w:r>
+    </w:p>
+    <w:p>
+      <w:pPr>
+        <w:pStyle w:val="Normal"/>
+        <w:rPr>
+          <w:b/>
+          <w:b/>
+          <w:bCs/>
+        </w:rPr>
+      </w:pPr>
+      <w:r>
+        <w:rPr/>
+      </w:r>
+    </w:p>
+    <w:p>
+      <w:pPr>
+        <w:pStyle w:val="Normal"/>
+        <w:rPr>
+          <w:b/>
+          <w:b/>
+          <w:bCs/>
+        </w:rPr>
+      </w:pPr>
+      <w:r>
+        <w:rPr>
+          <w:b/>
+          <w:bCs/>
+        </w:rPr>
+        <w:t xml:space="preserve">Appendix A: Cardiovascular system and </w:t>
+      </w:r>
+      <w:r>
+        <w:rPr>
+          <w:b/>
+          <w:bCs/>
+        </w:rPr>
+        <w:t>control</w:t>
+      </w:r>
+      <w:r>
+        <w:rPr>
+          <w:b/>
+          <w:bCs/>
+        </w:rPr>
+        <w:t xml:space="preserve"> model</w:t>
+      </w:r>
+      <w:r>
+        <w:rPr>
+          <w:b/>
+          <w:bCs/>
+        </w:rPr>
+        <w:t>s</w:t>
       </w:r>
     </w:p>
     <w:p>
@@ -6993,7 +7118,23 @@
       </w:pPr>
       <w:r>
         <w:rPr/>
-        <w:t>The article below is a good source for getting more information about the human cardiopulmonary system and the CN model. You can download the article from the link.</w:t>
+        <w:t xml:space="preserve">The article below is a good source for getting more information about the human cardiopulmonary system and the </w:t>
+      </w:r>
+      <w:r>
+        <w:rPr/>
+        <w:t>control</w:t>
+      </w:r>
+      <w:r>
+        <w:rPr/>
+        <w:t xml:space="preserve"> model</w:t>
+      </w:r>
+      <w:r>
+        <w:rPr/>
+        <w:t>s</w:t>
+      </w:r>
+      <w:r>
+        <w:rPr/>
+        <w:t>. You can download the article from the link.</w:t>
       </w:r>
     </w:p>
     <w:p>
@@ -7046,2643 +7187,6 @@
     <w:p>
       <w:pPr>
         <w:pStyle w:val="Normal"/>
-        <w:jc w:val="both"/>
-        <w:rPr/>
-      </w:pPr>
-      <w:r>
-        <w:rPr/>
-        <w:t xml:space="preserve">Moreover, some schematic pictures of the heart, pulmonary system, and neural networks can be observed in </w:t>
-      </w:r>
-      <w:r>
-        <w:rPr/>
-        <w:fldChar w:fldCharType="begin"/>
-      </w:r>
-      <w:r>
-        <w:rPr/>
-        <w:instrText xml:space="preserve"> REF _Ref114789320 \h </w:instrText>
-      </w:r>
-      <w:r>
-        <w:rPr/>
-        <w:fldChar w:fldCharType="separate"/>
-      </w:r>
-      <w:r>
-        <w:rPr/>
-      </w:r>
-      <w:r>
-        <w:rPr/>
-        <w:fldChar w:fldCharType="end"/>
-      </w:r>
-      <w:r>
-        <w:rPr/>
-        <w:t xml:space="preserve"> to </w:t>
-      </w:r>
-      <w:r>
-        <w:rPr/>
-        <w:fldChar w:fldCharType="begin"/>
-      </w:r>
-      <w:r>
-        <w:rPr/>
-        <w:instrText xml:space="preserve"> REF _Ref114789333 \h </w:instrText>
-      </w:r>
-      <w:r>
-        <w:rPr/>
-        <w:fldChar w:fldCharType="separate"/>
-      </w:r>
-      <w:r>
-        <w:rPr/>
-        <w:t>Figure 16</w:t>
-      </w:r>
-      <w:r>
-        <w:rPr/>
-        <w:fldChar w:fldCharType="end"/>
-      </w:r>
-      <w:r>
-        <w:rPr/>
-        <w:t>. These images can help you better understand the cardiovascular system and every part’s connection.</w:t>
-      </w:r>
-    </w:p>
-    <w:p>
-      <w:pPr>
-        <w:pStyle w:val="Normal"/>
-        <w:jc w:val="center"/>
-        <w:rPr/>
-      </w:pPr>
-      <w:r>
-        <w:rPr/>
-        <w:drawing>
-          <wp:inline distT="0" distB="0" distL="0" distR="0">
-            <wp:extent cx="4053840" cy="3984625"/>
-            <wp:effectExtent l="0" t="0" r="0" b="0"/>
-            <wp:docPr id="25" name="Picture 8" descr="C:\Users\atamo_000\Desktop\RA\images\hearth2.png"/>
-            <wp:cNvGraphicFramePr>
-              <a:graphicFrameLocks xmlns:a="http://schemas.openxmlformats.org/drawingml/2006/main" noChangeAspect="1"/>
-            </wp:cNvGraphicFramePr>
-            <a:graphic xmlns:a="http://schemas.openxmlformats.org/drawingml/2006/main">
-              <a:graphicData uri="http://schemas.openxmlformats.org/drawingml/2006/picture">
-                <pic:pic xmlns:pic="http://schemas.openxmlformats.org/drawingml/2006/picture">
-                  <pic:nvPicPr>
-                    <pic:cNvPr id="25" name="Picture 8" descr="C:\Users\atamo_000\Desktop\RA\images\hearth2.png"/>
-                    <pic:cNvPicPr>
-                      <a:picLocks noChangeAspect="1" noChangeArrowheads="1"/>
-                    </pic:cNvPicPr>
-                  </pic:nvPicPr>
-                  <pic:blipFill>
-                    <a:blip r:embed="rId32"/>
-                    <a:stretch>
-                      <a:fillRect/>
-                    </a:stretch>
-                  </pic:blipFill>
-                  <pic:spPr bwMode="auto">
-                    <a:xfrm>
-                      <a:off x="0" y="0"/>
-                      <a:ext cx="4053840" cy="3984625"/>
-                    </a:xfrm>
-                    <a:prstGeom prst="rect">
-                      <a:avLst/>
-                    </a:prstGeom>
-                  </pic:spPr>
-                </pic:pic>
-              </a:graphicData>
-            </a:graphic>
-          </wp:inline>
-        </w:drawing>
-      </w:r>
-      <w:bookmarkStart w:id="12" w:name="_Ref114789320"/>
-    </w:p>
-    <w:p>
-      <w:pPr>
-        <w:pStyle w:val="Normal"/>
-        <w:jc w:val="center"/>
-        <w:rPr>
-          <w:sz w:val="24"/>
-          <w:szCs w:val="24"/>
-        </w:rPr>
-      </w:pPr>
-      <w:r>
-        <w:rPr>
-          <w:sz w:val="24"/>
-          <w:szCs w:val="24"/>
-        </w:rPr>
-        <w:t xml:space="preserve">Figure </w:t>
-      </w:r>
-      <w:r>
-        <w:rPr>
-          <w:sz w:val="24"/>
-          <w:szCs w:val="24"/>
-        </w:rPr>
-        <w:fldChar w:fldCharType="begin"/>
-      </w:r>
-      <w:r>
-        <w:rPr>
-          <w:sz w:val="24"/>
-          <w:szCs w:val="24"/>
-        </w:rPr>
-        <w:instrText xml:space="preserve"> SEQ Figure \* ARABIC </w:instrText>
-      </w:r>
-      <w:r>
-        <w:rPr>
-          <w:sz w:val="24"/>
-          <w:szCs w:val="24"/>
-        </w:rPr>
-        <w:fldChar w:fldCharType="separate"/>
-      </w:r>
-      <w:r>
-        <w:rPr>
-          <w:sz w:val="24"/>
-          <w:szCs w:val="24"/>
-        </w:rPr>
-        <w:t>14</w:t>
-      </w:r>
-      <w:r>
-        <w:rPr>
-          <w:sz w:val="24"/>
-          <w:szCs w:val="24"/>
-        </w:rPr>
-        <w:fldChar w:fldCharType="end"/>
-      </w:r>
-      <w:bookmarkEnd w:id="12"/>
-      <w:r>
-        <w:rPr>
-          <w:sz w:val="24"/>
-          <w:szCs w:val="24"/>
-        </w:rPr>
-        <w:t xml:space="preserve"> Heart Mechanism</w:t>
-      </w:r>
-    </w:p>
-    <w:p>
-      <w:pPr>
-        <w:pStyle w:val="Normal"/>
-        <w:keepNext w:val="true"/>
-        <w:rPr/>
-      </w:pPr>
-      <w:r>
-        <w:rPr/>
-        <w:drawing>
-          <wp:inline distT="0" distB="0" distL="0" distR="0">
-            <wp:extent cx="5943600" cy="4033520"/>
-            <wp:effectExtent l="0" t="0" r="0" b="0"/>
-            <wp:docPr id="26" name="Picture 11" descr="C:\Users\atamo_000\Desktop\RA\images\pulmonary and hearth systems.png"/>
-            <wp:cNvGraphicFramePr>
-              <a:graphicFrameLocks xmlns:a="http://schemas.openxmlformats.org/drawingml/2006/main" noChangeAspect="1"/>
-            </wp:cNvGraphicFramePr>
-            <a:graphic xmlns:a="http://schemas.openxmlformats.org/drawingml/2006/main">
-              <a:graphicData uri="http://schemas.openxmlformats.org/drawingml/2006/picture">
-                <pic:pic xmlns:pic="http://schemas.openxmlformats.org/drawingml/2006/picture">
-                  <pic:nvPicPr>
-                    <pic:cNvPr id="26" name="Picture 11" descr="C:\Users\atamo_000\Desktop\RA\images\pulmonary and hearth systems.png"/>
-                    <pic:cNvPicPr>
-                      <a:picLocks noChangeAspect="1" noChangeArrowheads="1"/>
-                    </pic:cNvPicPr>
-                  </pic:nvPicPr>
-                  <pic:blipFill>
-                    <a:blip r:embed="rId33"/>
-                    <a:stretch>
-                      <a:fillRect/>
-                    </a:stretch>
-                  </pic:blipFill>
-                  <pic:spPr bwMode="auto">
-                    <a:xfrm>
-                      <a:off x="0" y="0"/>
-                      <a:ext cx="5943600" cy="4033520"/>
-                    </a:xfrm>
-                    <a:prstGeom prst="rect">
-                      <a:avLst/>
-                    </a:prstGeom>
-                  </pic:spPr>
-                </pic:pic>
-              </a:graphicData>
-            </a:graphic>
-          </wp:inline>
-        </w:drawing>
-      </w:r>
-    </w:p>
-    <w:p>
-      <w:pPr>
-        <w:pStyle w:val="Caption1"/>
-        <w:keepNext w:val="true"/>
-        <w:rPr/>
-      </w:pPr>
-      <w:r>
-        <w:rPr/>
-        <w:t xml:space="preserve">Figure </w:t>
-      </w:r>
-      <w:r>
-        <w:rPr/>
-        <w:fldChar w:fldCharType="begin"/>
-      </w:r>
-      <w:r>
-        <w:rPr/>
-        <w:instrText xml:space="preserve"> SEQ Figure \* ARABIC </w:instrText>
-      </w:r>
-      <w:r>
-        <w:rPr/>
-        <w:fldChar w:fldCharType="separate"/>
-      </w:r>
-      <w:r>
-        <w:rPr/>
-        <w:t>15</w:t>
-      </w:r>
-      <w:r>
-        <w:rPr/>
-        <w:fldChar w:fldCharType="end"/>
-      </w:r>
-      <w:r>
-        <w:rPr/>
-        <w:t xml:space="preserve"> pulmonary system schematics</w:t>
-      </w:r>
-    </w:p>
-    <w:p>
-      <w:pPr>
-        <w:pStyle w:val="Normal"/>
-        <w:rPr/>
-      </w:pPr>
-      <w:r>
-        <w:rPr/>
-      </w:r>
-    </w:p>
-    <w:p>
-      <w:pPr>
-        <w:pStyle w:val="Normal"/>
-        <w:keepNext w:val="true"/>
-        <w:jc w:val="center"/>
-        <w:rPr/>
-      </w:pPr>
-      <w:r>
-        <w:rPr/>
-        <w:drawing>
-          <wp:inline distT="0" distB="0" distL="0" distR="0">
-            <wp:extent cx="2987040" cy="4130040"/>
-            <wp:effectExtent l="0" t="0" r="0" b="0"/>
-            <wp:docPr id="27" name="Picture 16" descr="C:\Users\atamo_000\Desktop\RA\images\1200px-Baroreflex_activation.svg.png"/>
-            <wp:cNvGraphicFramePr>
-              <a:graphicFrameLocks xmlns:a="http://schemas.openxmlformats.org/drawingml/2006/main" noChangeAspect="1"/>
-            </wp:cNvGraphicFramePr>
-            <a:graphic xmlns:a="http://schemas.openxmlformats.org/drawingml/2006/main">
-              <a:graphicData uri="http://schemas.openxmlformats.org/drawingml/2006/picture">
-                <pic:pic xmlns:pic="http://schemas.openxmlformats.org/drawingml/2006/picture">
-                  <pic:nvPicPr>
-                    <pic:cNvPr id="27" name="Picture 16" descr="C:\Users\atamo_000\Desktop\RA\images\1200px-Baroreflex_activation.svg.png"/>
-                    <pic:cNvPicPr>
-                      <a:picLocks noChangeAspect="1" noChangeArrowheads="1"/>
-                    </pic:cNvPicPr>
-                  </pic:nvPicPr>
-                  <pic:blipFill>
-                    <a:blip r:embed="rId34"/>
-                    <a:srcRect l="0" t="0" r="5767" b="13139"/>
-                    <a:stretch>
-                      <a:fillRect/>
-                    </a:stretch>
-                  </pic:blipFill>
-                  <pic:spPr bwMode="auto">
-                    <a:xfrm>
-                      <a:off x="0" y="0"/>
-                      <a:ext cx="2987040" cy="4130040"/>
-                    </a:xfrm>
-                    <a:prstGeom prst="rect">
-                      <a:avLst/>
-                    </a:prstGeom>
-                  </pic:spPr>
-                </pic:pic>
-              </a:graphicData>
-            </a:graphic>
-          </wp:inline>
-        </w:drawing>
-      </w:r>
-    </w:p>
-    <w:p>
-      <w:pPr>
-        <w:pStyle w:val="Caption1"/>
-        <w:rPr/>
-      </w:pPr>
-      <w:bookmarkStart w:id="13" w:name="_Ref114789333"/>
-      <w:r>
-        <w:rPr/>
-        <w:t xml:space="preserve">Figure </w:t>
-      </w:r>
-      <w:r>
-        <w:rPr/>
-        <w:fldChar w:fldCharType="begin"/>
-      </w:r>
-      <w:r>
-        <w:rPr/>
-        <w:instrText xml:space="preserve"> SEQ Figure \* ARABIC </w:instrText>
-      </w:r>
-      <w:r>
-        <w:rPr/>
-        <w:fldChar w:fldCharType="separate"/>
-      </w:r>
-      <w:r>
-        <w:rPr/>
-        <w:t>16</w:t>
-      </w:r>
-      <w:r>
-        <w:rPr/>
-        <w:fldChar w:fldCharType="end"/>
-      </w:r>
-      <w:bookmarkEnd w:id="13"/>
-      <w:r>
-        <w:rPr/>
-        <w:t xml:space="preserve"> Cardiovascular system with neural connection and feedback</w:t>
-      </w:r>
-    </w:p>
-    <w:p>
-      <w:pPr>
-        <w:pStyle w:val="Normal"/>
-        <w:jc w:val="both"/>
-        <w:rPr/>
-      </w:pPr>
-      <w:r>
-        <w:rPr/>
-        <w:t>Furthermore, many abbreviation names are used in the articles and source code. Some of them are mentioned in the below table.</w:t>
-      </w:r>
-    </w:p>
-    <w:p>
-      <w:pPr>
-        <w:pStyle w:val="Normal"/>
-        <w:jc w:val="center"/>
-        <w:rPr>
-          <w:b/>
-          <w:b/>
-          <w:bCs/>
-        </w:rPr>
-      </w:pPr>
-      <w:r>
-        <w:rPr>
-          <w:b/>
-          <w:bCs/>
-        </w:rPr>
-        <w:t>Cardiovascular abbreviation Table</w:t>
-      </w:r>
-    </w:p>
-    <w:tbl>
-      <w:tblPr>
-        <w:tblStyle w:val="TableGrid"/>
-        <w:tblW w:w="9350" w:type="dxa"/>
-        <w:jc w:val="left"/>
-        <w:tblInd w:w="0" w:type="dxa"/>
-        <w:tblLayout w:type="fixed"/>
-        <w:tblCellMar>
-          <w:top w:w="0" w:type="dxa"/>
-          <w:left w:w="108" w:type="dxa"/>
-          <w:bottom w:w="0" w:type="dxa"/>
-          <w:right w:w="108" w:type="dxa"/>
-        </w:tblCellMar>
-        <w:tblLook w:val="04a0" w:noHBand="0" w:noVBand="1" w:firstColumn="1" w:lastRow="0" w:lastColumn="0" w:firstRow="1"/>
-      </w:tblPr>
-      <w:tblGrid>
-        <w:gridCol w:w="4675"/>
-        <w:gridCol w:w="4674"/>
-      </w:tblGrid>
-      <w:tr>
-        <w:trPr/>
-        <w:tc>
-          <w:tcPr>
-            <w:tcW w:w="4675" w:type="dxa"/>
-            <w:tcBorders/>
-          </w:tcPr>
-          <w:p>
-            <w:pPr>
-              <w:pStyle w:val="Normal"/>
-              <w:widowControl/>
-              <w:spacing w:lineRule="auto" w:line="240" w:before="0" w:after="0"/>
-              <w:jc w:val="center"/>
-              <w:rPr>
-                <w:b/>
-                <w:b/>
-                <w:bCs/>
-              </w:rPr>
-            </w:pPr>
-            <w:r>
-              <w:rPr>
-                <w:rFonts w:eastAsia="Calibri" w:cs="B Nazanin"/>
-                <w:b/>
-                <w:bCs/>
-                <w:kern w:val="0"/>
-                <w:sz w:val="28"/>
-                <w:szCs w:val="28"/>
-                <w:lang w:val="en-US" w:eastAsia="en-US" w:bidi="ar-SA"/>
-              </w:rPr>
-              <w:t>Abbreviation Name</w:t>
-            </w:r>
-          </w:p>
-        </w:tc>
-        <w:tc>
-          <w:tcPr>
-            <w:tcW w:w="4674" w:type="dxa"/>
-            <w:tcBorders/>
-          </w:tcPr>
-          <w:p>
-            <w:pPr>
-              <w:pStyle w:val="Normal"/>
-              <w:widowControl/>
-              <w:spacing w:lineRule="auto" w:line="240" w:before="0" w:after="0"/>
-              <w:jc w:val="center"/>
-              <w:rPr>
-                <w:b/>
-                <w:b/>
-                <w:bCs/>
-              </w:rPr>
-            </w:pPr>
-            <w:r>
-              <w:rPr>
-                <w:rFonts w:eastAsia="Calibri" w:cs="B Nazanin"/>
-                <w:b/>
-                <w:bCs/>
-                <w:kern w:val="0"/>
-                <w:sz w:val="28"/>
-                <w:szCs w:val="28"/>
-                <w:lang w:val="en-US" w:eastAsia="en-US" w:bidi="ar-SA"/>
-              </w:rPr>
-              <w:t>Main Name</w:t>
-            </w:r>
-          </w:p>
-        </w:tc>
-      </w:tr>
-      <w:tr>
-        <w:trPr/>
-        <w:tc>
-          <w:tcPr>
-            <w:tcW w:w="4675" w:type="dxa"/>
-            <w:tcBorders/>
-          </w:tcPr>
-          <w:p>
-            <w:pPr>
-              <w:pStyle w:val="Normal"/>
-              <w:widowControl/>
-              <w:spacing w:lineRule="auto" w:line="240" w:before="0" w:after="0"/>
-              <w:jc w:val="center"/>
-              <w:rPr>
-                <w:rFonts w:ascii="Calibri" w:hAnsi="Calibri" w:eastAsia="Calibri" w:cs="B Nazanin"/>
-                <w:kern w:val="0"/>
-                <w:sz w:val="28"/>
-                <w:szCs w:val="28"/>
-                <w:lang w:val="en-US" w:eastAsia="en-US" w:bidi="ar-SA"/>
-              </w:rPr>
-            </w:pPr>
-            <w:r>
-              <w:rPr>
-                <w:rFonts w:eastAsia="Calibri" w:cs="B Nazanin"/>
-                <w:kern w:val="0"/>
-                <w:sz w:val="28"/>
-                <w:szCs w:val="28"/>
-                <w:lang w:val="en-US" w:eastAsia="en-US" w:bidi="ar-SA"/>
-              </w:rPr>
-              <w:t>pvn</w:t>
-            </w:r>
-          </w:p>
-        </w:tc>
-        <w:tc>
-          <w:tcPr>
-            <w:tcW w:w="4674" w:type="dxa"/>
-            <w:tcBorders/>
-          </w:tcPr>
-          <w:p>
-            <w:pPr>
-              <w:pStyle w:val="Normal"/>
-              <w:widowControl/>
-              <w:spacing w:lineRule="auto" w:line="240" w:before="0" w:after="0"/>
-              <w:jc w:val="center"/>
-              <w:rPr>
-                <w:rFonts w:ascii="Calibri" w:hAnsi="Calibri" w:eastAsia="Calibri" w:cs="B Nazanin"/>
-                <w:kern w:val="0"/>
-                <w:sz w:val="28"/>
-                <w:szCs w:val="28"/>
-                <w:lang w:val="en-US" w:eastAsia="en-US" w:bidi="ar-SA"/>
-              </w:rPr>
-            </w:pPr>
-            <w:r>
-              <w:rPr>
-                <w:rFonts w:eastAsia="Calibri" w:cs="B Nazanin"/>
-                <w:kern w:val="0"/>
-                <w:sz w:val="28"/>
-                <w:szCs w:val="28"/>
-                <w:lang w:val="en-US" w:eastAsia="en-US" w:bidi="ar-SA"/>
-              </w:rPr>
-              <w:t>Pulmonary vein</w:t>
-            </w:r>
-          </w:p>
-        </w:tc>
-      </w:tr>
-      <w:tr>
-        <w:trPr/>
-        <w:tc>
-          <w:tcPr>
-            <w:tcW w:w="4675" w:type="dxa"/>
-            <w:tcBorders/>
-          </w:tcPr>
-          <w:p>
-            <w:pPr>
-              <w:pStyle w:val="Normal"/>
-              <w:widowControl/>
-              <w:spacing w:lineRule="auto" w:line="240" w:before="0" w:after="0"/>
-              <w:jc w:val="center"/>
-              <w:rPr>
-                <w:rFonts w:ascii="Calibri" w:hAnsi="Calibri" w:eastAsia="Calibri" w:cs="B Nazanin"/>
-                <w:kern w:val="0"/>
-                <w:sz w:val="28"/>
-                <w:szCs w:val="28"/>
-                <w:lang w:val="en-US" w:eastAsia="en-US" w:bidi="ar-SA"/>
-              </w:rPr>
-            </w:pPr>
-            <w:r>
-              <w:rPr>
-                <w:rFonts w:eastAsia="Calibri" w:cs="B Nazanin"/>
-                <w:kern w:val="0"/>
-                <w:sz w:val="28"/>
-                <w:szCs w:val="28"/>
-                <w:lang w:val="en-US" w:eastAsia="en-US" w:bidi="ar-SA"/>
-              </w:rPr>
-              <w:t>par</w:t>
-            </w:r>
-          </w:p>
-        </w:tc>
-        <w:tc>
-          <w:tcPr>
-            <w:tcW w:w="4674" w:type="dxa"/>
-            <w:tcBorders/>
-          </w:tcPr>
-          <w:p>
-            <w:pPr>
-              <w:pStyle w:val="Normal"/>
-              <w:widowControl/>
-              <w:spacing w:lineRule="auto" w:line="240" w:before="0" w:after="0"/>
-              <w:jc w:val="center"/>
-              <w:rPr>
-                <w:rFonts w:ascii="Calibri" w:hAnsi="Calibri" w:eastAsia="Calibri" w:cs="B Nazanin"/>
-                <w:kern w:val="0"/>
-                <w:sz w:val="28"/>
-                <w:szCs w:val="28"/>
-                <w:lang w:val="en-US" w:eastAsia="en-US" w:bidi="ar-SA"/>
-              </w:rPr>
-            </w:pPr>
-            <w:r>
-              <w:rPr>
-                <w:rFonts w:eastAsia="Calibri" w:cs="B Nazanin"/>
-                <w:kern w:val="0"/>
-                <w:sz w:val="28"/>
-                <w:szCs w:val="28"/>
-                <w:lang w:val="en-US" w:eastAsia="en-US" w:bidi="ar-SA"/>
-              </w:rPr>
-              <w:t>Pulmonary arteries</w:t>
-            </w:r>
-          </w:p>
-        </w:tc>
-      </w:tr>
-      <w:tr>
-        <w:trPr/>
-        <w:tc>
-          <w:tcPr>
-            <w:tcW w:w="4675" w:type="dxa"/>
-            <w:tcBorders/>
-          </w:tcPr>
-          <w:p>
-            <w:pPr>
-              <w:pStyle w:val="Normal"/>
-              <w:widowControl/>
-              <w:spacing w:lineRule="auto" w:line="240" w:before="0" w:after="0"/>
-              <w:jc w:val="center"/>
-              <w:rPr>
-                <w:rFonts w:ascii="Calibri" w:hAnsi="Calibri" w:eastAsia="Calibri" w:cs="B Nazanin"/>
-                <w:kern w:val="0"/>
-                <w:sz w:val="28"/>
-                <w:szCs w:val="28"/>
-                <w:lang w:val="en-US" w:eastAsia="en-US" w:bidi="ar-SA"/>
-              </w:rPr>
-            </w:pPr>
-            <w:r>
-              <w:rPr>
-                <w:rFonts w:eastAsia="Calibri" w:cs="B Nazanin"/>
-                <w:kern w:val="0"/>
-                <w:sz w:val="28"/>
-                <w:szCs w:val="28"/>
-                <w:lang w:val="en-US" w:eastAsia="en-US" w:bidi="ar-SA"/>
-              </w:rPr>
-              <w:t>MV</w:t>
-            </w:r>
-          </w:p>
-        </w:tc>
-        <w:tc>
-          <w:tcPr>
-            <w:tcW w:w="4674" w:type="dxa"/>
-            <w:tcBorders/>
-          </w:tcPr>
-          <w:p>
-            <w:pPr>
-              <w:pStyle w:val="Normal"/>
-              <w:widowControl/>
-              <w:spacing w:lineRule="auto" w:line="240" w:before="0" w:after="0"/>
-              <w:jc w:val="center"/>
-              <w:rPr>
-                <w:rFonts w:ascii="Calibri" w:hAnsi="Calibri" w:eastAsia="Calibri" w:cs="B Nazanin"/>
-                <w:kern w:val="0"/>
-                <w:sz w:val="28"/>
-                <w:szCs w:val="28"/>
-                <w:lang w:val="en-US" w:eastAsia="en-US" w:bidi="ar-SA"/>
-              </w:rPr>
-            </w:pPr>
-            <w:r>
-              <w:rPr>
-                <w:rFonts w:eastAsia="Calibri" w:cs="B Nazanin"/>
-                <w:kern w:val="0"/>
-                <w:sz w:val="28"/>
-                <w:szCs w:val="28"/>
-                <w:lang w:val="en-US" w:eastAsia="en-US" w:bidi="ar-SA"/>
-              </w:rPr>
-              <w:t>Mitral valve</w:t>
-            </w:r>
-          </w:p>
-        </w:tc>
-      </w:tr>
-      <w:tr>
-        <w:trPr/>
-        <w:tc>
-          <w:tcPr>
-            <w:tcW w:w="4675" w:type="dxa"/>
-            <w:tcBorders/>
-          </w:tcPr>
-          <w:p>
-            <w:pPr>
-              <w:pStyle w:val="Normal"/>
-              <w:widowControl/>
-              <w:spacing w:lineRule="auto" w:line="240" w:before="0" w:after="0"/>
-              <w:jc w:val="center"/>
-              <w:rPr>
-                <w:rFonts w:ascii="Calibri" w:hAnsi="Calibri" w:eastAsia="Calibri" w:cs="B Nazanin"/>
-                <w:kern w:val="0"/>
-                <w:sz w:val="28"/>
-                <w:szCs w:val="28"/>
-                <w:lang w:val="en-US" w:eastAsia="en-US" w:bidi="ar-SA"/>
-              </w:rPr>
-            </w:pPr>
-            <w:r>
-              <w:rPr>
-                <w:rFonts w:eastAsia="Calibri" w:cs="B Nazanin"/>
-                <w:kern w:val="0"/>
-                <w:sz w:val="28"/>
-                <w:szCs w:val="28"/>
-                <w:lang w:val="en-US" w:eastAsia="en-US" w:bidi="ar-SA"/>
-              </w:rPr>
-              <w:t>TV</w:t>
-            </w:r>
-          </w:p>
-        </w:tc>
-        <w:tc>
-          <w:tcPr>
-            <w:tcW w:w="4674" w:type="dxa"/>
-            <w:tcBorders/>
-          </w:tcPr>
-          <w:p>
-            <w:pPr>
-              <w:pStyle w:val="Normal"/>
-              <w:widowControl/>
-              <w:spacing w:lineRule="auto" w:line="240" w:before="0" w:after="0"/>
-              <w:jc w:val="center"/>
-              <w:rPr>
-                <w:rFonts w:ascii="Calibri" w:hAnsi="Calibri" w:eastAsia="Calibri" w:cs="B Nazanin"/>
-                <w:kern w:val="0"/>
-                <w:sz w:val="28"/>
-                <w:szCs w:val="28"/>
-                <w:lang w:val="en-US" w:eastAsia="en-US" w:bidi="ar-SA"/>
-              </w:rPr>
-            </w:pPr>
-            <w:r>
-              <w:rPr>
-                <w:rFonts w:eastAsia="Calibri" w:cs="B Nazanin"/>
-                <w:kern w:val="0"/>
-                <w:sz w:val="28"/>
-                <w:szCs w:val="28"/>
-                <w:lang w:val="en-US" w:eastAsia="en-US" w:bidi="ar-SA"/>
-              </w:rPr>
-              <w:t>Tricuspid valve</w:t>
-            </w:r>
-          </w:p>
-        </w:tc>
-      </w:tr>
-      <w:tr>
-        <w:trPr/>
-        <w:tc>
-          <w:tcPr>
-            <w:tcW w:w="4675" w:type="dxa"/>
-            <w:tcBorders/>
-          </w:tcPr>
-          <w:p>
-            <w:pPr>
-              <w:pStyle w:val="Normal"/>
-              <w:widowControl/>
-              <w:spacing w:lineRule="auto" w:line="240" w:before="0" w:after="0"/>
-              <w:jc w:val="center"/>
-              <w:rPr>
-                <w:rFonts w:ascii="Calibri" w:hAnsi="Calibri" w:eastAsia="Calibri" w:cs="B Nazanin"/>
-                <w:kern w:val="0"/>
-                <w:sz w:val="28"/>
-                <w:szCs w:val="28"/>
-                <w:lang w:val="en-US" w:eastAsia="en-US" w:bidi="ar-SA"/>
-              </w:rPr>
-            </w:pPr>
-            <w:r>
-              <w:rPr>
-                <w:rFonts w:eastAsia="Calibri" w:cs="B Nazanin"/>
-                <w:kern w:val="0"/>
-                <w:sz w:val="28"/>
-                <w:szCs w:val="28"/>
-                <w:lang w:val="en-US" w:eastAsia="en-US" w:bidi="ar-SA"/>
-              </w:rPr>
-              <w:t>AV</w:t>
-            </w:r>
-          </w:p>
-        </w:tc>
-        <w:tc>
-          <w:tcPr>
-            <w:tcW w:w="4674" w:type="dxa"/>
-            <w:tcBorders/>
-          </w:tcPr>
-          <w:p>
-            <w:pPr>
-              <w:pStyle w:val="Normal"/>
-              <w:widowControl/>
-              <w:spacing w:lineRule="auto" w:line="240" w:before="0" w:after="0"/>
-              <w:jc w:val="center"/>
-              <w:rPr>
-                <w:rFonts w:ascii="Calibri" w:hAnsi="Calibri" w:eastAsia="Calibri" w:cs="B Nazanin"/>
-                <w:kern w:val="0"/>
-                <w:sz w:val="28"/>
-                <w:szCs w:val="28"/>
-                <w:lang w:val="en-US" w:eastAsia="en-US" w:bidi="ar-SA"/>
-              </w:rPr>
-            </w:pPr>
-            <w:r>
-              <w:rPr>
-                <w:rFonts w:eastAsia="Calibri" w:cs="B Nazanin"/>
-                <w:kern w:val="0"/>
-                <w:sz w:val="28"/>
-                <w:szCs w:val="28"/>
-                <w:lang w:val="en-US" w:eastAsia="en-US" w:bidi="ar-SA"/>
-              </w:rPr>
-              <w:t>Aortic valve</w:t>
-            </w:r>
-          </w:p>
-        </w:tc>
-      </w:tr>
-      <w:tr>
-        <w:trPr/>
-        <w:tc>
-          <w:tcPr>
-            <w:tcW w:w="4675" w:type="dxa"/>
-            <w:tcBorders/>
-          </w:tcPr>
-          <w:p>
-            <w:pPr>
-              <w:pStyle w:val="Normal"/>
-              <w:widowControl/>
-              <w:spacing w:lineRule="auto" w:line="240" w:before="0" w:after="0"/>
-              <w:jc w:val="center"/>
-              <w:rPr>
-                <w:rFonts w:ascii="Calibri" w:hAnsi="Calibri" w:eastAsia="Calibri" w:cs="B Nazanin"/>
-                <w:kern w:val="0"/>
-                <w:sz w:val="28"/>
-                <w:szCs w:val="28"/>
-                <w:lang w:val="en-US" w:eastAsia="en-US" w:bidi="ar-SA"/>
-              </w:rPr>
-            </w:pPr>
-            <w:r>
-              <w:rPr>
-                <w:rFonts w:eastAsia="Calibri" w:cs="B Nazanin"/>
-                <w:kern w:val="0"/>
-                <w:sz w:val="28"/>
-                <w:szCs w:val="28"/>
-                <w:lang w:val="en-US" w:eastAsia="en-US" w:bidi="ar-SA"/>
-              </w:rPr>
-              <w:t>PV</w:t>
-            </w:r>
-          </w:p>
-        </w:tc>
-        <w:tc>
-          <w:tcPr>
-            <w:tcW w:w="4674" w:type="dxa"/>
-            <w:tcBorders/>
-          </w:tcPr>
-          <w:p>
-            <w:pPr>
-              <w:pStyle w:val="Normal"/>
-              <w:widowControl/>
-              <w:spacing w:lineRule="auto" w:line="240" w:before="0" w:after="0"/>
-              <w:jc w:val="center"/>
-              <w:rPr>
-                <w:rFonts w:ascii="Calibri" w:hAnsi="Calibri" w:eastAsia="Calibri" w:cs="B Nazanin"/>
-                <w:kern w:val="0"/>
-                <w:sz w:val="28"/>
-                <w:szCs w:val="28"/>
-                <w:lang w:val="en-US" w:eastAsia="en-US" w:bidi="ar-SA"/>
-              </w:rPr>
-            </w:pPr>
-            <w:r>
-              <w:rPr>
-                <w:rFonts w:eastAsia="Calibri" w:cs="B Nazanin"/>
-                <w:kern w:val="0"/>
-                <w:sz w:val="28"/>
-                <w:szCs w:val="28"/>
-                <w:lang w:val="en-US" w:eastAsia="en-US" w:bidi="ar-SA"/>
-              </w:rPr>
-              <w:t>Pulmonary valve</w:t>
-            </w:r>
-          </w:p>
-        </w:tc>
-      </w:tr>
-      <w:tr>
-        <w:trPr/>
-        <w:tc>
-          <w:tcPr>
-            <w:tcW w:w="4675" w:type="dxa"/>
-            <w:tcBorders/>
-          </w:tcPr>
-          <w:p>
-            <w:pPr>
-              <w:pStyle w:val="Normal"/>
-              <w:widowControl/>
-              <w:spacing w:lineRule="auto" w:line="240" w:before="0" w:after="0"/>
-              <w:jc w:val="center"/>
-              <w:rPr>
-                <w:rFonts w:ascii="Calibri" w:hAnsi="Calibri" w:eastAsia="Calibri" w:cs="B Nazanin"/>
-                <w:kern w:val="0"/>
-                <w:sz w:val="28"/>
-                <w:szCs w:val="28"/>
-                <w:lang w:val="en-US" w:eastAsia="en-US" w:bidi="ar-SA"/>
-              </w:rPr>
-            </w:pPr>
-            <w:r>
-              <w:rPr>
-                <w:rFonts w:eastAsia="Calibri" w:cs="B Nazanin"/>
-                <w:kern w:val="0"/>
-                <w:sz w:val="28"/>
-                <w:szCs w:val="28"/>
-                <w:lang w:val="en-US" w:eastAsia="en-US" w:bidi="ar-SA"/>
-              </w:rPr>
-              <w:t>la</w:t>
-            </w:r>
-          </w:p>
-        </w:tc>
-        <w:tc>
-          <w:tcPr>
-            <w:tcW w:w="4674" w:type="dxa"/>
-            <w:tcBorders/>
-          </w:tcPr>
-          <w:p>
-            <w:pPr>
-              <w:pStyle w:val="Normal"/>
-              <w:widowControl/>
-              <w:spacing w:lineRule="auto" w:line="240" w:before="0" w:after="0"/>
-              <w:jc w:val="center"/>
-              <w:rPr>
-                <w:rFonts w:ascii="Calibri" w:hAnsi="Calibri" w:eastAsia="Calibri" w:cs="B Nazanin"/>
-                <w:kern w:val="0"/>
-                <w:sz w:val="28"/>
-                <w:szCs w:val="28"/>
-                <w:lang w:val="en-US" w:eastAsia="en-US" w:bidi="ar-SA"/>
-              </w:rPr>
-            </w:pPr>
-            <w:r>
-              <w:rPr>
-                <w:rFonts w:eastAsia="Calibri" w:cs="B Nazanin"/>
-                <w:kern w:val="0"/>
-                <w:sz w:val="28"/>
-                <w:szCs w:val="28"/>
-                <w:lang w:val="en-US" w:eastAsia="en-US" w:bidi="ar-SA"/>
-              </w:rPr>
-              <w:t>Left atrium</w:t>
-            </w:r>
-          </w:p>
-        </w:tc>
-      </w:tr>
-      <w:tr>
-        <w:trPr/>
-        <w:tc>
-          <w:tcPr>
-            <w:tcW w:w="4675" w:type="dxa"/>
-            <w:tcBorders/>
-          </w:tcPr>
-          <w:p>
-            <w:pPr>
-              <w:pStyle w:val="Normal"/>
-              <w:widowControl/>
-              <w:spacing w:lineRule="auto" w:line="240" w:before="0" w:after="0"/>
-              <w:jc w:val="center"/>
-              <w:rPr>
-                <w:rFonts w:ascii="Calibri" w:hAnsi="Calibri" w:eastAsia="Calibri" w:cs="B Nazanin"/>
-                <w:kern w:val="0"/>
-                <w:sz w:val="28"/>
-                <w:szCs w:val="28"/>
-                <w:lang w:val="en-US" w:eastAsia="en-US" w:bidi="ar-SA"/>
-              </w:rPr>
-            </w:pPr>
-            <w:r>
-              <w:rPr>
-                <w:rFonts w:eastAsia="Calibri" w:cs="B Nazanin"/>
-                <w:kern w:val="0"/>
-                <w:sz w:val="28"/>
-                <w:szCs w:val="28"/>
-                <w:lang w:val="en-US" w:eastAsia="en-US" w:bidi="ar-SA"/>
-              </w:rPr>
-              <w:t xml:space="preserve">lv </w:t>
-            </w:r>
-          </w:p>
-        </w:tc>
-        <w:tc>
-          <w:tcPr>
-            <w:tcW w:w="4674" w:type="dxa"/>
-            <w:tcBorders/>
-          </w:tcPr>
-          <w:p>
-            <w:pPr>
-              <w:pStyle w:val="Normal"/>
-              <w:widowControl/>
-              <w:spacing w:lineRule="auto" w:line="240" w:before="0" w:after="0"/>
-              <w:jc w:val="center"/>
-              <w:rPr>
-                <w:rFonts w:ascii="Calibri" w:hAnsi="Calibri" w:eastAsia="Calibri" w:cs="B Nazanin"/>
-                <w:kern w:val="0"/>
-                <w:sz w:val="28"/>
-                <w:szCs w:val="28"/>
-                <w:lang w:val="en-US" w:eastAsia="en-US" w:bidi="ar-SA"/>
-              </w:rPr>
-            </w:pPr>
-            <w:r>
-              <w:rPr>
-                <w:rFonts w:eastAsia="Calibri" w:cs="B Nazanin"/>
-                <w:kern w:val="0"/>
-                <w:sz w:val="28"/>
-                <w:szCs w:val="28"/>
-                <w:lang w:val="en-US" w:eastAsia="en-US" w:bidi="ar-SA"/>
-              </w:rPr>
-              <w:t>Left ventricle</w:t>
-            </w:r>
-          </w:p>
-        </w:tc>
-      </w:tr>
-      <w:tr>
-        <w:trPr/>
-        <w:tc>
-          <w:tcPr>
-            <w:tcW w:w="4675" w:type="dxa"/>
-            <w:tcBorders/>
-          </w:tcPr>
-          <w:p>
-            <w:pPr>
-              <w:pStyle w:val="Normal"/>
-              <w:widowControl/>
-              <w:spacing w:lineRule="auto" w:line="240" w:before="0" w:after="0"/>
-              <w:jc w:val="center"/>
-              <w:rPr>
-                <w:rFonts w:ascii="Calibri" w:hAnsi="Calibri" w:eastAsia="Calibri" w:cs="B Nazanin"/>
-                <w:kern w:val="0"/>
-                <w:sz w:val="28"/>
-                <w:szCs w:val="28"/>
-                <w:lang w:val="en-US" w:eastAsia="en-US" w:bidi="ar-SA"/>
-              </w:rPr>
-            </w:pPr>
-            <w:r>
-              <w:rPr>
-                <w:rFonts w:eastAsia="Calibri" w:cs="B Nazanin"/>
-                <w:kern w:val="0"/>
-                <w:sz w:val="28"/>
-                <w:szCs w:val="28"/>
-                <w:lang w:val="en-US" w:eastAsia="en-US" w:bidi="ar-SA"/>
-              </w:rPr>
-              <w:t xml:space="preserve">ra </w:t>
-            </w:r>
-          </w:p>
-        </w:tc>
-        <w:tc>
-          <w:tcPr>
-            <w:tcW w:w="4674" w:type="dxa"/>
-            <w:tcBorders/>
-          </w:tcPr>
-          <w:p>
-            <w:pPr>
-              <w:pStyle w:val="Normal"/>
-              <w:widowControl/>
-              <w:spacing w:lineRule="auto" w:line="240" w:before="0" w:after="0"/>
-              <w:jc w:val="center"/>
-              <w:rPr>
-                <w:rFonts w:ascii="Calibri" w:hAnsi="Calibri" w:eastAsia="Calibri" w:cs="B Nazanin"/>
-                <w:kern w:val="0"/>
-                <w:sz w:val="28"/>
-                <w:szCs w:val="28"/>
-                <w:lang w:val="en-US" w:eastAsia="en-US" w:bidi="ar-SA"/>
-              </w:rPr>
-            </w:pPr>
-            <w:r>
-              <w:rPr>
-                <w:rFonts w:eastAsia="Calibri" w:cs="B Nazanin"/>
-                <w:kern w:val="0"/>
-                <w:sz w:val="28"/>
-                <w:szCs w:val="28"/>
-                <w:lang w:val="en-US" w:eastAsia="en-US" w:bidi="ar-SA"/>
-              </w:rPr>
-              <w:t>right atrium</w:t>
-            </w:r>
-          </w:p>
-        </w:tc>
-      </w:tr>
-      <w:tr>
-        <w:trPr/>
-        <w:tc>
-          <w:tcPr>
-            <w:tcW w:w="4675" w:type="dxa"/>
-            <w:tcBorders/>
-          </w:tcPr>
-          <w:p>
-            <w:pPr>
-              <w:pStyle w:val="Normal"/>
-              <w:widowControl/>
-              <w:spacing w:lineRule="auto" w:line="240" w:before="0" w:after="0"/>
-              <w:jc w:val="center"/>
-              <w:rPr>
-                <w:rFonts w:ascii="Calibri" w:hAnsi="Calibri" w:eastAsia="Calibri" w:cs="B Nazanin"/>
-                <w:kern w:val="0"/>
-                <w:sz w:val="28"/>
-                <w:szCs w:val="28"/>
-                <w:lang w:val="en-US" w:eastAsia="en-US" w:bidi="ar-SA"/>
-              </w:rPr>
-            </w:pPr>
-            <w:r>
-              <w:rPr>
-                <w:rFonts w:eastAsia="Calibri" w:cs="B Nazanin"/>
-                <w:kern w:val="0"/>
-                <w:sz w:val="28"/>
-                <w:szCs w:val="28"/>
-                <w:lang w:val="en-US" w:eastAsia="en-US" w:bidi="ar-SA"/>
-              </w:rPr>
-              <w:t xml:space="preserve">rv </w:t>
-            </w:r>
-          </w:p>
-        </w:tc>
-        <w:tc>
-          <w:tcPr>
-            <w:tcW w:w="4674" w:type="dxa"/>
-            <w:tcBorders/>
-          </w:tcPr>
-          <w:p>
-            <w:pPr>
-              <w:pStyle w:val="Normal"/>
-              <w:widowControl/>
-              <w:spacing w:lineRule="auto" w:line="240" w:before="0" w:after="0"/>
-              <w:jc w:val="center"/>
-              <w:rPr>
-                <w:rFonts w:ascii="Calibri" w:hAnsi="Calibri" w:eastAsia="Calibri" w:cs="B Nazanin"/>
-                <w:kern w:val="0"/>
-                <w:sz w:val="28"/>
-                <w:szCs w:val="28"/>
-                <w:lang w:val="en-US" w:eastAsia="en-US" w:bidi="ar-SA"/>
-              </w:rPr>
-            </w:pPr>
-            <w:r>
-              <w:rPr>
-                <w:rFonts w:eastAsia="Calibri" w:cs="B Nazanin"/>
-                <w:kern w:val="0"/>
-                <w:sz w:val="28"/>
-                <w:szCs w:val="28"/>
-                <w:lang w:val="en-US" w:eastAsia="en-US" w:bidi="ar-SA"/>
-              </w:rPr>
-              <w:t>right ventricle</w:t>
-            </w:r>
-          </w:p>
-        </w:tc>
-      </w:tr>
-      <w:tr>
-        <w:trPr/>
-        <w:tc>
-          <w:tcPr>
-            <w:tcW w:w="4675" w:type="dxa"/>
-            <w:tcBorders/>
-          </w:tcPr>
-          <w:p>
-            <w:pPr>
-              <w:pStyle w:val="Normal"/>
-              <w:widowControl/>
-              <w:spacing w:lineRule="auto" w:line="240" w:before="0" w:after="0"/>
-              <w:jc w:val="center"/>
-              <w:rPr>
-                <w:rFonts w:ascii="Calibri" w:hAnsi="Calibri" w:eastAsia="Calibri" w:cs="B Nazanin"/>
-                <w:kern w:val="0"/>
-                <w:sz w:val="28"/>
-                <w:szCs w:val="28"/>
-                <w:lang w:val="en-US" w:eastAsia="en-US" w:bidi="ar-SA"/>
-              </w:rPr>
-            </w:pPr>
-            <w:r>
-              <w:rPr>
-                <w:rFonts w:eastAsia="Calibri" w:cs="B Nazanin"/>
-                <w:kern w:val="0"/>
-                <w:sz w:val="28"/>
-                <w:szCs w:val="28"/>
-                <w:lang w:val="en-US" w:eastAsia="en-US" w:bidi="ar-SA"/>
-              </w:rPr>
-              <w:t>ep</w:t>
-            </w:r>
-          </w:p>
-        </w:tc>
-        <w:tc>
-          <w:tcPr>
-            <w:tcW w:w="4674" w:type="dxa"/>
-            <w:tcBorders/>
-          </w:tcPr>
-          <w:p>
-            <w:pPr>
-              <w:pStyle w:val="Normal"/>
-              <w:widowControl/>
-              <w:spacing w:lineRule="auto" w:line="240" w:before="0" w:after="0"/>
-              <w:jc w:val="center"/>
-              <w:rPr>
-                <w:rFonts w:ascii="Calibri" w:hAnsi="Calibri" w:eastAsia="Calibri" w:cs="B Nazanin"/>
-                <w:kern w:val="0"/>
-                <w:sz w:val="28"/>
-                <w:szCs w:val="28"/>
-                <w:lang w:val="en-US" w:eastAsia="en-US" w:bidi="ar-SA"/>
-              </w:rPr>
-            </w:pPr>
-            <w:r>
-              <w:rPr>
-                <w:rFonts w:eastAsia="Calibri" w:cs="B Nazanin"/>
-                <w:kern w:val="0"/>
-                <w:sz w:val="28"/>
-                <w:szCs w:val="28"/>
-                <w:lang w:val="en-US" w:eastAsia="en-US" w:bidi="ar-SA"/>
-              </w:rPr>
-              <w:t>Extrasplanchnic peripheral</w:t>
-            </w:r>
-          </w:p>
-        </w:tc>
-      </w:tr>
-      <w:tr>
-        <w:trPr/>
-        <w:tc>
-          <w:tcPr>
-            <w:tcW w:w="4675" w:type="dxa"/>
-            <w:tcBorders/>
-          </w:tcPr>
-          <w:p>
-            <w:pPr>
-              <w:pStyle w:val="Normal"/>
-              <w:widowControl/>
-              <w:spacing w:lineRule="auto" w:line="240" w:before="0" w:after="0"/>
-              <w:jc w:val="center"/>
-              <w:rPr>
-                <w:rFonts w:ascii="Calibri" w:hAnsi="Calibri" w:eastAsia="Calibri" w:cs="B Nazanin"/>
-                <w:kern w:val="0"/>
-                <w:sz w:val="28"/>
-                <w:szCs w:val="28"/>
-                <w:lang w:val="en-US" w:eastAsia="en-US" w:bidi="ar-SA"/>
-              </w:rPr>
-            </w:pPr>
-            <w:r>
-              <w:rPr>
-                <w:rFonts w:eastAsia="Calibri" w:cs="B Nazanin"/>
-                <w:kern w:val="0"/>
-                <w:sz w:val="28"/>
-                <w:szCs w:val="28"/>
-                <w:lang w:val="en-US" w:eastAsia="en-US" w:bidi="ar-SA"/>
-              </w:rPr>
-              <w:t>ev</w:t>
-            </w:r>
-          </w:p>
-        </w:tc>
-        <w:tc>
-          <w:tcPr>
-            <w:tcW w:w="4674" w:type="dxa"/>
-            <w:tcBorders/>
-          </w:tcPr>
-          <w:p>
-            <w:pPr>
-              <w:pStyle w:val="Normal"/>
-              <w:widowControl/>
-              <w:spacing w:lineRule="auto" w:line="240" w:before="0" w:after="0"/>
-              <w:jc w:val="center"/>
-              <w:rPr>
-                <w:rFonts w:ascii="Calibri" w:hAnsi="Calibri" w:eastAsia="Calibri" w:cs="B Nazanin"/>
-                <w:kern w:val="0"/>
-                <w:sz w:val="28"/>
-                <w:szCs w:val="28"/>
-                <w:lang w:val="en-US" w:eastAsia="en-US" w:bidi="ar-SA"/>
-              </w:rPr>
-            </w:pPr>
-            <w:r>
-              <w:rPr>
-                <w:rFonts w:eastAsia="Calibri" w:cs="B Nazanin"/>
-                <w:kern w:val="0"/>
-                <w:sz w:val="28"/>
-                <w:szCs w:val="28"/>
-                <w:lang w:val="en-US" w:eastAsia="en-US" w:bidi="ar-SA"/>
-              </w:rPr>
-              <w:t>Extraplanchnic veins</w:t>
-            </w:r>
-          </w:p>
-        </w:tc>
-      </w:tr>
-      <w:tr>
-        <w:trPr/>
-        <w:tc>
-          <w:tcPr>
-            <w:tcW w:w="4675" w:type="dxa"/>
-            <w:tcBorders/>
-          </w:tcPr>
-          <w:p>
-            <w:pPr>
-              <w:pStyle w:val="Normal"/>
-              <w:widowControl/>
-              <w:spacing w:lineRule="auto" w:line="240" w:before="0" w:after="0"/>
-              <w:jc w:val="center"/>
-              <w:rPr>
-                <w:rFonts w:ascii="Calibri" w:hAnsi="Calibri" w:eastAsia="Calibri" w:cs="B Nazanin"/>
-                <w:kern w:val="0"/>
-                <w:sz w:val="28"/>
-                <w:szCs w:val="28"/>
-                <w:lang w:val="en-US" w:eastAsia="en-US" w:bidi="ar-SA"/>
-              </w:rPr>
-            </w:pPr>
-            <w:r>
-              <w:rPr>
-                <w:rFonts w:eastAsia="Calibri" w:cs="B Nazanin"/>
-                <w:kern w:val="0"/>
-                <w:sz w:val="28"/>
-                <w:szCs w:val="28"/>
-                <w:lang w:val="en-US" w:eastAsia="en-US" w:bidi="ar-SA"/>
-              </w:rPr>
-              <w:t xml:space="preserve">mv </w:t>
-            </w:r>
-          </w:p>
-        </w:tc>
-        <w:tc>
-          <w:tcPr>
-            <w:tcW w:w="4674" w:type="dxa"/>
-            <w:tcBorders/>
-          </w:tcPr>
-          <w:p>
-            <w:pPr>
-              <w:pStyle w:val="Normal"/>
-              <w:widowControl/>
-              <w:spacing w:lineRule="auto" w:line="240" w:before="0" w:after="0"/>
-              <w:jc w:val="center"/>
-              <w:rPr>
-                <w:rFonts w:ascii="Calibri" w:hAnsi="Calibri" w:eastAsia="Calibri" w:cs="B Nazanin"/>
-                <w:kern w:val="0"/>
-                <w:sz w:val="28"/>
-                <w:szCs w:val="28"/>
-                <w:lang w:val="en-US" w:eastAsia="en-US" w:bidi="ar-SA"/>
-              </w:rPr>
-            </w:pPr>
-            <w:r>
-              <w:rPr>
-                <w:rFonts w:eastAsia="Calibri" w:cs="B Nazanin"/>
-                <w:kern w:val="0"/>
-                <w:sz w:val="28"/>
-                <w:szCs w:val="28"/>
-                <w:lang w:val="en-US" w:eastAsia="en-US" w:bidi="ar-SA"/>
-              </w:rPr>
-              <w:t>Skeletal Muscle peripheral</w:t>
-            </w:r>
-          </w:p>
-        </w:tc>
-      </w:tr>
-      <w:tr>
-        <w:trPr/>
-        <w:tc>
-          <w:tcPr>
-            <w:tcW w:w="4675" w:type="dxa"/>
-            <w:tcBorders/>
-          </w:tcPr>
-          <w:p>
-            <w:pPr>
-              <w:pStyle w:val="Normal"/>
-              <w:widowControl/>
-              <w:spacing w:lineRule="auto" w:line="240" w:before="0" w:after="0"/>
-              <w:jc w:val="center"/>
-              <w:rPr>
-                <w:rFonts w:ascii="Calibri" w:hAnsi="Calibri" w:eastAsia="Calibri" w:cs="B Nazanin"/>
-                <w:kern w:val="0"/>
-                <w:sz w:val="28"/>
-                <w:szCs w:val="28"/>
-                <w:lang w:val="en-US" w:eastAsia="en-US" w:bidi="ar-SA"/>
-              </w:rPr>
-            </w:pPr>
-            <w:r>
-              <w:rPr>
-                <w:rFonts w:eastAsia="Calibri" w:cs="B Nazanin"/>
-                <w:kern w:val="0"/>
-                <w:sz w:val="28"/>
-                <w:szCs w:val="28"/>
-                <w:lang w:val="en-US" w:eastAsia="en-US" w:bidi="ar-SA"/>
-              </w:rPr>
-              <w:t xml:space="preserve">bp </w:t>
-            </w:r>
-          </w:p>
-        </w:tc>
-        <w:tc>
-          <w:tcPr>
-            <w:tcW w:w="4674" w:type="dxa"/>
-            <w:tcBorders/>
-          </w:tcPr>
-          <w:p>
-            <w:pPr>
-              <w:pStyle w:val="Normal"/>
-              <w:widowControl/>
-              <w:spacing w:lineRule="auto" w:line="240" w:before="0" w:after="0"/>
-              <w:jc w:val="center"/>
-              <w:rPr>
-                <w:rFonts w:ascii="Calibri" w:hAnsi="Calibri" w:eastAsia="Calibri" w:cs="B Nazanin"/>
-                <w:kern w:val="0"/>
-                <w:sz w:val="28"/>
-                <w:szCs w:val="28"/>
-                <w:lang w:val="en-US" w:eastAsia="en-US" w:bidi="ar-SA"/>
-              </w:rPr>
-            </w:pPr>
-            <w:r>
-              <w:rPr>
-                <w:rFonts w:eastAsia="Calibri" w:cs="B Nazanin"/>
-                <w:kern w:val="0"/>
-                <w:sz w:val="28"/>
-                <w:szCs w:val="28"/>
-                <w:lang w:val="en-US" w:eastAsia="en-US" w:bidi="ar-SA"/>
-              </w:rPr>
-              <w:t>Brain peripheral compartment</w:t>
-            </w:r>
-          </w:p>
-        </w:tc>
-      </w:tr>
-      <w:tr>
-        <w:trPr/>
-        <w:tc>
-          <w:tcPr>
-            <w:tcW w:w="4675" w:type="dxa"/>
-            <w:tcBorders/>
-          </w:tcPr>
-          <w:p>
-            <w:pPr>
-              <w:pStyle w:val="Normal"/>
-              <w:widowControl/>
-              <w:spacing w:lineRule="auto" w:line="240" w:before="0" w:after="0"/>
-              <w:jc w:val="center"/>
-              <w:rPr>
-                <w:rFonts w:ascii="Calibri" w:hAnsi="Calibri" w:eastAsia="Calibri" w:cs="B Nazanin"/>
-                <w:kern w:val="0"/>
-                <w:sz w:val="28"/>
-                <w:szCs w:val="28"/>
-                <w:lang w:val="en-US" w:eastAsia="en-US" w:bidi="ar-SA"/>
-              </w:rPr>
-            </w:pPr>
-            <w:r>
-              <w:rPr>
-                <w:rFonts w:eastAsia="Calibri" w:cs="B Nazanin"/>
-                <w:kern w:val="0"/>
-                <w:sz w:val="28"/>
-                <w:szCs w:val="28"/>
-                <w:lang w:val="en-US" w:eastAsia="en-US" w:bidi="ar-SA"/>
-              </w:rPr>
-              <w:t>bv</w:t>
-            </w:r>
-          </w:p>
-        </w:tc>
-        <w:tc>
-          <w:tcPr>
-            <w:tcW w:w="4674" w:type="dxa"/>
-            <w:tcBorders/>
-          </w:tcPr>
-          <w:p>
-            <w:pPr>
-              <w:pStyle w:val="Normal"/>
-              <w:widowControl/>
-              <w:spacing w:lineRule="auto" w:line="240" w:before="0" w:after="0"/>
-              <w:jc w:val="center"/>
-              <w:rPr>
-                <w:rFonts w:ascii="Calibri" w:hAnsi="Calibri" w:eastAsia="Calibri" w:cs="B Nazanin"/>
-                <w:kern w:val="0"/>
-                <w:sz w:val="28"/>
-                <w:szCs w:val="28"/>
-                <w:lang w:val="en-US" w:eastAsia="en-US" w:bidi="ar-SA"/>
-              </w:rPr>
-            </w:pPr>
-            <w:r>
-              <w:rPr>
-                <w:rFonts w:eastAsia="Calibri" w:cs="B Nazanin"/>
-                <w:kern w:val="0"/>
-                <w:sz w:val="28"/>
-                <w:szCs w:val="28"/>
-                <w:lang w:val="en-US" w:eastAsia="en-US" w:bidi="ar-SA"/>
-              </w:rPr>
-              <w:t>Brain veins</w:t>
-            </w:r>
-          </w:p>
-        </w:tc>
-      </w:tr>
-      <w:tr>
-        <w:trPr/>
-        <w:tc>
-          <w:tcPr>
-            <w:tcW w:w="4675" w:type="dxa"/>
-            <w:tcBorders/>
-          </w:tcPr>
-          <w:p>
-            <w:pPr>
-              <w:pStyle w:val="Normal"/>
-              <w:widowControl/>
-              <w:spacing w:lineRule="auto" w:line="240" w:before="0" w:after="0"/>
-              <w:jc w:val="center"/>
-              <w:rPr>
-                <w:rFonts w:ascii="Calibri" w:hAnsi="Calibri" w:eastAsia="Calibri" w:cs="B Nazanin"/>
-                <w:kern w:val="0"/>
-                <w:sz w:val="28"/>
-                <w:szCs w:val="28"/>
-                <w:lang w:val="en-US" w:eastAsia="en-US" w:bidi="ar-SA"/>
-              </w:rPr>
-            </w:pPr>
-            <w:r>
-              <w:rPr>
-                <w:rFonts w:eastAsia="Calibri" w:cs="B Nazanin"/>
-                <w:kern w:val="0"/>
-                <w:sz w:val="28"/>
-                <w:szCs w:val="28"/>
-                <w:lang w:val="en-US" w:eastAsia="en-US" w:bidi="ar-SA"/>
-              </w:rPr>
-              <w:t>hp</w:t>
-            </w:r>
-          </w:p>
-        </w:tc>
-        <w:tc>
-          <w:tcPr>
-            <w:tcW w:w="4674" w:type="dxa"/>
-            <w:tcBorders/>
-          </w:tcPr>
-          <w:p>
-            <w:pPr>
-              <w:pStyle w:val="Normal"/>
-              <w:widowControl/>
-              <w:spacing w:lineRule="auto" w:line="240" w:before="0" w:after="0"/>
-              <w:jc w:val="center"/>
-              <w:rPr>
-                <w:rFonts w:ascii="Calibri" w:hAnsi="Calibri" w:eastAsia="Calibri" w:cs="B Nazanin"/>
-                <w:kern w:val="0"/>
-                <w:sz w:val="28"/>
-                <w:szCs w:val="28"/>
-                <w:lang w:val="en-US" w:eastAsia="en-US" w:bidi="ar-SA"/>
-              </w:rPr>
-            </w:pPr>
-            <w:r>
-              <w:rPr>
-                <w:rFonts w:eastAsia="Calibri" w:cs="B Nazanin"/>
-                <w:kern w:val="0"/>
-                <w:sz w:val="28"/>
-                <w:szCs w:val="28"/>
-                <w:lang w:val="en-US" w:eastAsia="en-US" w:bidi="ar-SA"/>
-              </w:rPr>
-              <w:t>Coronary peripheral</w:t>
-            </w:r>
-          </w:p>
-        </w:tc>
-      </w:tr>
-      <w:tr>
-        <w:trPr/>
-        <w:tc>
-          <w:tcPr>
-            <w:tcW w:w="4675" w:type="dxa"/>
-            <w:tcBorders/>
-          </w:tcPr>
-          <w:p>
-            <w:pPr>
-              <w:pStyle w:val="Normal"/>
-              <w:widowControl/>
-              <w:spacing w:lineRule="auto" w:line="240" w:before="0" w:after="0"/>
-              <w:jc w:val="center"/>
-              <w:rPr>
-                <w:rFonts w:ascii="Calibri" w:hAnsi="Calibri" w:eastAsia="Calibri" w:cs="B Nazanin"/>
-                <w:kern w:val="0"/>
-                <w:sz w:val="28"/>
-                <w:szCs w:val="28"/>
-                <w:lang w:val="en-US" w:eastAsia="en-US" w:bidi="ar-SA"/>
-              </w:rPr>
-            </w:pPr>
-            <w:r>
-              <w:rPr>
-                <w:rFonts w:eastAsia="Calibri" w:cs="B Nazanin"/>
-                <w:kern w:val="0"/>
-                <w:sz w:val="28"/>
-                <w:szCs w:val="28"/>
-                <w:lang w:val="en-US" w:eastAsia="en-US" w:bidi="ar-SA"/>
-              </w:rPr>
-              <w:t>hv</w:t>
-            </w:r>
-          </w:p>
-        </w:tc>
-        <w:tc>
-          <w:tcPr>
-            <w:tcW w:w="4674" w:type="dxa"/>
-            <w:tcBorders/>
-          </w:tcPr>
-          <w:p>
-            <w:pPr>
-              <w:pStyle w:val="Normal"/>
-              <w:widowControl/>
-              <w:spacing w:lineRule="auto" w:line="240" w:before="0" w:after="0"/>
-              <w:jc w:val="center"/>
-              <w:rPr>
-                <w:rFonts w:ascii="Calibri" w:hAnsi="Calibri" w:eastAsia="Calibri" w:cs="B Nazanin"/>
-                <w:kern w:val="0"/>
-                <w:sz w:val="28"/>
-                <w:szCs w:val="28"/>
-                <w:lang w:val="en-US" w:eastAsia="en-US" w:bidi="ar-SA"/>
-              </w:rPr>
-            </w:pPr>
-            <w:r>
-              <w:rPr>
-                <w:rFonts w:eastAsia="Calibri" w:cs="B Nazanin"/>
-                <w:kern w:val="0"/>
-                <w:sz w:val="28"/>
-                <w:szCs w:val="28"/>
-                <w:lang w:val="en-US" w:eastAsia="en-US" w:bidi="ar-SA"/>
-              </w:rPr>
-              <w:t>Coronary veins</w:t>
-            </w:r>
-          </w:p>
-        </w:tc>
-      </w:tr>
-      <w:tr>
-        <w:trPr/>
-        <w:tc>
-          <w:tcPr>
-            <w:tcW w:w="4675" w:type="dxa"/>
-            <w:tcBorders/>
-          </w:tcPr>
-          <w:p>
-            <w:pPr>
-              <w:pStyle w:val="Normal"/>
-              <w:widowControl/>
-              <w:spacing w:lineRule="auto" w:line="240" w:before="0" w:after="0"/>
-              <w:jc w:val="center"/>
-              <w:rPr>
-                <w:rFonts w:ascii="Calibri" w:hAnsi="Calibri" w:eastAsia="Calibri" w:cs="B Nazanin"/>
-                <w:kern w:val="0"/>
-                <w:sz w:val="28"/>
-                <w:szCs w:val="28"/>
-                <w:lang w:val="en-US" w:eastAsia="en-US" w:bidi="ar-SA"/>
-              </w:rPr>
-            </w:pPr>
-            <w:r>
-              <w:rPr>
-                <w:rFonts w:eastAsia="Calibri" w:cs="B Nazanin"/>
-                <w:kern w:val="0"/>
-                <w:sz w:val="28"/>
-                <w:szCs w:val="28"/>
-                <w:lang w:val="en-US" w:eastAsia="en-US" w:bidi="ar-SA"/>
-              </w:rPr>
-              <w:t xml:space="preserve">tv </w:t>
-            </w:r>
-          </w:p>
-        </w:tc>
-        <w:tc>
-          <w:tcPr>
-            <w:tcW w:w="4674" w:type="dxa"/>
-            <w:tcBorders/>
-          </w:tcPr>
-          <w:p>
-            <w:pPr>
-              <w:pStyle w:val="Normal"/>
-              <w:widowControl/>
-              <w:spacing w:lineRule="auto" w:line="240" w:before="0" w:after="0"/>
-              <w:jc w:val="center"/>
-              <w:rPr>
-                <w:rFonts w:ascii="Calibri" w:hAnsi="Calibri" w:eastAsia="Calibri" w:cs="B Nazanin"/>
-                <w:kern w:val="0"/>
-                <w:sz w:val="28"/>
-                <w:szCs w:val="28"/>
-                <w:lang w:val="en-US" w:eastAsia="en-US" w:bidi="ar-SA"/>
-              </w:rPr>
-            </w:pPr>
-            <w:r>
-              <w:rPr>
-                <w:rFonts w:eastAsia="Calibri" w:cs="B Nazanin"/>
-                <w:kern w:val="0"/>
-                <w:sz w:val="28"/>
-                <w:szCs w:val="28"/>
-                <w:lang w:val="en-US" w:eastAsia="en-US" w:bidi="ar-SA"/>
-              </w:rPr>
-              <w:t>Thoracic veins</w:t>
-            </w:r>
-          </w:p>
-        </w:tc>
-      </w:tr>
-      <w:tr>
-        <w:trPr/>
-        <w:tc>
-          <w:tcPr>
-            <w:tcW w:w="4675" w:type="dxa"/>
-            <w:tcBorders/>
-          </w:tcPr>
-          <w:p>
-            <w:pPr>
-              <w:pStyle w:val="Normal"/>
-              <w:widowControl/>
-              <w:spacing w:lineRule="auto" w:line="240" w:before="0" w:after="0"/>
-              <w:jc w:val="center"/>
-              <w:rPr>
-                <w:rFonts w:ascii="Calibri" w:hAnsi="Calibri" w:eastAsia="Calibri" w:cs="B Nazanin"/>
-                <w:kern w:val="0"/>
-                <w:sz w:val="28"/>
-                <w:szCs w:val="28"/>
-                <w:lang w:val="en-US" w:eastAsia="en-US" w:bidi="ar-SA"/>
-              </w:rPr>
-            </w:pPr>
-            <w:r>
-              <w:rPr>
-                <w:rFonts w:eastAsia="Calibri" w:cs="B Nazanin"/>
-                <w:kern w:val="0"/>
-                <w:sz w:val="28"/>
-                <w:szCs w:val="28"/>
-                <w:lang w:val="en-US" w:eastAsia="en-US" w:bidi="ar-SA"/>
-              </w:rPr>
-              <w:t>pp</w:t>
-            </w:r>
-          </w:p>
-        </w:tc>
-        <w:tc>
-          <w:tcPr>
-            <w:tcW w:w="4674" w:type="dxa"/>
-            <w:tcBorders/>
-          </w:tcPr>
-          <w:p>
-            <w:pPr>
-              <w:pStyle w:val="Normal"/>
-              <w:widowControl/>
-              <w:spacing w:lineRule="auto" w:line="240" w:before="0" w:after="0"/>
-              <w:jc w:val="center"/>
-              <w:rPr>
-                <w:rFonts w:ascii="Calibri" w:hAnsi="Calibri" w:eastAsia="Calibri" w:cs="B Nazanin"/>
-                <w:kern w:val="0"/>
-                <w:sz w:val="28"/>
-                <w:szCs w:val="28"/>
-                <w:lang w:val="en-US" w:eastAsia="en-US" w:bidi="ar-SA"/>
-              </w:rPr>
-            </w:pPr>
-            <w:r>
-              <w:rPr>
-                <w:rFonts w:eastAsia="Calibri" w:cs="B Nazanin"/>
-                <w:kern w:val="0"/>
-                <w:sz w:val="28"/>
-                <w:szCs w:val="28"/>
-                <w:lang w:val="en-US" w:eastAsia="en-US" w:bidi="ar-SA"/>
-              </w:rPr>
-              <w:t>Pulmonary peripheral</w:t>
-            </w:r>
-          </w:p>
-        </w:tc>
-      </w:tr>
-      <w:tr>
-        <w:trPr/>
-        <w:tc>
-          <w:tcPr>
-            <w:tcW w:w="4675" w:type="dxa"/>
-            <w:tcBorders/>
-          </w:tcPr>
-          <w:p>
-            <w:pPr>
-              <w:pStyle w:val="Normal"/>
-              <w:widowControl/>
-              <w:spacing w:lineRule="auto" w:line="240" w:before="0" w:after="0"/>
-              <w:jc w:val="center"/>
-              <w:rPr>
-                <w:rFonts w:ascii="Calibri" w:hAnsi="Calibri" w:eastAsia="Calibri" w:cs="B Nazanin"/>
-                <w:kern w:val="0"/>
-                <w:sz w:val="28"/>
-                <w:szCs w:val="28"/>
-                <w:lang w:val="en-US" w:eastAsia="en-US" w:bidi="ar-SA"/>
-              </w:rPr>
-            </w:pPr>
-            <w:r>
-              <w:rPr>
-                <w:rFonts w:eastAsia="Calibri" w:cs="B Nazanin"/>
-                <w:kern w:val="0"/>
-                <w:sz w:val="28"/>
-                <w:szCs w:val="28"/>
-                <w:lang w:val="en-US" w:eastAsia="en-US" w:bidi="ar-SA"/>
-              </w:rPr>
-              <w:t>pv</w:t>
-            </w:r>
-          </w:p>
-        </w:tc>
-        <w:tc>
-          <w:tcPr>
-            <w:tcW w:w="4674" w:type="dxa"/>
-            <w:tcBorders/>
-          </w:tcPr>
-          <w:p>
-            <w:pPr>
-              <w:pStyle w:val="Normal"/>
-              <w:widowControl/>
-              <w:spacing w:lineRule="auto" w:line="240" w:before="0" w:after="0"/>
-              <w:jc w:val="center"/>
-              <w:rPr>
-                <w:rFonts w:ascii="Calibri" w:hAnsi="Calibri" w:eastAsia="Calibri" w:cs="B Nazanin"/>
-                <w:kern w:val="0"/>
-                <w:sz w:val="28"/>
-                <w:szCs w:val="28"/>
-                <w:lang w:val="en-US" w:eastAsia="en-US" w:bidi="ar-SA"/>
-              </w:rPr>
-            </w:pPr>
-            <w:r>
-              <w:rPr>
-                <w:rFonts w:eastAsia="Calibri" w:cs="B Nazanin"/>
-                <w:kern w:val="0"/>
-                <w:sz w:val="28"/>
-                <w:szCs w:val="28"/>
-                <w:lang w:val="en-US" w:eastAsia="en-US" w:bidi="ar-SA"/>
-              </w:rPr>
-              <w:t>Pulmonary veins</w:t>
-            </w:r>
-          </w:p>
-        </w:tc>
-      </w:tr>
-      <w:tr>
-        <w:trPr/>
-        <w:tc>
-          <w:tcPr>
-            <w:tcW w:w="4675" w:type="dxa"/>
-            <w:tcBorders/>
-          </w:tcPr>
-          <w:p>
-            <w:pPr>
-              <w:pStyle w:val="Normal"/>
-              <w:widowControl/>
-              <w:spacing w:lineRule="auto" w:line="240" w:before="0" w:after="0"/>
-              <w:jc w:val="center"/>
-              <w:rPr>
-                <w:rFonts w:ascii="Calibri" w:hAnsi="Calibri" w:eastAsia="Calibri" w:cs="B Nazanin"/>
-                <w:kern w:val="0"/>
-                <w:sz w:val="28"/>
-                <w:szCs w:val="28"/>
-                <w:lang w:val="en-US" w:eastAsia="en-US" w:bidi="ar-SA"/>
-              </w:rPr>
-            </w:pPr>
-            <w:r>
-              <w:rPr>
-                <w:rFonts w:eastAsia="Calibri" w:cs="B Nazanin"/>
-                <w:kern w:val="0"/>
-                <w:sz w:val="28"/>
-                <w:szCs w:val="28"/>
-                <w:lang w:val="en-US" w:eastAsia="en-US" w:bidi="ar-SA"/>
-              </w:rPr>
-              <w:t xml:space="preserve">rvo </w:t>
-            </w:r>
-          </w:p>
-        </w:tc>
-        <w:tc>
-          <w:tcPr>
-            <w:tcW w:w="4674" w:type="dxa"/>
-            <w:tcBorders/>
-          </w:tcPr>
-          <w:p>
-            <w:pPr>
-              <w:pStyle w:val="Normal"/>
-              <w:widowControl/>
-              <w:spacing w:lineRule="auto" w:line="240" w:before="0" w:after="0"/>
-              <w:jc w:val="center"/>
-              <w:rPr>
-                <w:rFonts w:ascii="Calibri" w:hAnsi="Calibri" w:eastAsia="Calibri" w:cs="B Nazanin"/>
-                <w:kern w:val="0"/>
-                <w:sz w:val="28"/>
-                <w:szCs w:val="28"/>
-                <w:lang w:val="en-US" w:eastAsia="en-US" w:bidi="ar-SA"/>
-              </w:rPr>
-            </w:pPr>
-            <w:r>
-              <w:rPr>
-                <w:rFonts w:eastAsia="Calibri" w:cs="B Nazanin"/>
-                <w:kern w:val="0"/>
-                <w:sz w:val="28"/>
-                <w:szCs w:val="28"/>
-                <w:lang w:val="en-US" w:eastAsia="en-US" w:bidi="ar-SA"/>
-              </w:rPr>
-              <w:t>Right ventricle output</w:t>
-            </w:r>
-          </w:p>
-        </w:tc>
-      </w:tr>
-      <w:tr>
-        <w:trPr/>
-        <w:tc>
-          <w:tcPr>
-            <w:tcW w:w="4675" w:type="dxa"/>
-            <w:tcBorders/>
-          </w:tcPr>
-          <w:p>
-            <w:pPr>
-              <w:pStyle w:val="Normal"/>
-              <w:widowControl/>
-              <w:spacing w:lineRule="auto" w:line="240" w:before="0" w:after="0"/>
-              <w:jc w:val="center"/>
-              <w:rPr>
-                <w:rFonts w:ascii="Calibri" w:hAnsi="Calibri" w:eastAsia="Calibri" w:cs="B Nazanin"/>
-                <w:kern w:val="0"/>
-                <w:sz w:val="28"/>
-                <w:szCs w:val="28"/>
-                <w:lang w:val="en-US" w:eastAsia="en-US" w:bidi="ar-SA"/>
-              </w:rPr>
-            </w:pPr>
-            <w:r>
-              <w:rPr>
-                <w:rFonts w:eastAsia="Calibri" w:cs="B Nazanin"/>
-                <w:kern w:val="0"/>
-                <w:sz w:val="28"/>
-                <w:szCs w:val="28"/>
-                <w:lang w:val="en-US" w:eastAsia="en-US" w:bidi="ar-SA"/>
-              </w:rPr>
-              <w:t xml:space="preserve">lvo </w:t>
-            </w:r>
-          </w:p>
-        </w:tc>
-        <w:tc>
-          <w:tcPr>
-            <w:tcW w:w="4674" w:type="dxa"/>
-            <w:tcBorders/>
-          </w:tcPr>
-          <w:p>
-            <w:pPr>
-              <w:pStyle w:val="Normal"/>
-              <w:widowControl/>
-              <w:spacing w:lineRule="auto" w:line="240" w:before="0" w:after="0"/>
-              <w:jc w:val="center"/>
-              <w:rPr>
-                <w:rFonts w:ascii="Calibri" w:hAnsi="Calibri" w:eastAsia="Calibri" w:cs="B Nazanin"/>
-                <w:kern w:val="0"/>
-                <w:sz w:val="28"/>
-                <w:szCs w:val="28"/>
-                <w:lang w:val="en-US" w:eastAsia="en-US" w:bidi="ar-SA"/>
-              </w:rPr>
-            </w:pPr>
-            <w:r>
-              <w:rPr>
-                <w:rFonts w:eastAsia="Calibri" w:cs="B Nazanin"/>
-                <w:kern w:val="0"/>
-                <w:sz w:val="28"/>
-                <w:szCs w:val="28"/>
-                <w:lang w:val="en-US" w:eastAsia="en-US" w:bidi="ar-SA"/>
-              </w:rPr>
-              <w:t>Left ventricle output</w:t>
-            </w:r>
-          </w:p>
-        </w:tc>
-      </w:tr>
-      <w:tr>
-        <w:trPr/>
-        <w:tc>
-          <w:tcPr>
-            <w:tcW w:w="4675" w:type="dxa"/>
-            <w:tcBorders/>
-          </w:tcPr>
-          <w:p>
-            <w:pPr>
-              <w:pStyle w:val="Normal"/>
-              <w:widowControl/>
-              <w:spacing w:lineRule="auto" w:line="240" w:before="0" w:after="0"/>
-              <w:jc w:val="center"/>
-              <w:rPr>
-                <w:rFonts w:ascii="Calibri" w:hAnsi="Calibri" w:eastAsia="Calibri" w:cs="B Nazanin"/>
-                <w:kern w:val="0"/>
-                <w:sz w:val="28"/>
-                <w:szCs w:val="28"/>
-                <w:lang w:val="en-US" w:eastAsia="en-US" w:bidi="ar-SA"/>
-              </w:rPr>
-            </w:pPr>
-            <w:r>
-              <w:rPr>
-                <w:rFonts w:eastAsia="Calibri" w:cs="B Nazanin"/>
-                <w:kern w:val="0"/>
-                <w:sz w:val="28"/>
-                <w:szCs w:val="28"/>
-                <w:lang w:val="en-US" w:eastAsia="en-US" w:bidi="ar-SA"/>
-              </w:rPr>
-              <w:t>CNS</w:t>
-            </w:r>
-          </w:p>
-        </w:tc>
-        <w:tc>
-          <w:tcPr>
-            <w:tcW w:w="4674" w:type="dxa"/>
-            <w:tcBorders/>
-          </w:tcPr>
-          <w:p>
-            <w:pPr>
-              <w:pStyle w:val="Normal"/>
-              <w:widowControl/>
-              <w:spacing w:lineRule="auto" w:line="240" w:before="0" w:after="0"/>
-              <w:jc w:val="center"/>
-              <w:rPr>
-                <w:rFonts w:ascii="Calibri" w:hAnsi="Calibri" w:eastAsia="Calibri" w:cs="B Nazanin"/>
-                <w:kern w:val="0"/>
-                <w:sz w:val="28"/>
-                <w:szCs w:val="28"/>
-                <w:lang w:val="en-US" w:eastAsia="en-US" w:bidi="ar-SA"/>
-              </w:rPr>
-            </w:pPr>
-            <w:r>
-              <w:rPr>
-                <w:rFonts w:eastAsia="Calibri" w:cs="B Nazanin"/>
-                <w:kern w:val="0"/>
-                <w:sz w:val="28"/>
-                <w:szCs w:val="28"/>
-                <w:lang w:val="en-US" w:eastAsia="en-US" w:bidi="ar-SA"/>
-              </w:rPr>
-              <w:t>Central neural system</w:t>
-            </w:r>
-          </w:p>
-        </w:tc>
-      </w:tr>
-      <w:tr>
-        <w:trPr/>
-        <w:tc>
-          <w:tcPr>
-            <w:tcW w:w="4675" w:type="dxa"/>
-            <w:tcBorders/>
-          </w:tcPr>
-          <w:p>
-            <w:pPr>
-              <w:pStyle w:val="Normal"/>
-              <w:widowControl/>
-              <w:spacing w:lineRule="auto" w:line="240" w:before="0" w:after="0"/>
-              <w:jc w:val="center"/>
-              <w:rPr>
-                <w:rFonts w:ascii="Calibri" w:hAnsi="Calibri" w:eastAsia="Calibri" w:cs="B Nazanin"/>
-                <w:kern w:val="0"/>
-                <w:sz w:val="28"/>
-                <w:szCs w:val="28"/>
-                <w:lang w:val="en-US" w:eastAsia="en-US" w:bidi="ar-SA"/>
-              </w:rPr>
-            </w:pPr>
-            <w:r>
-              <w:rPr>
-                <w:rFonts w:eastAsia="Calibri" w:cs="B Nazanin"/>
-                <w:kern w:val="0"/>
-                <w:sz w:val="28"/>
-                <w:szCs w:val="28"/>
-                <w:lang w:val="en-US" w:eastAsia="en-US" w:bidi="ar-SA"/>
-              </w:rPr>
-              <w:t>aov</w:t>
-            </w:r>
-          </w:p>
-        </w:tc>
-        <w:tc>
-          <w:tcPr>
-            <w:tcW w:w="4674" w:type="dxa"/>
-            <w:tcBorders/>
-          </w:tcPr>
-          <w:p>
-            <w:pPr>
-              <w:pStyle w:val="Normal"/>
-              <w:widowControl/>
-              <w:spacing w:lineRule="auto" w:line="240" w:before="0" w:after="0"/>
-              <w:jc w:val="center"/>
-              <w:rPr>
-                <w:rFonts w:ascii="Calibri" w:hAnsi="Calibri" w:eastAsia="Calibri" w:cs="B Nazanin"/>
-                <w:kern w:val="0"/>
-                <w:sz w:val="28"/>
-                <w:szCs w:val="28"/>
-                <w:lang w:val="en-US" w:eastAsia="en-US" w:bidi="ar-SA"/>
-              </w:rPr>
-            </w:pPr>
-            <w:r>
-              <w:rPr>
-                <w:rFonts w:eastAsia="Calibri" w:cs="B Nazanin"/>
-                <w:kern w:val="0"/>
-                <w:sz w:val="28"/>
-                <w:szCs w:val="28"/>
-                <w:lang w:val="en-US" w:eastAsia="en-US" w:bidi="ar-SA"/>
-              </w:rPr>
-              <w:t>Aortic valve</w:t>
-            </w:r>
-          </w:p>
-        </w:tc>
-      </w:tr>
-      <w:tr>
-        <w:trPr/>
-        <w:tc>
-          <w:tcPr>
-            <w:tcW w:w="4675" w:type="dxa"/>
-            <w:tcBorders/>
-          </w:tcPr>
-          <w:p>
-            <w:pPr>
-              <w:pStyle w:val="Normal"/>
-              <w:widowControl/>
-              <w:spacing w:lineRule="auto" w:line="240" w:before="0" w:after="0"/>
-              <w:jc w:val="center"/>
-              <w:rPr>
-                <w:rFonts w:ascii="Calibri" w:hAnsi="Calibri" w:eastAsia="Calibri" w:cs="B Nazanin"/>
-                <w:kern w:val="0"/>
-                <w:sz w:val="28"/>
-                <w:szCs w:val="28"/>
-                <w:lang w:val="en-US" w:eastAsia="en-US" w:bidi="ar-SA"/>
-              </w:rPr>
-            </w:pPr>
-            <w:r>
-              <w:rPr>
-                <w:rFonts w:eastAsia="Calibri" w:cs="B Nazanin"/>
-                <w:kern w:val="0"/>
-                <w:sz w:val="28"/>
-                <w:szCs w:val="28"/>
-                <w:lang w:val="en-US" w:eastAsia="en-US" w:bidi="ar-SA"/>
-              </w:rPr>
-              <w:t>vub</w:t>
-            </w:r>
-          </w:p>
-        </w:tc>
-        <w:tc>
-          <w:tcPr>
-            <w:tcW w:w="4674" w:type="dxa"/>
-            <w:tcBorders/>
-          </w:tcPr>
-          <w:p>
-            <w:pPr>
-              <w:pStyle w:val="Normal"/>
-              <w:widowControl/>
-              <w:spacing w:lineRule="auto" w:line="240" w:before="0" w:after="0"/>
-              <w:jc w:val="center"/>
-              <w:rPr>
-                <w:rFonts w:ascii="Calibri" w:hAnsi="Calibri" w:eastAsia="Calibri" w:cs="B Nazanin"/>
-                <w:kern w:val="0"/>
-                <w:sz w:val="28"/>
-                <w:szCs w:val="28"/>
-                <w:lang w:val="en-US" w:eastAsia="en-US" w:bidi="ar-SA"/>
-              </w:rPr>
-            </w:pPr>
-            <w:r>
-              <w:rPr>
-                <w:rFonts w:eastAsia="Calibri" w:cs="B Nazanin"/>
-                <w:kern w:val="0"/>
-                <w:sz w:val="28"/>
-                <w:szCs w:val="28"/>
-                <w:lang w:val="en-US" w:eastAsia="en-US" w:bidi="ar-SA"/>
-              </w:rPr>
-              <w:t>Venous upper body</w:t>
-            </w:r>
-          </w:p>
-        </w:tc>
-      </w:tr>
-      <w:tr>
-        <w:trPr/>
-        <w:tc>
-          <w:tcPr>
-            <w:tcW w:w="4675" w:type="dxa"/>
-            <w:tcBorders/>
-          </w:tcPr>
-          <w:p>
-            <w:pPr>
-              <w:pStyle w:val="Normal"/>
-              <w:widowControl/>
-              <w:spacing w:lineRule="auto" w:line="240" w:before="0" w:after="0"/>
-              <w:jc w:val="center"/>
-              <w:rPr>
-                <w:rFonts w:ascii="Calibri" w:hAnsi="Calibri" w:eastAsia="Calibri" w:cs="B Nazanin"/>
-                <w:kern w:val="0"/>
-                <w:sz w:val="28"/>
-                <w:szCs w:val="28"/>
-                <w:lang w:val="en-US" w:eastAsia="en-US" w:bidi="ar-SA"/>
-              </w:rPr>
-            </w:pPr>
-            <w:r>
-              <w:rPr>
-                <w:rFonts w:eastAsia="Calibri" w:cs="B Nazanin"/>
-                <w:kern w:val="0"/>
-                <w:sz w:val="28"/>
-                <w:szCs w:val="28"/>
-                <w:lang w:val="en-US" w:eastAsia="en-US" w:bidi="ar-SA"/>
-              </w:rPr>
-              <w:t>svc</w:t>
-            </w:r>
-          </w:p>
-        </w:tc>
-        <w:tc>
-          <w:tcPr>
-            <w:tcW w:w="4674" w:type="dxa"/>
-            <w:tcBorders/>
-          </w:tcPr>
-          <w:p>
-            <w:pPr>
-              <w:pStyle w:val="Normal"/>
-              <w:widowControl/>
-              <w:spacing w:lineRule="auto" w:line="240" w:before="0" w:after="0"/>
-              <w:jc w:val="center"/>
-              <w:rPr>
-                <w:rFonts w:ascii="Calibri" w:hAnsi="Calibri" w:eastAsia="Calibri" w:cs="B Nazanin"/>
-                <w:kern w:val="0"/>
-                <w:sz w:val="28"/>
-                <w:szCs w:val="28"/>
-                <w:lang w:val="en-US" w:eastAsia="en-US" w:bidi="ar-SA"/>
-              </w:rPr>
-            </w:pPr>
-            <w:r>
-              <w:rPr>
-                <w:rFonts w:eastAsia="Calibri" w:cs="B Nazanin"/>
-                <w:kern w:val="0"/>
-                <w:sz w:val="28"/>
-                <w:szCs w:val="28"/>
-                <w:lang w:val="en-US" w:eastAsia="en-US" w:bidi="ar-SA"/>
-              </w:rPr>
-              <w:t>Superior vena cava</w:t>
-            </w:r>
-          </w:p>
-        </w:tc>
-      </w:tr>
-      <w:tr>
-        <w:trPr/>
-        <w:tc>
-          <w:tcPr>
-            <w:tcW w:w="4675" w:type="dxa"/>
-            <w:tcBorders/>
-          </w:tcPr>
-          <w:p>
-            <w:pPr>
-              <w:pStyle w:val="Normal"/>
-              <w:widowControl/>
-              <w:spacing w:lineRule="auto" w:line="240" w:before="0" w:after="0"/>
-              <w:jc w:val="center"/>
-              <w:rPr>
-                <w:rFonts w:ascii="Calibri" w:hAnsi="Calibri" w:eastAsia="Calibri" w:cs="B Nazanin"/>
-                <w:kern w:val="0"/>
-                <w:sz w:val="28"/>
-                <w:szCs w:val="28"/>
-                <w:lang w:val="en-US" w:eastAsia="en-US" w:bidi="ar-SA"/>
-              </w:rPr>
-            </w:pPr>
-            <w:r>
-              <w:rPr>
-                <w:rFonts w:eastAsia="Calibri" w:cs="B Nazanin"/>
-                <w:kern w:val="0"/>
-                <w:sz w:val="28"/>
-                <w:szCs w:val="28"/>
-                <w:lang w:val="en-US" w:eastAsia="en-US" w:bidi="ar-SA"/>
-              </w:rPr>
-              <w:t>vlb</w:t>
-            </w:r>
-          </w:p>
-        </w:tc>
-        <w:tc>
-          <w:tcPr>
-            <w:tcW w:w="4674" w:type="dxa"/>
-            <w:tcBorders/>
-          </w:tcPr>
-          <w:p>
-            <w:pPr>
-              <w:pStyle w:val="Normal"/>
-              <w:widowControl/>
-              <w:spacing w:lineRule="auto" w:line="240" w:before="0" w:after="0"/>
-              <w:jc w:val="center"/>
-              <w:rPr>
-                <w:rFonts w:ascii="Calibri" w:hAnsi="Calibri" w:eastAsia="Calibri" w:cs="B Nazanin"/>
-                <w:kern w:val="0"/>
-                <w:sz w:val="28"/>
-                <w:szCs w:val="28"/>
-                <w:lang w:val="en-US" w:eastAsia="en-US" w:bidi="ar-SA"/>
-              </w:rPr>
-            </w:pPr>
-            <w:r>
-              <w:rPr>
-                <w:rFonts w:eastAsia="Calibri" w:cs="B Nazanin"/>
-                <w:kern w:val="0"/>
-                <w:sz w:val="28"/>
-                <w:szCs w:val="28"/>
-                <w:lang w:val="en-US" w:eastAsia="en-US" w:bidi="ar-SA"/>
-              </w:rPr>
-              <w:t>Venous lower body</w:t>
-            </w:r>
-          </w:p>
-        </w:tc>
-      </w:tr>
-      <w:tr>
-        <w:trPr/>
-        <w:tc>
-          <w:tcPr>
-            <w:tcW w:w="4675" w:type="dxa"/>
-            <w:tcBorders/>
-          </w:tcPr>
-          <w:p>
-            <w:pPr>
-              <w:pStyle w:val="Normal"/>
-              <w:widowControl/>
-              <w:spacing w:lineRule="auto" w:line="240" w:before="0" w:after="0"/>
-              <w:jc w:val="center"/>
-              <w:rPr>
-                <w:rFonts w:ascii="Calibri" w:hAnsi="Calibri" w:eastAsia="Calibri" w:cs="B Nazanin"/>
-                <w:kern w:val="0"/>
-                <w:sz w:val="28"/>
-                <w:szCs w:val="28"/>
-                <w:lang w:val="en-US" w:eastAsia="en-US" w:bidi="ar-SA"/>
-              </w:rPr>
-            </w:pPr>
-            <w:r>
-              <w:rPr>
-                <w:rFonts w:eastAsia="Calibri" w:cs="B Nazanin"/>
-                <w:kern w:val="0"/>
-                <w:sz w:val="28"/>
-                <w:szCs w:val="28"/>
-                <w:lang w:val="en-US" w:eastAsia="en-US" w:bidi="ar-SA"/>
-              </w:rPr>
-              <w:t>ivc</w:t>
-            </w:r>
-          </w:p>
-        </w:tc>
-        <w:tc>
-          <w:tcPr>
-            <w:tcW w:w="4674" w:type="dxa"/>
-            <w:tcBorders/>
-          </w:tcPr>
-          <w:p>
-            <w:pPr>
-              <w:pStyle w:val="Normal"/>
-              <w:widowControl/>
-              <w:spacing w:lineRule="auto" w:line="240" w:before="0" w:after="0"/>
-              <w:jc w:val="center"/>
-              <w:rPr>
-                <w:rFonts w:ascii="Calibri" w:hAnsi="Calibri" w:eastAsia="Calibri" w:cs="B Nazanin"/>
-                <w:kern w:val="0"/>
-                <w:sz w:val="28"/>
-                <w:szCs w:val="28"/>
-                <w:lang w:val="en-US" w:eastAsia="en-US" w:bidi="ar-SA"/>
-              </w:rPr>
-            </w:pPr>
-            <w:r>
-              <w:rPr>
-                <w:rFonts w:eastAsia="Calibri" w:cs="B Nazanin"/>
-                <w:kern w:val="0"/>
-                <w:sz w:val="28"/>
-                <w:szCs w:val="28"/>
-                <w:lang w:val="en-US" w:eastAsia="en-US" w:bidi="ar-SA"/>
-              </w:rPr>
-              <w:t>Inferior vena cava</w:t>
-            </w:r>
-          </w:p>
-        </w:tc>
-      </w:tr>
-      <w:tr>
-        <w:trPr/>
-        <w:tc>
-          <w:tcPr>
-            <w:tcW w:w="4675" w:type="dxa"/>
-            <w:tcBorders/>
-          </w:tcPr>
-          <w:p>
-            <w:pPr>
-              <w:pStyle w:val="Normal"/>
-              <w:widowControl/>
-              <w:spacing w:lineRule="auto" w:line="240" w:before="0" w:after="0"/>
-              <w:jc w:val="center"/>
-              <w:rPr>
-                <w:rFonts w:ascii="Calibri" w:hAnsi="Calibri" w:eastAsia="Calibri" w:cs="B Nazanin"/>
-                <w:kern w:val="0"/>
-                <w:sz w:val="28"/>
-                <w:szCs w:val="28"/>
-                <w:lang w:val="en-US" w:eastAsia="en-US" w:bidi="ar-SA"/>
-              </w:rPr>
-            </w:pPr>
-            <w:r>
-              <w:rPr>
-                <w:rFonts w:eastAsia="Calibri" w:cs="B Nazanin"/>
-                <w:kern w:val="0"/>
-                <w:sz w:val="28"/>
-                <w:szCs w:val="28"/>
-                <w:lang w:val="en-US" w:eastAsia="en-US" w:bidi="ar-SA"/>
-              </w:rPr>
-              <w:t>alv</w:t>
-            </w:r>
-          </w:p>
-        </w:tc>
-        <w:tc>
-          <w:tcPr>
-            <w:tcW w:w="4674" w:type="dxa"/>
-            <w:tcBorders/>
-          </w:tcPr>
-          <w:p>
-            <w:pPr>
-              <w:pStyle w:val="Normal"/>
-              <w:widowControl/>
-              <w:spacing w:lineRule="auto" w:line="240" w:before="0" w:after="0"/>
-              <w:jc w:val="center"/>
-              <w:rPr>
-                <w:rFonts w:ascii="Calibri" w:hAnsi="Calibri" w:eastAsia="Calibri" w:cs="B Nazanin"/>
-                <w:kern w:val="0"/>
-                <w:sz w:val="28"/>
-                <w:szCs w:val="28"/>
-                <w:lang w:val="en-US" w:eastAsia="en-US" w:bidi="ar-SA"/>
-              </w:rPr>
-            </w:pPr>
-            <w:r>
-              <w:rPr>
-                <w:rFonts w:eastAsia="Calibri" w:cs="B Nazanin"/>
-                <w:kern w:val="0"/>
-                <w:sz w:val="28"/>
-                <w:szCs w:val="28"/>
-                <w:lang w:val="en-US" w:eastAsia="en-US" w:bidi="ar-SA"/>
-              </w:rPr>
-              <w:t>alveolar</w:t>
-            </w:r>
-          </w:p>
-        </w:tc>
-      </w:tr>
-      <w:tr>
-        <w:trPr/>
-        <w:tc>
-          <w:tcPr>
-            <w:tcW w:w="4675" w:type="dxa"/>
-            <w:tcBorders/>
-          </w:tcPr>
-          <w:p>
-            <w:pPr>
-              <w:pStyle w:val="Normal"/>
-              <w:widowControl/>
-              <w:spacing w:lineRule="auto" w:line="240" w:before="0" w:after="0"/>
-              <w:jc w:val="center"/>
-              <w:rPr>
-                <w:rFonts w:ascii="Calibri" w:hAnsi="Calibri" w:eastAsia="Calibri" w:cs="B Nazanin"/>
-                <w:kern w:val="0"/>
-                <w:sz w:val="28"/>
-                <w:szCs w:val="28"/>
-                <w:lang w:val="en-US" w:eastAsia="en-US" w:bidi="ar-SA"/>
-              </w:rPr>
-            </w:pPr>
-            <w:r>
-              <w:rPr>
-                <w:rFonts w:eastAsia="Calibri" w:cs="B Nazanin"/>
-                <w:kern w:val="0"/>
-                <w:sz w:val="28"/>
-                <w:szCs w:val="28"/>
-                <w:lang w:val="en-US" w:eastAsia="en-US" w:bidi="ar-SA"/>
-              </w:rPr>
-              <w:t>cw</w:t>
-            </w:r>
-          </w:p>
-        </w:tc>
-        <w:tc>
-          <w:tcPr>
-            <w:tcW w:w="4674" w:type="dxa"/>
-            <w:tcBorders/>
-          </w:tcPr>
-          <w:p>
-            <w:pPr>
-              <w:pStyle w:val="Normal"/>
-              <w:widowControl/>
-              <w:spacing w:lineRule="auto" w:line="240" w:before="0" w:after="0"/>
-              <w:jc w:val="center"/>
-              <w:rPr>
-                <w:rFonts w:ascii="Calibri" w:hAnsi="Calibri" w:eastAsia="Calibri" w:cs="B Nazanin"/>
-                <w:kern w:val="0"/>
-                <w:sz w:val="28"/>
-                <w:szCs w:val="28"/>
-                <w:lang w:val="en-US" w:eastAsia="en-US" w:bidi="ar-SA"/>
-              </w:rPr>
-            </w:pPr>
-            <w:r>
-              <w:rPr>
-                <w:rFonts w:eastAsia="Calibri" w:cs="B Nazanin"/>
-                <w:kern w:val="0"/>
-                <w:sz w:val="28"/>
-                <w:szCs w:val="28"/>
-                <w:lang w:val="en-US" w:eastAsia="en-US" w:bidi="ar-SA"/>
-              </w:rPr>
-              <w:t>Chest wall</w:t>
-            </w:r>
-          </w:p>
-        </w:tc>
-      </w:tr>
-      <w:tr>
-        <w:trPr/>
-        <w:tc>
-          <w:tcPr>
-            <w:tcW w:w="4675" w:type="dxa"/>
-            <w:tcBorders/>
-          </w:tcPr>
-          <w:p>
-            <w:pPr>
-              <w:pStyle w:val="Normal"/>
-              <w:widowControl/>
-              <w:spacing w:lineRule="auto" w:line="240" w:before="0" w:after="0"/>
-              <w:jc w:val="center"/>
-              <w:rPr>
-                <w:rFonts w:ascii="Calibri" w:hAnsi="Calibri" w:eastAsia="Calibri" w:cs="B Nazanin"/>
-                <w:kern w:val="0"/>
-                <w:sz w:val="28"/>
-                <w:szCs w:val="28"/>
-                <w:lang w:val="en-US" w:eastAsia="en-US" w:bidi="ar-SA"/>
-              </w:rPr>
-            </w:pPr>
-            <w:r>
-              <w:rPr>
-                <w:rFonts w:eastAsia="Calibri" w:cs="B Nazanin"/>
-                <w:kern w:val="0"/>
-                <w:sz w:val="28"/>
-                <w:szCs w:val="28"/>
-                <w:lang w:val="en-US" w:eastAsia="en-US" w:bidi="ar-SA"/>
-              </w:rPr>
-              <w:t>ABP</w:t>
-            </w:r>
-          </w:p>
-        </w:tc>
-        <w:tc>
-          <w:tcPr>
-            <w:tcW w:w="4674" w:type="dxa"/>
-            <w:tcBorders/>
-          </w:tcPr>
-          <w:p>
-            <w:pPr>
-              <w:pStyle w:val="Normal"/>
-              <w:widowControl/>
-              <w:spacing w:lineRule="auto" w:line="240" w:before="0" w:after="0"/>
-              <w:jc w:val="center"/>
-              <w:rPr>
-                <w:rFonts w:ascii="Calibri" w:hAnsi="Calibri" w:eastAsia="Calibri" w:cs="B Nazanin"/>
-                <w:kern w:val="0"/>
-                <w:sz w:val="28"/>
-                <w:szCs w:val="28"/>
-                <w:lang w:val="en-US" w:eastAsia="en-US" w:bidi="ar-SA"/>
-              </w:rPr>
-            </w:pPr>
-            <w:r>
-              <w:rPr>
-                <w:rFonts w:eastAsia="Calibri" w:cs="B Nazanin"/>
-                <w:kern w:val="0"/>
-                <w:sz w:val="28"/>
-                <w:szCs w:val="28"/>
-                <w:lang w:val="en-US" w:eastAsia="en-US" w:bidi="ar-SA"/>
-              </w:rPr>
-              <w:t>Arterial blood pressure</w:t>
-            </w:r>
-          </w:p>
-        </w:tc>
-      </w:tr>
-      <w:tr>
-        <w:trPr/>
-        <w:tc>
-          <w:tcPr>
-            <w:tcW w:w="4675" w:type="dxa"/>
-            <w:tcBorders/>
-          </w:tcPr>
-          <w:p>
-            <w:pPr>
-              <w:pStyle w:val="Normal"/>
-              <w:widowControl/>
-              <w:spacing w:lineRule="auto" w:line="240" w:before="0" w:after="0"/>
-              <w:jc w:val="center"/>
-              <w:rPr>
-                <w:rFonts w:ascii="Calibri" w:hAnsi="Calibri" w:eastAsia="Calibri" w:cs="B Nazanin"/>
-                <w:kern w:val="0"/>
-                <w:sz w:val="28"/>
-                <w:szCs w:val="28"/>
-                <w:lang w:val="en-US" w:eastAsia="en-US" w:bidi="ar-SA"/>
-              </w:rPr>
-            </w:pPr>
-            <w:r>
-              <w:rPr>
-                <w:rFonts w:eastAsia="Calibri" w:cs="B Nazanin"/>
-                <w:kern w:val="0"/>
-                <w:sz w:val="28"/>
-                <w:szCs w:val="28"/>
-                <w:lang w:val="en-US" w:eastAsia="en-US" w:bidi="ar-SA"/>
-              </w:rPr>
-              <w:t>CP</w:t>
-            </w:r>
-          </w:p>
-        </w:tc>
-        <w:tc>
-          <w:tcPr>
-            <w:tcW w:w="4674" w:type="dxa"/>
-            <w:tcBorders/>
-          </w:tcPr>
-          <w:p>
-            <w:pPr>
-              <w:pStyle w:val="Normal"/>
-              <w:widowControl/>
-              <w:spacing w:lineRule="auto" w:line="240" w:before="0" w:after="0"/>
-              <w:jc w:val="center"/>
-              <w:rPr>
-                <w:rFonts w:ascii="Calibri" w:hAnsi="Calibri" w:eastAsia="Calibri" w:cs="B Nazanin"/>
-                <w:kern w:val="0"/>
-                <w:sz w:val="28"/>
-                <w:szCs w:val="28"/>
-                <w:lang w:val="en-US" w:eastAsia="en-US" w:bidi="ar-SA"/>
-              </w:rPr>
-            </w:pPr>
-            <w:r>
-              <w:rPr>
-                <w:rFonts w:eastAsia="Calibri" w:cs="B Nazanin"/>
-                <w:kern w:val="0"/>
-                <w:sz w:val="28"/>
-                <w:szCs w:val="28"/>
-                <w:lang w:val="en-US" w:eastAsia="en-US" w:bidi="ar-SA"/>
-              </w:rPr>
-              <w:t>Cardiopulmonary</w:t>
-            </w:r>
-          </w:p>
-        </w:tc>
-      </w:tr>
-    </w:tbl>
-    <w:p>
-      <w:pPr>
-        <w:pStyle w:val="Normal"/>
-        <w:rPr>
-          <w:b/>
-          <w:b/>
-          <w:bCs/>
-        </w:rPr>
-      </w:pPr>
-      <w:r>
-        <w:rPr>
-          <w:b/>
-          <w:bCs/>
-        </w:rPr>
-      </w:r>
-    </w:p>
-    <w:p>
-      <w:pPr>
-        <w:pStyle w:val="Normal"/>
-        <w:rPr>
-          <w:b/>
-          <w:b/>
-          <w:bCs/>
-        </w:rPr>
-      </w:pPr>
-      <w:r>
-        <w:rPr>
-          <w:b/>
-          <w:bCs/>
-        </w:rPr>
-      </w:r>
-    </w:p>
-    <w:p>
-      <w:pPr>
-        <w:pStyle w:val="Normal"/>
-        <w:jc w:val="both"/>
-        <w:rPr/>
-      </w:pPr>
-      <w:r>
-        <w:rPr/>
-      </w:r>
-    </w:p>
-    <w:p>
-      <w:pPr>
-        <w:pStyle w:val="Normal"/>
-        <w:jc w:val="both"/>
-        <w:rPr>
-          <w:lang w:bidi="fa-IR"/>
-        </w:rPr>
-      </w:pPr>
-      <w:r>
-        <w:rPr>
-          <w:lang w:bidi="fa-IR"/>
-        </w:rPr>
-      </w:r>
-    </w:p>
-    <w:p>
-      <w:pPr>
-        <w:pStyle w:val="Normal"/>
-        <w:rPr/>
-      </w:pPr>
-      <w:r>
-        <w:rPr/>
-      </w:r>
-    </w:p>
-    <w:p>
-      <w:pPr>
-        <w:pStyle w:val="Normal"/>
-        <w:rPr/>
-      </w:pPr>
-      <w:r>
-        <w:rPr/>
-      </w:r>
-    </w:p>
-    <w:p>
-      <w:pPr>
-        <w:pStyle w:val="Normal"/>
-        <w:rPr/>
-      </w:pPr>
-      <w:r>
-        <w:rPr/>
-      </w:r>
-    </w:p>
-    <w:p>
-      <w:pPr>
-        <w:pStyle w:val="Normal"/>
-        <w:rPr/>
-      </w:pPr>
-      <w:r>
-        <w:rPr/>
-      </w:r>
-    </w:p>
-    <w:p>
-      <w:pPr>
-        <w:pStyle w:val="Normal"/>
-        <w:rPr/>
-      </w:pPr>
-      <w:r>
-        <w:rPr/>
-      </w:r>
-    </w:p>
-    <w:p>
-      <w:pPr>
-        <w:pStyle w:val="Normal"/>
         <w:rPr/>
       </w:pPr>
       <w:r>
@@ -9713,1131 +7217,9 @@
       </w:pPr>
       <w:r>
         <w:rPr/>
-        <w:t>There are many modules in the BG_module.cellml file. Here we mention several of these modules’ names.</w:t>
-      </w:r>
-    </w:p>
-    <w:tbl>
-      <w:tblPr>
-        <w:tblStyle w:val="TableGrid"/>
-        <w:tblW w:w="9350" w:type="dxa"/>
-        <w:jc w:val="left"/>
-        <w:tblInd w:w="0" w:type="dxa"/>
-        <w:tblLayout w:type="fixed"/>
-        <w:tblCellMar>
-          <w:top w:w="0" w:type="dxa"/>
-          <w:left w:w="108" w:type="dxa"/>
-          <w:bottom w:w="0" w:type="dxa"/>
-          <w:right w:w="108" w:type="dxa"/>
-        </w:tblCellMar>
-        <w:tblLook w:val="04a0" w:noHBand="0" w:noVBand="1" w:firstColumn="1" w:lastRow="0" w:lastColumn="0" w:firstRow="1"/>
-      </w:tblPr>
-      <w:tblGrid>
-        <w:gridCol w:w="4675"/>
-        <w:gridCol w:w="4674"/>
-      </w:tblGrid>
-      <w:tr>
-        <w:trPr/>
-        <w:tc>
-          <w:tcPr>
-            <w:tcW w:w="4675" w:type="dxa"/>
-            <w:tcBorders/>
-          </w:tcPr>
-          <w:p>
-            <w:pPr>
-              <w:pStyle w:val="Normal"/>
-              <w:widowControl/>
-              <w:spacing w:lineRule="auto" w:line="240" w:before="0" w:after="0"/>
-              <w:jc w:val="center"/>
-              <w:rPr>
-                <w:rFonts w:ascii="Calibri" w:hAnsi="Calibri" w:eastAsia="Calibri" w:cs="B Nazanin"/>
-                <w:kern w:val="0"/>
-                <w:sz w:val="28"/>
-                <w:szCs w:val="28"/>
-                <w:lang w:val="en-US" w:eastAsia="en-US" w:bidi="ar-SA"/>
-              </w:rPr>
-            </w:pPr>
-            <w:r>
-              <w:rPr>
-                <w:rFonts w:eastAsia="Calibri" w:cs="B Nazanin"/>
-                <w:kern w:val="0"/>
-                <w:sz w:val="28"/>
-                <w:szCs w:val="28"/>
-                <w:lang w:val="en-US" w:eastAsia="en-US" w:bidi="ar-SA"/>
-              </w:rPr>
-              <w:t>Pv_0D_1D_coupler_type</w:t>
-            </w:r>
-          </w:p>
-        </w:tc>
-        <w:tc>
-          <w:tcPr>
-            <w:tcW w:w="4674" w:type="dxa"/>
-            <w:tcBorders/>
-          </w:tcPr>
-          <w:p>
-            <w:pPr>
-              <w:pStyle w:val="Normal"/>
-              <w:widowControl/>
-              <w:spacing w:lineRule="auto" w:line="240" w:before="0" w:after="0"/>
-              <w:jc w:val="center"/>
-              <w:rPr>
-                <w:rFonts w:ascii="Calibri" w:hAnsi="Calibri" w:eastAsia="Calibri" w:cs="B Nazanin"/>
-                <w:kern w:val="0"/>
-                <w:sz w:val="28"/>
-                <w:szCs w:val="28"/>
-                <w:lang w:val="en-US" w:eastAsia="en-US" w:bidi="ar-SA"/>
-              </w:rPr>
-            </w:pPr>
-            <w:r>
-              <w:rPr>
-                <w:rFonts w:eastAsia="Calibri" w:cs="B Nazanin"/>
-                <w:kern w:val="0"/>
-                <w:sz w:val="28"/>
-                <w:szCs w:val="28"/>
-                <w:lang w:val="en-US" w:eastAsia="en-US" w:bidi="ar-SA"/>
-              </w:rPr>
-              <w:t>Pv_simple_type</w:t>
-            </w:r>
-          </w:p>
-        </w:tc>
-      </w:tr>
-      <w:tr>
-        <w:trPr/>
-        <w:tc>
-          <w:tcPr>
-            <w:tcW w:w="4675" w:type="dxa"/>
-            <w:tcBorders/>
-          </w:tcPr>
-          <w:p>
-            <w:pPr>
-              <w:pStyle w:val="Normal"/>
-              <w:widowControl/>
-              <w:spacing w:lineRule="auto" w:line="240" w:before="0" w:after="0"/>
-              <w:jc w:val="center"/>
-              <w:rPr>
-                <w:rFonts w:ascii="Calibri" w:hAnsi="Calibri" w:eastAsia="Calibri" w:cs="B Nazanin"/>
-                <w:kern w:val="0"/>
-                <w:sz w:val="28"/>
-                <w:szCs w:val="28"/>
-                <w:lang w:val="en-US" w:eastAsia="en-US" w:bidi="ar-SA"/>
-              </w:rPr>
-            </w:pPr>
-            <w:r>
-              <w:rPr>
-                <w:rFonts w:eastAsia="Calibri" w:cs="B Nazanin"/>
-                <w:kern w:val="0"/>
-                <w:sz w:val="28"/>
-                <w:szCs w:val="28"/>
-                <w:lang w:val="en-US" w:eastAsia="en-US" w:bidi="ar-SA"/>
-              </w:rPr>
-              <w:t>Imposter_1D</w:t>
-            </w:r>
-          </w:p>
-        </w:tc>
-        <w:tc>
-          <w:tcPr>
-            <w:tcW w:w="4674" w:type="dxa"/>
-            <w:tcBorders/>
-          </w:tcPr>
-          <w:p>
-            <w:pPr>
-              <w:pStyle w:val="Normal"/>
-              <w:widowControl/>
-              <w:spacing w:lineRule="auto" w:line="240" w:before="0" w:after="0"/>
-              <w:jc w:val="center"/>
-              <w:rPr>
-                <w:rFonts w:ascii="Calibri" w:hAnsi="Calibri" w:eastAsia="Calibri" w:cs="B Nazanin"/>
-                <w:kern w:val="0"/>
-                <w:sz w:val="28"/>
-                <w:szCs w:val="28"/>
-                <w:lang w:val="en-US" w:eastAsia="en-US" w:bidi="ar-SA"/>
-              </w:rPr>
-            </w:pPr>
-            <w:r>
-              <w:rPr>
-                <w:rFonts w:eastAsia="Calibri" w:cs="B Nazanin"/>
-                <w:kern w:val="0"/>
-                <w:sz w:val="28"/>
-                <w:szCs w:val="28"/>
-                <w:lang w:val="en-US" w:eastAsia="en-US" w:bidi="ar-SA"/>
-              </w:rPr>
-              <w:t>Pp_simple_type</w:t>
-            </w:r>
-          </w:p>
-        </w:tc>
-      </w:tr>
-      <w:tr>
-        <w:trPr/>
-        <w:tc>
-          <w:tcPr>
-            <w:tcW w:w="4675" w:type="dxa"/>
-            <w:tcBorders/>
-          </w:tcPr>
-          <w:p>
-            <w:pPr>
-              <w:pStyle w:val="Normal"/>
-              <w:widowControl/>
-              <w:spacing w:lineRule="auto" w:line="240" w:before="0" w:after="0"/>
-              <w:jc w:val="center"/>
-              <w:rPr>
-                <w:rFonts w:ascii="Calibri" w:hAnsi="Calibri" w:eastAsia="Calibri" w:cs="B Nazanin"/>
-                <w:kern w:val="0"/>
-                <w:sz w:val="28"/>
-                <w:szCs w:val="28"/>
-                <w:lang w:val="en-US" w:eastAsia="en-US" w:bidi="ar-SA"/>
-              </w:rPr>
-            </w:pPr>
-            <w:r>
-              <w:rPr>
-                <w:rFonts w:eastAsia="Calibri" w:cs="B Nazanin"/>
-                <w:kern w:val="0"/>
-                <w:sz w:val="28"/>
-                <w:szCs w:val="28"/>
-                <w:lang w:val="en-US" w:eastAsia="en-US" w:bidi="ar-SA"/>
-              </w:rPr>
-              <w:t>Heart_simple_wcon</w:t>
-            </w:r>
-          </w:p>
-        </w:tc>
-        <w:tc>
-          <w:tcPr>
-            <w:tcW w:w="4674" w:type="dxa"/>
-            <w:tcBorders/>
-          </w:tcPr>
-          <w:p>
-            <w:pPr>
-              <w:pStyle w:val="Normal"/>
-              <w:widowControl/>
-              <w:spacing w:lineRule="auto" w:line="240" w:before="0" w:after="0"/>
-              <w:jc w:val="center"/>
-              <w:rPr>
-                <w:rFonts w:ascii="Calibri" w:hAnsi="Calibri" w:eastAsia="Calibri" w:cs="B Nazanin"/>
-                <w:kern w:val="0"/>
-                <w:sz w:val="28"/>
-                <w:szCs w:val="28"/>
-                <w:lang w:val="en-US" w:eastAsia="en-US" w:bidi="ar-SA"/>
-              </w:rPr>
-            </w:pPr>
-            <w:r>
-              <w:rPr>
-                <w:rFonts w:eastAsia="Calibri" w:cs="B Nazanin"/>
-                <w:kern w:val="0"/>
-                <w:sz w:val="28"/>
-                <w:szCs w:val="28"/>
-                <w:lang w:val="en-US" w:eastAsia="en-US" w:bidi="ar-SA"/>
-              </w:rPr>
-              <w:t>Vv_simple_type</w:t>
-            </w:r>
-          </w:p>
-        </w:tc>
-      </w:tr>
-      <w:tr>
-        <w:trPr/>
-        <w:tc>
-          <w:tcPr>
-            <w:tcW w:w="4675" w:type="dxa"/>
-            <w:tcBorders/>
-          </w:tcPr>
-          <w:p>
-            <w:pPr>
-              <w:pStyle w:val="Normal"/>
-              <w:widowControl/>
-              <w:spacing w:lineRule="auto" w:line="240" w:before="0" w:after="0"/>
-              <w:jc w:val="center"/>
-              <w:rPr>
-                <w:rFonts w:ascii="Calibri" w:hAnsi="Calibri" w:eastAsia="Calibri" w:cs="B Nazanin"/>
-                <w:kern w:val="0"/>
-                <w:sz w:val="28"/>
-                <w:szCs w:val="28"/>
-                <w:lang w:val="en-US" w:eastAsia="en-US" w:bidi="ar-SA"/>
-              </w:rPr>
-            </w:pPr>
-            <w:r>
-              <w:rPr>
-                <w:rFonts w:eastAsia="Calibri" w:cs="B Nazanin"/>
-                <w:kern w:val="0"/>
-                <w:sz w:val="28"/>
-                <w:szCs w:val="28"/>
-                <w:lang w:val="en-US" w:eastAsia="en-US" w:bidi="ar-SA"/>
-              </w:rPr>
-              <w:t>Heart_simple</w:t>
-            </w:r>
-          </w:p>
-        </w:tc>
-        <w:tc>
-          <w:tcPr>
-            <w:tcW w:w="4674" w:type="dxa"/>
-            <w:tcBorders/>
-          </w:tcPr>
-          <w:p>
-            <w:pPr>
-              <w:pStyle w:val="Normal"/>
-              <w:widowControl/>
-              <w:spacing w:lineRule="auto" w:line="240" w:before="0" w:after="0"/>
-              <w:jc w:val="center"/>
-              <w:rPr>
-                <w:rFonts w:ascii="Calibri" w:hAnsi="Calibri" w:eastAsia="Calibri" w:cs="B Nazanin"/>
-                <w:kern w:val="0"/>
-                <w:sz w:val="28"/>
-                <w:szCs w:val="28"/>
-                <w:lang w:val="en-US" w:eastAsia="en-US" w:bidi="ar-SA"/>
-              </w:rPr>
-            </w:pPr>
-            <w:r>
-              <w:rPr>
-                <w:rFonts w:eastAsia="Calibri" w:cs="B Nazanin"/>
-                <w:kern w:val="0"/>
-                <w:sz w:val="28"/>
-                <w:szCs w:val="28"/>
-                <w:lang w:val="en-US" w:eastAsia="en-US" w:bidi="ar-SA"/>
-              </w:rPr>
-              <w:t>Vp_simple_type</w:t>
-            </w:r>
-          </w:p>
-        </w:tc>
-      </w:tr>
-      <w:tr>
-        <w:trPr/>
-        <w:tc>
-          <w:tcPr>
-            <w:tcW w:w="4675" w:type="dxa"/>
-            <w:tcBorders/>
-          </w:tcPr>
-          <w:p>
-            <w:pPr>
-              <w:pStyle w:val="Normal"/>
-              <w:widowControl/>
-              <w:spacing w:lineRule="auto" w:line="240" w:before="0" w:after="0"/>
-              <w:jc w:val="center"/>
-              <w:rPr>
-                <w:rFonts w:ascii="Calibri" w:hAnsi="Calibri" w:eastAsia="Calibri" w:cs="B Nazanin"/>
-                <w:kern w:val="0"/>
-                <w:sz w:val="28"/>
-                <w:szCs w:val="28"/>
-                <w:lang w:val="en-US" w:eastAsia="en-US" w:bidi="ar-SA"/>
-              </w:rPr>
-            </w:pPr>
-            <w:r>
-              <w:rPr>
-                <w:rFonts w:eastAsia="Calibri" w:cs="B Nazanin"/>
-                <w:kern w:val="0"/>
-                <w:sz w:val="28"/>
-                <w:szCs w:val="28"/>
-                <w:lang w:val="en-US" w:eastAsia="en-US" w:bidi="ar-SA"/>
-              </w:rPr>
-              <w:t>Heart_new_valve</w:t>
-            </w:r>
-          </w:p>
-        </w:tc>
-        <w:tc>
-          <w:tcPr>
-            <w:tcW w:w="4674" w:type="dxa"/>
-            <w:tcBorders/>
-          </w:tcPr>
-          <w:p>
-            <w:pPr>
-              <w:pStyle w:val="Normal"/>
-              <w:widowControl/>
-              <w:spacing w:lineRule="auto" w:line="240" w:before="0" w:after="0"/>
-              <w:jc w:val="center"/>
-              <w:rPr>
-                <w:rFonts w:ascii="Calibri" w:hAnsi="Calibri" w:eastAsia="Calibri" w:cs="B Nazanin"/>
-                <w:kern w:val="0"/>
-                <w:sz w:val="28"/>
-                <w:szCs w:val="28"/>
-                <w:lang w:val="en-US" w:eastAsia="en-US" w:bidi="ar-SA"/>
-              </w:rPr>
-            </w:pPr>
-            <w:r>
-              <w:rPr>
-                <w:rFonts w:eastAsia="Calibri" w:cs="B Nazanin"/>
-                <w:kern w:val="0"/>
-                <w:sz w:val="28"/>
-                <w:szCs w:val="28"/>
-                <w:lang w:val="en-US" w:eastAsia="en-US" w:bidi="ar-SA"/>
-              </w:rPr>
-              <w:t>Pp_T_type</w:t>
-            </w:r>
-          </w:p>
-        </w:tc>
-      </w:tr>
-      <w:tr>
-        <w:trPr/>
-        <w:tc>
-          <w:tcPr>
-            <w:tcW w:w="4675" w:type="dxa"/>
-            <w:tcBorders/>
-          </w:tcPr>
-          <w:p>
-            <w:pPr>
-              <w:pStyle w:val="Normal"/>
-              <w:widowControl/>
-              <w:spacing w:lineRule="auto" w:line="240" w:before="0" w:after="0"/>
-              <w:jc w:val="center"/>
-              <w:rPr>
-                <w:rFonts w:ascii="Calibri" w:hAnsi="Calibri" w:eastAsia="Calibri" w:cs="B Nazanin"/>
-                <w:kern w:val="0"/>
-                <w:sz w:val="28"/>
-                <w:szCs w:val="28"/>
-                <w:lang w:val="en-US" w:eastAsia="en-US" w:bidi="ar-SA"/>
-              </w:rPr>
-            </w:pPr>
-            <w:r>
-              <w:rPr>
-                <w:rFonts w:eastAsia="Calibri" w:cs="B Nazanin"/>
-                <w:kern w:val="0"/>
-                <w:sz w:val="28"/>
-                <w:szCs w:val="28"/>
-                <w:lang w:val="en-US" w:eastAsia="en-US" w:bidi="ar-SA"/>
-              </w:rPr>
-              <w:t>Heart_simple_Lvprop</w:t>
-            </w:r>
-          </w:p>
-        </w:tc>
-        <w:tc>
-          <w:tcPr>
-            <w:tcW w:w="4674" w:type="dxa"/>
-            <w:tcBorders/>
-          </w:tcPr>
-          <w:p>
-            <w:pPr>
-              <w:pStyle w:val="Normal"/>
-              <w:widowControl/>
-              <w:spacing w:lineRule="auto" w:line="240" w:before="0" w:after="0"/>
-              <w:jc w:val="center"/>
-              <w:rPr>
-                <w:rFonts w:ascii="Calibri" w:hAnsi="Calibri" w:eastAsia="Calibri" w:cs="B Nazanin"/>
-                <w:kern w:val="0"/>
-                <w:sz w:val="28"/>
-                <w:szCs w:val="28"/>
-                <w:lang w:val="en-US" w:eastAsia="en-US" w:bidi="ar-SA"/>
-              </w:rPr>
-            </w:pPr>
-            <w:r>
-              <w:rPr>
-                <w:rFonts w:eastAsia="Calibri" w:cs="B Nazanin"/>
-                <w:kern w:val="0"/>
-                <w:sz w:val="28"/>
-                <w:szCs w:val="28"/>
-                <w:lang w:val="en-US" w:eastAsia="en-US" w:bidi="ar-SA"/>
-              </w:rPr>
-              <w:t>Pp_T_wcont_type</w:t>
-            </w:r>
-          </w:p>
-        </w:tc>
-      </w:tr>
-      <w:tr>
-        <w:trPr/>
-        <w:tc>
-          <w:tcPr>
-            <w:tcW w:w="4675" w:type="dxa"/>
-            <w:tcBorders/>
-          </w:tcPr>
-          <w:p>
-            <w:pPr>
-              <w:pStyle w:val="Normal"/>
-              <w:widowControl/>
-              <w:spacing w:lineRule="auto" w:line="240" w:before="0" w:after="0"/>
-              <w:jc w:val="center"/>
-              <w:rPr>
-                <w:rFonts w:ascii="Calibri" w:hAnsi="Calibri" w:eastAsia="Calibri" w:cs="B Nazanin"/>
-                <w:kern w:val="0"/>
-                <w:sz w:val="28"/>
-                <w:szCs w:val="28"/>
-                <w:lang w:val="en-US" w:eastAsia="en-US" w:bidi="ar-SA"/>
-              </w:rPr>
-            </w:pPr>
-            <w:r>
-              <w:rPr>
-                <w:rFonts w:eastAsia="Calibri" w:cs="B Nazanin"/>
-                <w:kern w:val="0"/>
-                <w:sz w:val="28"/>
-                <w:szCs w:val="28"/>
-                <w:lang w:val="en-US" w:eastAsia="en-US" w:bidi="ar-SA"/>
-              </w:rPr>
-              <w:t>Constant_flow_BC_type</w:t>
-            </w:r>
-          </w:p>
-        </w:tc>
-        <w:tc>
-          <w:tcPr>
-            <w:tcW w:w="4674" w:type="dxa"/>
-            <w:tcBorders/>
-          </w:tcPr>
-          <w:p>
-            <w:pPr>
-              <w:pStyle w:val="Normal"/>
-              <w:widowControl/>
-              <w:spacing w:lineRule="auto" w:line="240" w:before="0" w:after="0"/>
-              <w:jc w:val="center"/>
-              <w:rPr>
-                <w:rFonts w:ascii="Calibri" w:hAnsi="Calibri" w:eastAsia="Calibri" w:cs="B Nazanin"/>
-                <w:kern w:val="0"/>
-                <w:sz w:val="28"/>
-                <w:szCs w:val="28"/>
-                <w:lang w:val="en-US" w:eastAsia="en-US" w:bidi="ar-SA"/>
-              </w:rPr>
-            </w:pPr>
-            <w:r>
-              <w:rPr>
-                <w:rFonts w:eastAsia="Calibri" w:cs="B Nazanin"/>
-                <w:kern w:val="0"/>
-                <w:sz w:val="28"/>
-                <w:szCs w:val="28"/>
-                <w:lang w:val="en-US" w:eastAsia="en-US" w:bidi="ar-SA"/>
-              </w:rPr>
-              <w:t>Pv_split_type</w:t>
-            </w:r>
-          </w:p>
-        </w:tc>
-      </w:tr>
-      <w:tr>
-        <w:trPr/>
-        <w:tc>
-          <w:tcPr>
-            <w:tcW w:w="4675" w:type="dxa"/>
-            <w:tcBorders/>
-          </w:tcPr>
-          <w:p>
-            <w:pPr>
-              <w:pStyle w:val="Normal"/>
-              <w:widowControl/>
-              <w:spacing w:lineRule="auto" w:line="240" w:before="0" w:after="0"/>
-              <w:jc w:val="center"/>
-              <w:rPr>
-                <w:rFonts w:ascii="Calibri" w:hAnsi="Calibri" w:eastAsia="Calibri" w:cs="B Nazanin"/>
-                <w:kern w:val="0"/>
-                <w:sz w:val="28"/>
-                <w:szCs w:val="28"/>
-                <w:lang w:val="en-US" w:eastAsia="en-US" w:bidi="ar-SA"/>
-              </w:rPr>
-            </w:pPr>
-            <w:r>
-              <w:rPr>
-                <w:rFonts w:eastAsia="Calibri" w:cs="B Nazanin"/>
-                <w:kern w:val="0"/>
-                <w:sz w:val="28"/>
-                <w:szCs w:val="28"/>
-                <w:lang w:val="en-US" w:eastAsia="en-US" w:bidi="ar-SA"/>
-              </w:rPr>
-              <w:t>Constant_flow_2_BC_type</w:t>
-            </w:r>
-          </w:p>
-        </w:tc>
-        <w:tc>
-          <w:tcPr>
-            <w:tcW w:w="4674" w:type="dxa"/>
-            <w:tcBorders/>
-          </w:tcPr>
-          <w:p>
-            <w:pPr>
-              <w:pStyle w:val="Normal"/>
-              <w:widowControl/>
-              <w:spacing w:lineRule="auto" w:line="240" w:before="0" w:after="0"/>
-              <w:jc w:val="center"/>
-              <w:rPr>
-                <w:rFonts w:ascii="Calibri" w:hAnsi="Calibri" w:eastAsia="Calibri" w:cs="B Nazanin"/>
-                <w:kern w:val="0"/>
-                <w:sz w:val="28"/>
-                <w:szCs w:val="28"/>
-                <w:lang w:val="en-US" w:eastAsia="en-US" w:bidi="ar-SA"/>
-              </w:rPr>
-            </w:pPr>
-            <w:r>
-              <w:rPr>
-                <w:rFonts w:eastAsia="Calibri" w:cs="B Nazanin"/>
-                <w:kern w:val="0"/>
-                <w:sz w:val="28"/>
-                <w:szCs w:val="28"/>
-                <w:lang w:val="en-US" w:eastAsia="en-US" w:bidi="ar-SA"/>
-              </w:rPr>
-              <w:t>Vv_2in2out_type</w:t>
-            </w:r>
-          </w:p>
-        </w:tc>
-      </w:tr>
-      <w:tr>
-        <w:trPr/>
-        <w:tc>
-          <w:tcPr>
-            <w:tcW w:w="4675" w:type="dxa"/>
-            <w:tcBorders/>
-          </w:tcPr>
-          <w:p>
-            <w:pPr>
-              <w:pStyle w:val="Normal"/>
-              <w:widowControl/>
-              <w:spacing w:lineRule="auto" w:line="240" w:before="0" w:after="0"/>
-              <w:jc w:val="center"/>
-              <w:rPr>
-                <w:rFonts w:ascii="Calibri" w:hAnsi="Calibri" w:eastAsia="Calibri" w:cs="B Nazanin"/>
-                <w:kern w:val="0"/>
-                <w:sz w:val="28"/>
-                <w:szCs w:val="28"/>
-                <w:lang w:val="en-US" w:eastAsia="en-US" w:bidi="ar-SA"/>
-              </w:rPr>
-            </w:pPr>
-            <w:r>
-              <w:rPr>
-                <w:rFonts w:eastAsia="Calibri" w:cs="B Nazanin"/>
-                <w:kern w:val="0"/>
-                <w:sz w:val="28"/>
-                <w:szCs w:val="28"/>
-                <w:lang w:val="en-US" w:eastAsia="en-US" w:bidi="ar-SA"/>
-              </w:rPr>
-              <w:t>Constant_pressure_BC_type</w:t>
-            </w:r>
-          </w:p>
-        </w:tc>
-        <w:tc>
-          <w:tcPr>
-            <w:tcW w:w="4674" w:type="dxa"/>
-            <w:tcBorders/>
-          </w:tcPr>
-          <w:p>
-            <w:pPr>
-              <w:pStyle w:val="Normal"/>
-              <w:widowControl/>
-              <w:spacing w:lineRule="auto" w:line="240" w:before="0" w:after="0"/>
-              <w:jc w:val="center"/>
-              <w:rPr>
-                <w:rFonts w:ascii="Calibri" w:hAnsi="Calibri" w:eastAsia="Calibri" w:cs="B Nazanin"/>
-                <w:kern w:val="0"/>
-                <w:sz w:val="28"/>
-                <w:szCs w:val="28"/>
-                <w:lang w:val="en-US" w:eastAsia="en-US" w:bidi="ar-SA"/>
-              </w:rPr>
-            </w:pPr>
-            <w:r>
-              <w:rPr>
-                <w:rFonts w:eastAsia="Calibri" w:cs="B Nazanin"/>
-                <w:kern w:val="0"/>
-                <w:sz w:val="28"/>
-                <w:szCs w:val="28"/>
-                <w:lang w:val="en-US" w:eastAsia="en-US" w:bidi="ar-SA"/>
-              </w:rPr>
-              <w:t>vv_merge_type</w:t>
-            </w:r>
-          </w:p>
-        </w:tc>
-      </w:tr>
-      <w:tr>
-        <w:trPr/>
-        <w:tc>
-          <w:tcPr>
-            <w:tcW w:w="4675" w:type="dxa"/>
-            <w:tcBorders/>
-          </w:tcPr>
-          <w:p>
-            <w:pPr>
-              <w:pStyle w:val="Normal"/>
-              <w:widowControl/>
-              <w:spacing w:lineRule="auto" w:line="240" w:before="0" w:after="0"/>
-              <w:jc w:val="center"/>
-              <w:rPr>
-                <w:rFonts w:ascii="Calibri" w:hAnsi="Calibri" w:eastAsia="Calibri" w:cs="B Nazanin"/>
-                <w:kern w:val="0"/>
-                <w:sz w:val="28"/>
-                <w:szCs w:val="28"/>
-                <w:lang w:val="en-US" w:eastAsia="en-US" w:bidi="ar-SA"/>
-              </w:rPr>
-            </w:pPr>
-            <w:r>
-              <w:rPr>
-                <w:rFonts w:eastAsia="Calibri" w:cs="B Nazanin"/>
-                <w:kern w:val="0"/>
-                <w:sz w:val="28"/>
-                <w:szCs w:val="28"/>
-                <w:lang w:val="en-US" w:eastAsia="en-US" w:bidi="ar-SA"/>
-              </w:rPr>
-              <w:t>P_observer_type</w:t>
-            </w:r>
-          </w:p>
-        </w:tc>
-        <w:tc>
-          <w:tcPr>
-            <w:tcW w:w="4674" w:type="dxa"/>
-            <w:tcBorders/>
-          </w:tcPr>
-          <w:p>
-            <w:pPr>
-              <w:pStyle w:val="Normal"/>
-              <w:widowControl/>
-              <w:spacing w:lineRule="auto" w:line="240" w:before="0" w:after="0"/>
-              <w:jc w:val="center"/>
-              <w:rPr>
-                <w:rFonts w:ascii="Calibri" w:hAnsi="Calibri" w:eastAsia="Calibri" w:cs="B Nazanin"/>
-                <w:kern w:val="0"/>
-                <w:sz w:val="28"/>
-                <w:szCs w:val="28"/>
-                <w:lang w:val="en-US" w:eastAsia="en-US" w:bidi="ar-SA"/>
-              </w:rPr>
-            </w:pPr>
-            <w:r>
-              <w:rPr>
-                <w:rFonts w:eastAsia="Calibri" w:cs="B Nazanin"/>
-                <w:kern w:val="0"/>
-                <w:sz w:val="28"/>
-                <w:szCs w:val="28"/>
-                <w:lang w:val="en-US" w:eastAsia="en-US" w:bidi="ar-SA"/>
-              </w:rPr>
-              <w:t>Vp_merge_type</w:t>
-            </w:r>
-          </w:p>
-        </w:tc>
-      </w:tr>
-      <w:tr>
-        <w:trPr/>
-        <w:tc>
-          <w:tcPr>
-            <w:tcW w:w="4675" w:type="dxa"/>
-            <w:tcBorders/>
-          </w:tcPr>
-          <w:p>
-            <w:pPr>
-              <w:pStyle w:val="Normal"/>
-              <w:widowControl/>
-              <w:spacing w:lineRule="auto" w:line="240" w:before="0" w:after="0"/>
-              <w:jc w:val="center"/>
-              <w:rPr>
-                <w:rFonts w:ascii="Calibri" w:hAnsi="Calibri" w:eastAsia="Calibri" w:cs="B Nazanin"/>
-                <w:kern w:val="0"/>
-                <w:sz w:val="28"/>
-                <w:szCs w:val="28"/>
-                <w:lang w:val="en-US" w:eastAsia="en-US" w:bidi="ar-SA"/>
-              </w:rPr>
-            </w:pPr>
-            <w:r>
-              <w:rPr>
-                <w:rFonts w:eastAsia="Calibri" w:cs="B Nazanin"/>
-                <w:kern w:val="0"/>
-                <w:sz w:val="28"/>
-                <w:szCs w:val="28"/>
-                <w:lang w:val="en-US" w:eastAsia="en-US" w:bidi="ar-SA"/>
-              </w:rPr>
-              <w:t>F_observer_type</w:t>
-            </w:r>
-          </w:p>
-        </w:tc>
-        <w:tc>
-          <w:tcPr>
-            <w:tcW w:w="4674" w:type="dxa"/>
-            <w:tcBorders/>
-          </w:tcPr>
-          <w:p>
-            <w:pPr>
-              <w:pStyle w:val="Normal"/>
-              <w:widowControl/>
-              <w:spacing w:lineRule="auto" w:line="240" w:before="0" w:after="0"/>
-              <w:jc w:val="center"/>
-              <w:rPr>
-                <w:rFonts w:ascii="Calibri" w:hAnsi="Calibri" w:eastAsia="Calibri" w:cs="B Nazanin"/>
-                <w:kern w:val="0"/>
-                <w:sz w:val="28"/>
-                <w:szCs w:val="28"/>
-                <w:lang w:val="en-US" w:eastAsia="en-US" w:bidi="ar-SA"/>
-              </w:rPr>
-            </w:pPr>
-            <w:r>
-              <w:rPr>
-                <w:rFonts w:eastAsia="Calibri" w:cs="B Nazanin"/>
-                <w:kern w:val="0"/>
-                <w:sz w:val="28"/>
-                <w:szCs w:val="28"/>
-                <w:lang w:val="en-US" w:eastAsia="en-US" w:bidi="ar-SA"/>
-              </w:rPr>
-              <w:t>Zero_flow</w:t>
-            </w:r>
-          </w:p>
-        </w:tc>
-      </w:tr>
-      <w:tr>
-        <w:trPr/>
-        <w:tc>
-          <w:tcPr>
-            <w:tcW w:w="4675" w:type="dxa"/>
-            <w:tcBorders/>
-          </w:tcPr>
-          <w:p>
-            <w:pPr>
-              <w:pStyle w:val="Normal"/>
-              <w:widowControl/>
-              <w:spacing w:lineRule="auto" w:line="240" w:before="0" w:after="0"/>
-              <w:jc w:val="center"/>
-              <w:rPr>
-                <w:rFonts w:ascii="Calibri" w:hAnsi="Calibri" w:eastAsia="Calibri" w:cs="B Nazanin"/>
-                <w:kern w:val="0"/>
-                <w:sz w:val="28"/>
-                <w:szCs w:val="28"/>
-                <w:lang w:val="en-US" w:eastAsia="en-US" w:bidi="ar-SA"/>
-              </w:rPr>
-            </w:pPr>
-            <w:r>
-              <w:rPr>
-                <w:rFonts w:eastAsia="Calibri" w:cs="B Nazanin"/>
-                <w:kern w:val="0"/>
-                <w:sz w:val="28"/>
-                <w:szCs w:val="28"/>
-                <w:lang w:val="en-US" w:eastAsia="en-US" w:bidi="ar-SA"/>
-              </w:rPr>
-              <w:t>Controller_type</w:t>
-            </w:r>
-          </w:p>
-        </w:tc>
-        <w:tc>
-          <w:tcPr>
-            <w:tcW w:w="4674" w:type="dxa"/>
-            <w:tcBorders/>
-          </w:tcPr>
-          <w:p>
-            <w:pPr>
-              <w:pStyle w:val="Normal"/>
-              <w:widowControl/>
-              <w:spacing w:lineRule="auto" w:line="240" w:before="0" w:after="0"/>
-              <w:jc w:val="center"/>
-              <w:rPr>
-                <w:rFonts w:ascii="Calibri" w:hAnsi="Calibri" w:eastAsia="Calibri" w:cs="B Nazanin"/>
-                <w:kern w:val="0"/>
-                <w:sz w:val="28"/>
-                <w:szCs w:val="28"/>
-                <w:lang w:val="en-US" w:eastAsia="en-US" w:bidi="ar-SA"/>
-              </w:rPr>
-            </w:pPr>
-            <w:r>
-              <w:rPr>
-                <w:rFonts w:eastAsia="Calibri" w:cs="B Nazanin"/>
-                <w:kern w:val="0"/>
-                <w:sz w:val="28"/>
-                <w:szCs w:val="28"/>
-                <w:lang w:val="en-US" w:eastAsia="en-US" w:bidi="ar-SA"/>
-              </w:rPr>
-              <w:t>Flow_sum_2_type</w:t>
-            </w:r>
-          </w:p>
-        </w:tc>
-      </w:tr>
-      <w:tr>
-        <w:trPr/>
-        <w:tc>
-          <w:tcPr>
-            <w:tcW w:w="4675" w:type="dxa"/>
-            <w:tcBorders/>
-          </w:tcPr>
-          <w:p>
-            <w:pPr>
-              <w:pStyle w:val="Normal"/>
-              <w:widowControl/>
-              <w:spacing w:lineRule="auto" w:line="240" w:before="0" w:after="0"/>
-              <w:jc w:val="center"/>
-              <w:rPr>
-                <w:rFonts w:ascii="Calibri" w:hAnsi="Calibri" w:eastAsia="Calibri" w:cs="B Nazanin"/>
-                <w:kern w:val="0"/>
-                <w:sz w:val="28"/>
-                <w:szCs w:val="28"/>
-                <w:lang w:val="en-US" w:eastAsia="en-US" w:bidi="ar-SA"/>
-              </w:rPr>
-            </w:pPr>
-            <w:r>
-              <w:rPr>
-                <w:rFonts w:eastAsia="Calibri" w:cs="B Nazanin"/>
-                <w:kern w:val="0"/>
-                <w:sz w:val="28"/>
-                <w:szCs w:val="28"/>
-                <w:lang w:val="en-US" w:eastAsia="en-US" w:bidi="ar-SA"/>
-              </w:rPr>
-              <w:t>Controller2_type</w:t>
-            </w:r>
-          </w:p>
-        </w:tc>
-        <w:tc>
-          <w:tcPr>
-            <w:tcW w:w="4674" w:type="dxa"/>
-            <w:tcBorders/>
-          </w:tcPr>
-          <w:p>
-            <w:pPr>
-              <w:pStyle w:val="Normal"/>
-              <w:widowControl/>
-              <w:spacing w:lineRule="auto" w:line="240" w:before="0" w:after="0"/>
-              <w:jc w:val="center"/>
-              <w:rPr>
-                <w:rFonts w:ascii="Calibri" w:hAnsi="Calibri" w:eastAsia="Calibri" w:cs="B Nazanin"/>
-                <w:kern w:val="0"/>
-                <w:sz w:val="28"/>
-                <w:szCs w:val="28"/>
-                <w:lang w:val="en-US" w:eastAsia="en-US" w:bidi="ar-SA"/>
-              </w:rPr>
-            </w:pPr>
-            <w:r>
-              <w:rPr>
-                <w:rFonts w:eastAsia="Calibri" w:cs="B Nazanin"/>
-                <w:kern w:val="0"/>
-                <w:sz w:val="28"/>
-                <w:szCs w:val="28"/>
-                <w:lang w:val="en-US" w:eastAsia="en-US" w:bidi="ar-SA"/>
-              </w:rPr>
-              <w:t>Baroreceptor_type</w:t>
-            </w:r>
-          </w:p>
-        </w:tc>
-      </w:tr>
-      <w:tr>
-        <w:trPr/>
-        <w:tc>
-          <w:tcPr>
-            <w:tcW w:w="4675" w:type="dxa"/>
-            <w:tcBorders/>
-          </w:tcPr>
-          <w:p>
-            <w:pPr>
-              <w:pStyle w:val="Normal"/>
-              <w:widowControl/>
-              <w:spacing w:lineRule="auto" w:line="240" w:before="0" w:after="0"/>
-              <w:jc w:val="center"/>
-              <w:rPr>
-                <w:rFonts w:ascii="Calibri" w:hAnsi="Calibri" w:eastAsia="Calibri" w:cs="B Nazanin"/>
-                <w:kern w:val="0"/>
-                <w:sz w:val="28"/>
-                <w:szCs w:val="28"/>
-                <w:lang w:val="en-US" w:eastAsia="en-US" w:bidi="ar-SA"/>
-              </w:rPr>
-            </w:pPr>
-            <w:r>
-              <w:rPr>
-                <w:rFonts w:eastAsia="Calibri" w:cs="B Nazanin"/>
-                <w:kern w:val="0"/>
-                <w:sz w:val="28"/>
-                <w:szCs w:val="28"/>
-                <w:lang w:val="en-US" w:eastAsia="en-US" w:bidi="ar-SA"/>
-              </w:rPr>
-              <w:t>Pv_type</w:t>
-            </w:r>
-          </w:p>
-        </w:tc>
-        <w:tc>
-          <w:tcPr>
-            <w:tcW w:w="4674" w:type="dxa"/>
-            <w:tcBorders/>
-          </w:tcPr>
-          <w:p>
-            <w:pPr>
-              <w:pStyle w:val="Normal"/>
-              <w:widowControl/>
-              <w:spacing w:lineRule="auto" w:line="240" w:before="0" w:after="0"/>
-              <w:jc w:val="center"/>
-              <w:rPr>
-                <w:rFonts w:ascii="Calibri" w:hAnsi="Calibri" w:eastAsia="Calibri" w:cs="B Nazanin"/>
-                <w:kern w:val="0"/>
-                <w:sz w:val="28"/>
-                <w:szCs w:val="28"/>
-                <w:lang w:val="en-US" w:eastAsia="en-US" w:bidi="ar-SA"/>
-              </w:rPr>
-            </w:pPr>
-            <w:r>
-              <w:rPr>
-                <w:rFonts w:eastAsia="Calibri" w:cs="B Nazanin"/>
-                <w:kern w:val="0"/>
-                <w:sz w:val="28"/>
-                <w:szCs w:val="28"/>
-                <w:lang w:val="en-US" w:eastAsia="en-US" w:bidi="ar-SA"/>
-              </w:rPr>
-              <w:t>Chemoreceptor_type</w:t>
-            </w:r>
-          </w:p>
-        </w:tc>
-      </w:tr>
-      <w:tr>
-        <w:trPr/>
-        <w:tc>
-          <w:tcPr>
-            <w:tcW w:w="4675" w:type="dxa"/>
-            <w:tcBorders/>
-          </w:tcPr>
-          <w:p>
-            <w:pPr>
-              <w:pStyle w:val="Normal"/>
-              <w:widowControl/>
-              <w:spacing w:lineRule="auto" w:line="240" w:before="0" w:after="0"/>
-              <w:jc w:val="center"/>
-              <w:rPr>
-                <w:rFonts w:ascii="Calibri" w:hAnsi="Calibri" w:eastAsia="Calibri" w:cs="B Nazanin"/>
-                <w:kern w:val="0"/>
-                <w:sz w:val="28"/>
-                <w:szCs w:val="28"/>
-                <w:lang w:val="en-US" w:eastAsia="en-US" w:bidi="ar-SA"/>
-              </w:rPr>
-            </w:pPr>
-            <w:r>
-              <w:rPr>
-                <w:rFonts w:eastAsia="Calibri" w:cs="B Nazanin"/>
-                <w:kern w:val="0"/>
-                <w:sz w:val="28"/>
-                <w:szCs w:val="28"/>
-                <w:lang w:val="en-US" w:eastAsia="en-US" w:bidi="ar-SA"/>
-              </w:rPr>
-              <w:t>Vp_type</w:t>
-            </w:r>
-          </w:p>
-        </w:tc>
-        <w:tc>
-          <w:tcPr>
-            <w:tcW w:w="4674" w:type="dxa"/>
-            <w:tcBorders/>
-          </w:tcPr>
-          <w:p>
-            <w:pPr>
-              <w:pStyle w:val="Normal"/>
-              <w:widowControl/>
-              <w:spacing w:lineRule="auto" w:line="240" w:before="0" w:after="0"/>
-              <w:jc w:val="center"/>
-              <w:rPr>
-                <w:rFonts w:ascii="Calibri" w:hAnsi="Calibri" w:eastAsia="Calibri" w:cs="B Nazanin"/>
-                <w:kern w:val="0"/>
-                <w:sz w:val="28"/>
-                <w:szCs w:val="28"/>
-                <w:lang w:val="en-US" w:eastAsia="en-US" w:bidi="ar-SA"/>
-              </w:rPr>
-            </w:pPr>
-            <w:r>
-              <w:rPr>
-                <w:rFonts w:eastAsia="Calibri" w:cs="B Nazanin"/>
-                <w:kern w:val="0"/>
-                <w:sz w:val="28"/>
-                <w:szCs w:val="28"/>
-                <w:lang w:val="en-US" w:eastAsia="en-US" w:bidi="ar-SA"/>
-              </w:rPr>
-            </w:r>
-          </w:p>
-        </w:tc>
-      </w:tr>
-      <w:tr>
-        <w:trPr/>
-        <w:tc>
-          <w:tcPr>
-            <w:tcW w:w="4675" w:type="dxa"/>
-            <w:tcBorders/>
-          </w:tcPr>
-          <w:p>
-            <w:pPr>
-              <w:pStyle w:val="Normal"/>
-              <w:widowControl/>
-              <w:spacing w:lineRule="auto" w:line="240" w:before="0" w:after="0"/>
-              <w:jc w:val="center"/>
-              <w:rPr>
-                <w:rFonts w:ascii="Calibri" w:hAnsi="Calibri" w:eastAsia="Calibri" w:cs="B Nazanin"/>
-                <w:kern w:val="0"/>
-                <w:sz w:val="28"/>
-                <w:szCs w:val="28"/>
-                <w:lang w:val="en-US" w:eastAsia="en-US" w:bidi="ar-SA"/>
-              </w:rPr>
-            </w:pPr>
-            <w:r>
-              <w:rPr>
-                <w:rFonts w:eastAsia="Calibri" w:cs="B Nazanin"/>
-                <w:kern w:val="0"/>
-                <w:sz w:val="28"/>
-                <w:szCs w:val="28"/>
-                <w:lang w:val="en-US" w:eastAsia="en-US" w:bidi="ar-SA"/>
-              </w:rPr>
-              <w:t>Pp_type</w:t>
-            </w:r>
-          </w:p>
-        </w:tc>
-        <w:tc>
-          <w:tcPr>
-            <w:tcW w:w="4674" w:type="dxa"/>
-            <w:tcBorders/>
-          </w:tcPr>
-          <w:p>
-            <w:pPr>
-              <w:pStyle w:val="Normal"/>
-              <w:widowControl/>
-              <w:spacing w:lineRule="auto" w:line="240" w:before="0" w:after="0"/>
-              <w:jc w:val="center"/>
-              <w:rPr>
-                <w:rFonts w:ascii="Calibri" w:hAnsi="Calibri" w:eastAsia="Calibri" w:cs="B Nazanin"/>
-                <w:kern w:val="0"/>
-                <w:sz w:val="28"/>
-                <w:szCs w:val="28"/>
-                <w:lang w:val="en-US" w:eastAsia="en-US" w:bidi="ar-SA"/>
-              </w:rPr>
-            </w:pPr>
-            <w:r>
-              <w:rPr>
-                <w:rFonts w:eastAsia="Calibri" w:cs="B Nazanin"/>
-                <w:kern w:val="0"/>
-                <w:sz w:val="28"/>
-                <w:szCs w:val="28"/>
-                <w:lang w:val="en-US" w:eastAsia="en-US" w:bidi="ar-SA"/>
-              </w:rPr>
-            </w:r>
-          </w:p>
-        </w:tc>
-      </w:tr>
-      <w:tr>
-        <w:trPr/>
-        <w:tc>
-          <w:tcPr>
-            <w:tcW w:w="4675" w:type="dxa"/>
-            <w:tcBorders/>
-          </w:tcPr>
-          <w:p>
-            <w:pPr>
-              <w:pStyle w:val="Normal"/>
-              <w:widowControl/>
-              <w:spacing w:lineRule="auto" w:line="240" w:before="0" w:after="0"/>
-              <w:jc w:val="center"/>
-              <w:rPr>
-                <w:rFonts w:ascii="Calibri" w:hAnsi="Calibri" w:eastAsia="Calibri" w:cs="B Nazanin"/>
-                <w:kern w:val="0"/>
-                <w:sz w:val="28"/>
-                <w:szCs w:val="28"/>
-                <w:lang w:val="en-US" w:eastAsia="en-US" w:bidi="ar-SA"/>
-              </w:rPr>
-            </w:pPr>
-            <w:r>
-              <w:rPr>
-                <w:rFonts w:eastAsia="Calibri" w:cs="B Nazanin"/>
-                <w:kern w:val="0"/>
-                <w:sz w:val="28"/>
-                <w:szCs w:val="28"/>
-                <w:lang w:val="en-US" w:eastAsia="en-US" w:bidi="ar-SA"/>
-              </w:rPr>
-              <w:t>Vv_type</w:t>
-            </w:r>
-          </w:p>
-        </w:tc>
-        <w:tc>
-          <w:tcPr>
-            <w:tcW w:w="4674" w:type="dxa"/>
-            <w:tcBorders/>
-          </w:tcPr>
-          <w:p>
-            <w:pPr>
-              <w:pStyle w:val="Normal"/>
-              <w:widowControl/>
-              <w:spacing w:lineRule="auto" w:line="240" w:before="0" w:after="0"/>
-              <w:jc w:val="center"/>
-              <w:rPr>
-                <w:rFonts w:ascii="Calibri" w:hAnsi="Calibri" w:eastAsia="Calibri" w:cs="B Nazanin"/>
-                <w:kern w:val="0"/>
-                <w:sz w:val="28"/>
-                <w:szCs w:val="28"/>
-                <w:lang w:val="en-US" w:eastAsia="en-US" w:bidi="ar-SA"/>
-              </w:rPr>
-            </w:pPr>
-            <w:r>
-              <w:rPr>
-                <w:rFonts w:eastAsia="Calibri" w:cs="B Nazanin"/>
-                <w:kern w:val="0"/>
-                <w:sz w:val="28"/>
-                <w:szCs w:val="28"/>
-                <w:lang w:val="en-US" w:eastAsia="en-US" w:bidi="ar-SA"/>
-              </w:rPr>
-            </w:r>
-          </w:p>
-        </w:tc>
-      </w:tr>
-    </w:tbl>
+        <w:t xml:space="preserve">To see available modules, look at the following file .../circulatory_autogen/src/generator/resources/module_config.json </w:t>
+      </w:r>
+    </w:p>
     <w:p>
       <w:pPr>
         <w:pStyle w:val="Normal"/>
@@ -10895,7 +7277,8 @@
           <w:p>
             <w:pPr>
               <w:pStyle w:val="Normal"/>
-              <w:widowControl/>
+              <w:widowControl w:val="false"/>
+              <w:suppressAutoHyphens w:val="true"/>
               <w:spacing w:lineRule="auto" w:line="240" w:before="0" w:after="0"/>
               <w:jc w:val="center"/>
               <w:rPr>
@@ -10931,11 +7314,15 @@
           <w:p>
             <w:pPr>
               <w:pStyle w:val="Normal"/>
-              <w:widowControl/>
+              <w:widowControl w:val="false"/>
+              <w:suppressAutoHyphens w:val="true"/>
               <w:spacing w:lineRule="auto" w:line="240" w:before="0" w:after="0"/>
-              <w:jc w:val="left"/>
+              <w:jc w:val="center"/>
               <w:rPr>
                 <w:rFonts w:ascii="Calibri" w:hAnsi="Calibri" w:eastAsia="Calibri" w:cs="B Nazanin"/>
+                <w:b/>
+                <w:b/>
+                <w:bCs/>
                 <w:kern w:val="0"/>
                 <w:sz w:val="28"/>
                 <w:szCs w:val="28"/>
@@ -10945,11 +7332,14 @@
             <w:r>
               <w:rPr>
                 <w:rFonts w:eastAsia="Calibri" w:cs="B Nazanin"/>
+                <w:b/>
+                <w:bCs/>
                 <w:kern w:val="0"/>
                 <w:sz w:val="28"/>
                 <w:szCs w:val="28"/>
                 <w:lang w:val="en-US" w:eastAsia="en-US" w:bidi="ar-SA"/>
               </w:rPr>
+              <w:t>Input</w:t>
             </w:r>
           </w:p>
         </w:tc>
@@ -10966,11 +7356,15 @@
           <w:p>
             <w:pPr>
               <w:pStyle w:val="Normal"/>
-              <w:widowControl/>
+              <w:widowControl w:val="false"/>
+              <w:suppressAutoHyphens w:val="true"/>
               <w:spacing w:lineRule="auto" w:line="240" w:before="0" w:after="0"/>
-              <w:jc w:val="left"/>
+              <w:jc w:val="center"/>
               <w:rPr>
                 <w:rFonts w:ascii="Calibri" w:hAnsi="Calibri" w:eastAsia="Calibri" w:cs="B Nazanin"/>
+                <w:b/>
+                <w:b/>
+                <w:bCs/>
                 <w:kern w:val="0"/>
                 <w:sz w:val="28"/>
                 <w:szCs w:val="28"/>
@@ -10980,11 +7374,14 @@
             <w:r>
               <w:rPr>
                 <w:rFonts w:eastAsia="Calibri" w:cs="B Nazanin"/>
+                <w:b/>
+                <w:bCs/>
                 <w:kern w:val="0"/>
                 <w:sz w:val="28"/>
                 <w:szCs w:val="28"/>
                 <w:lang w:val="en-US" w:eastAsia="en-US" w:bidi="ar-SA"/>
               </w:rPr>
+              <w:t>Output</w:t>
             </w:r>
           </w:p>
         </w:tc>
@@ -10999,7 +7396,8 @@
           <w:p>
             <w:pPr>
               <w:pStyle w:val="Normal"/>
-              <w:widowControl/>
+              <w:widowControl w:val="false"/>
+              <w:suppressAutoHyphens w:val="true"/>
               <w:spacing w:lineRule="auto" w:line="240" w:before="0" w:after="0"/>
               <w:jc w:val="center"/>
               <w:rPr>
@@ -11030,7 +7428,8 @@
           <w:p>
             <w:pPr>
               <w:pStyle w:val="Normal"/>
-              <w:widowControl/>
+              <w:widowControl w:val="false"/>
+              <w:suppressAutoHyphens w:val="true"/>
               <w:spacing w:lineRule="auto" w:line="240" w:before="0" w:after="0"/>
               <w:jc w:val="center"/>
               <w:rPr>
@@ -11061,7 +7460,8 @@
           <w:p>
             <w:pPr>
               <w:pStyle w:val="Normal"/>
-              <w:widowControl/>
+              <w:widowControl w:val="false"/>
+              <w:suppressAutoHyphens w:val="true"/>
               <w:spacing w:lineRule="auto" w:line="240" w:before="0" w:after="0"/>
               <w:jc w:val="center"/>
               <w:rPr>
@@ -11095,7 +7495,8 @@
           <w:p>
             <w:pPr>
               <w:pStyle w:val="Normal"/>
-              <w:widowControl/>
+              <w:widowControl w:val="false"/>
+              <w:suppressAutoHyphens w:val="true"/>
               <w:spacing w:lineRule="auto" w:line="240" w:before="0" w:after="0"/>
               <w:jc w:val="center"/>
               <w:rPr>
@@ -11126,7 +7527,8 @@
           <w:p>
             <w:pPr>
               <w:pStyle w:val="Normal"/>
-              <w:widowControl/>
+              <w:widowControl w:val="false"/>
+              <w:suppressAutoHyphens w:val="true"/>
               <w:spacing w:lineRule="auto" w:line="240" w:before="0" w:after="0"/>
               <w:jc w:val="center"/>
               <w:rPr>
@@ -11157,7 +7559,8 @@
           <w:p>
             <w:pPr>
               <w:pStyle w:val="Normal"/>
-              <w:widowControl/>
+              <w:widowControl w:val="false"/>
+              <w:suppressAutoHyphens w:val="true"/>
               <w:spacing w:lineRule="auto" w:line="240" w:before="0" w:after="0"/>
               <w:jc w:val="center"/>
               <w:rPr>
@@ -11191,7 +7594,8 @@
           <w:p>
             <w:pPr>
               <w:pStyle w:val="Normal"/>
-              <w:widowControl/>
+              <w:widowControl w:val="false"/>
+              <w:suppressAutoHyphens w:val="true"/>
               <w:spacing w:lineRule="auto" w:line="240" w:before="0" w:after="0"/>
               <w:jc w:val="center"/>
               <w:rPr>
@@ -11222,7 +7626,8 @@
           <w:p>
             <w:pPr>
               <w:pStyle w:val="Normal"/>
-              <w:widowControl/>
+              <w:widowControl w:val="false"/>
+              <w:suppressAutoHyphens w:val="true"/>
               <w:spacing w:lineRule="auto" w:line="240" w:before="0" w:after="0"/>
               <w:jc w:val="center"/>
               <w:rPr>
@@ -11253,7 +7658,8 @@
           <w:p>
             <w:pPr>
               <w:pStyle w:val="Normal"/>
-              <w:widowControl/>
+              <w:widowControl w:val="false"/>
+              <w:suppressAutoHyphens w:val="true"/>
               <w:spacing w:lineRule="auto" w:line="240" w:before="0" w:after="0"/>
               <w:jc w:val="center"/>
               <w:rPr>
@@ -11287,7 +7693,8 @@
           <w:p>
             <w:pPr>
               <w:pStyle w:val="Normal"/>
-              <w:widowControl/>
+              <w:widowControl w:val="false"/>
+              <w:suppressAutoHyphens w:val="true"/>
               <w:spacing w:lineRule="auto" w:line="240" w:before="0" w:after="0"/>
               <w:jc w:val="center"/>
               <w:rPr>
@@ -11318,7 +7725,8 @@
           <w:p>
             <w:pPr>
               <w:pStyle w:val="Normal"/>
-              <w:widowControl/>
+              <w:widowControl w:val="false"/>
+              <w:suppressAutoHyphens w:val="true"/>
               <w:spacing w:lineRule="auto" w:line="240" w:before="0" w:after="0"/>
               <w:jc w:val="center"/>
               <w:rPr>
@@ -11349,7 +7757,8 @@
           <w:p>
             <w:pPr>
               <w:pStyle w:val="Normal"/>
-              <w:widowControl/>
+              <w:widowControl w:val="false"/>
+              <w:suppressAutoHyphens w:val="true"/>
               <w:spacing w:lineRule="auto" w:line="240" w:before="0" w:after="0"/>
               <w:jc w:val="center"/>
               <w:rPr>
@@ -11398,8 +7807,8 @@
         </w:rPr>
         <w:t>You can find the good notes and documents in the attached files about the bond graph, the openCOR tutorial, related articles,</w:t>
       </w:r>
-      <w:bookmarkStart w:id="14" w:name="_GoBack"/>
-      <w:bookmarkEnd w:id="14"/>
+      <w:bookmarkStart w:id="12" w:name="_GoBack"/>
+      <w:bookmarkEnd w:id="12"/>
       <w:r>
         <w:rPr>
           <w:u w:val="single"/>
@@ -11429,7 +7838,7 @@
           <wp:inline distT="0" distB="0" distL="0" distR="0">
             <wp:extent cx="4572000" cy="1552575"/>
             <wp:effectExtent l="0" t="0" r="0" b="0"/>
-            <wp:docPr id="28" name="Image4" descr=""/>
+            <wp:docPr id="25" name="Image4" descr=""/>
             <wp:cNvGraphicFramePr>
               <a:graphicFrameLocks xmlns:a="http://schemas.openxmlformats.org/drawingml/2006/main" noChangeAspect="1"/>
             </wp:cNvGraphicFramePr>
@@ -11437,13 +7846,13 @@
               <a:graphicData uri="http://schemas.openxmlformats.org/drawingml/2006/picture">
                 <pic:pic xmlns:pic="http://schemas.openxmlformats.org/drawingml/2006/picture">
                   <pic:nvPicPr>
-                    <pic:cNvPr id="28" name="Image4" descr=""/>
+                    <pic:cNvPr id="25" name="Image4" descr=""/>
                     <pic:cNvPicPr>
                       <a:picLocks noChangeAspect="1" noChangeArrowheads="1"/>
                     </pic:cNvPicPr>
                   </pic:nvPicPr>
                   <pic:blipFill>
-                    <a:blip r:embed="rId35"/>
+                    <a:blip r:embed="rId32"/>
                     <a:stretch>
                       <a:fillRect/>
                     </a:stretch>
@@ -11469,7 +7878,7 @@
           <wp:inline distT="0" distB="0" distL="0" distR="0">
             <wp:extent cx="4572000" cy="1743075"/>
             <wp:effectExtent l="0" t="0" r="0" b="0"/>
-            <wp:docPr id="29" name="Image5" descr=""/>
+            <wp:docPr id="26" name="Image5" descr=""/>
             <wp:cNvGraphicFramePr>
               <a:graphicFrameLocks xmlns:a="http://schemas.openxmlformats.org/drawingml/2006/main" noChangeAspect="1"/>
             </wp:cNvGraphicFramePr>
@@ -11477,13 +7886,13 @@
               <a:graphicData uri="http://schemas.openxmlformats.org/drawingml/2006/picture">
                 <pic:pic xmlns:pic="http://schemas.openxmlformats.org/drawingml/2006/picture">
                   <pic:nvPicPr>
-                    <pic:cNvPr id="29" name="Image5" descr=""/>
+                    <pic:cNvPr id="26" name="Image5" descr=""/>
                     <pic:cNvPicPr>
                       <a:picLocks noChangeAspect="1" noChangeArrowheads="1"/>
                     </pic:cNvPicPr>
                   </pic:nvPicPr>
                   <pic:blipFill>
-                    <a:blip r:embed="rId36"/>
+                    <a:blip r:embed="rId33"/>
                     <a:stretch>
                       <a:fillRect/>
                     </a:stretch>
@@ -11509,7 +7918,7 @@
           <wp:inline distT="0" distB="0" distL="0" distR="0">
             <wp:extent cx="4572000" cy="1419225"/>
             <wp:effectExtent l="0" t="0" r="0" b="0"/>
-            <wp:docPr id="30" name="Image6" descr=""/>
+            <wp:docPr id="27" name="Image6" descr=""/>
             <wp:cNvGraphicFramePr>
               <a:graphicFrameLocks xmlns:a="http://schemas.openxmlformats.org/drawingml/2006/main" noChangeAspect="1"/>
             </wp:cNvGraphicFramePr>
@@ -11517,13 +7926,13 @@
               <a:graphicData uri="http://schemas.openxmlformats.org/drawingml/2006/picture">
                 <pic:pic xmlns:pic="http://schemas.openxmlformats.org/drawingml/2006/picture">
                   <pic:nvPicPr>
-                    <pic:cNvPr id="30" name="Image6" descr=""/>
+                    <pic:cNvPr id="27" name="Image6" descr=""/>
                     <pic:cNvPicPr>
                       <a:picLocks noChangeAspect="1" noChangeArrowheads="1"/>
                     </pic:cNvPicPr>
                   </pic:nvPicPr>
                   <pic:blipFill>
-                    <a:blip r:embed="rId37"/>
+                    <a:blip r:embed="rId34"/>
                     <a:stretch>
                       <a:fillRect/>
                     </a:stretch>
@@ -11549,7 +7958,7 @@
           <wp:inline distT="0" distB="0" distL="0" distR="0">
             <wp:extent cx="4572000" cy="1333500"/>
             <wp:effectExtent l="0" t="0" r="0" b="0"/>
-            <wp:docPr id="31" name="Image7" descr=""/>
+            <wp:docPr id="28" name="Image7" descr=""/>
             <wp:cNvGraphicFramePr>
               <a:graphicFrameLocks xmlns:a="http://schemas.openxmlformats.org/drawingml/2006/main" noChangeAspect="1"/>
             </wp:cNvGraphicFramePr>
@@ -11557,13 +7966,13 @@
               <a:graphicData uri="http://schemas.openxmlformats.org/drawingml/2006/picture">
                 <pic:pic xmlns:pic="http://schemas.openxmlformats.org/drawingml/2006/picture">
                   <pic:nvPicPr>
-                    <pic:cNvPr id="31" name="Image7" descr=""/>
+                    <pic:cNvPr id="28" name="Image7" descr=""/>
                     <pic:cNvPicPr>
                       <a:picLocks noChangeAspect="1" noChangeArrowheads="1"/>
                     </pic:cNvPicPr>
                   </pic:nvPicPr>
                   <pic:blipFill>
-                    <a:blip r:embed="rId38"/>
+                    <a:blip r:embed="rId35"/>
                     <a:stretch>
                       <a:fillRect/>
                     </a:stretch>
@@ -11585,15 +7994,15 @@
       </w:r>
     </w:p>
     <w:sectPr>
-      <w:headerReference w:type="default" r:id="rId39"/>
-      <w:footerReference w:type="default" r:id="rId40"/>
+      <w:headerReference w:type="default" r:id="rId36"/>
+      <w:footerReference w:type="default" r:id="rId37"/>
       <w:type w:val="nextPage"/>
       <w:pgSz w:w="12240" w:h="15840"/>
       <w:pgMar w:left="1440" w:right="1440" w:gutter="0" w:header="454" w:top="1440" w:footer="454" w:bottom="1440"/>
       <w:pgNumType w:fmt="decimal"/>
       <w:formProt w:val="false"/>
       <w:textDirection w:val="lrTb"/>
-      <w:docGrid w:type="default" w:linePitch="381" w:charSpace="4294959103"/>
+      <w:docGrid w:type="default" w:linePitch="381" w:charSpace="0"/>
     </w:sectPr>
   </w:body>
 </w:document>
@@ -11669,7 +8078,7 @@
         <w:docPartGallery w:val="Page Numbers (Bottom of Page)"/>
         <w:docPartUnique w:val="true"/>
       </w:docPartObj>
-      <w:id w:val="153801895"/>
+      <w:id w:val="1539569144"/>
     </w:sdtPr>
     <w:sdtContent>
       <w:p>
@@ -11692,7 +8101,7 @@
         </w:r>
         <w:r>
           <w:rPr/>
-          <w:t>25</w:t>
+          <w:t>21</w:t>
         </w:r>
         <w:r>
           <w:rPr/>
@@ -12151,6 +8560,143 @@
       </w:rPr>
     </w:lvl>
   </w:abstractNum>
+  <w:abstractNum w:abstractNumId="4">
+    <w:lvl w:ilvl="0">
+      <w:start w:val="1"/>
+      <w:numFmt w:val="bullet"/>
+      <w:lvlText w:val=""/>
+      <w:lvlJc w:val="left"/>
+      <w:pPr>
+        <w:tabs>
+          <w:tab w:val="num" w:pos="720"/>
+        </w:tabs>
+        <w:ind w:left="720" w:hanging="360"/>
+      </w:pPr>
+      <w:rPr>
+        <w:rFonts w:ascii="Symbol" w:hAnsi="Symbol" w:cs="Symbol" w:hint="default"/>
+      </w:rPr>
+    </w:lvl>
+    <w:lvl w:ilvl="1">
+      <w:start w:val="1"/>
+      <w:numFmt w:val="bullet"/>
+      <w:lvlText w:val="◦"/>
+      <w:lvlJc w:val="left"/>
+      <w:pPr>
+        <w:tabs>
+          <w:tab w:val="num" w:pos="1080"/>
+        </w:tabs>
+        <w:ind w:left="1080" w:hanging="360"/>
+      </w:pPr>
+      <w:rPr>
+        <w:rFonts w:ascii="OpenSymbol" w:hAnsi="OpenSymbol" w:cs="OpenSymbol" w:hint="default"/>
+      </w:rPr>
+    </w:lvl>
+    <w:lvl w:ilvl="2">
+      <w:start w:val="1"/>
+      <w:numFmt w:val="bullet"/>
+      <w:lvlText w:val="▪"/>
+      <w:lvlJc w:val="left"/>
+      <w:pPr>
+        <w:tabs>
+          <w:tab w:val="num" w:pos="1440"/>
+        </w:tabs>
+        <w:ind w:left="1440" w:hanging="360"/>
+      </w:pPr>
+      <w:rPr>
+        <w:rFonts w:ascii="OpenSymbol" w:hAnsi="OpenSymbol" w:cs="OpenSymbol" w:hint="default"/>
+      </w:rPr>
+    </w:lvl>
+    <w:lvl w:ilvl="3">
+      <w:start w:val="1"/>
+      <w:numFmt w:val="bullet"/>
+      <w:lvlText w:val=""/>
+      <w:lvlJc w:val="left"/>
+      <w:pPr>
+        <w:tabs>
+          <w:tab w:val="num" w:pos="1800"/>
+        </w:tabs>
+        <w:ind w:left="1800" w:hanging="360"/>
+      </w:pPr>
+      <w:rPr>
+        <w:rFonts w:ascii="Symbol" w:hAnsi="Symbol" w:cs="Symbol" w:hint="default"/>
+      </w:rPr>
+    </w:lvl>
+    <w:lvl w:ilvl="4">
+      <w:start w:val="1"/>
+      <w:numFmt w:val="bullet"/>
+      <w:lvlText w:val="◦"/>
+      <w:lvlJc w:val="left"/>
+      <w:pPr>
+        <w:tabs>
+          <w:tab w:val="num" w:pos="2160"/>
+        </w:tabs>
+        <w:ind w:left="2160" w:hanging="360"/>
+      </w:pPr>
+      <w:rPr>
+        <w:rFonts w:ascii="OpenSymbol" w:hAnsi="OpenSymbol" w:cs="OpenSymbol" w:hint="default"/>
+      </w:rPr>
+    </w:lvl>
+    <w:lvl w:ilvl="5">
+      <w:start w:val="1"/>
+      <w:numFmt w:val="bullet"/>
+      <w:lvlText w:val="▪"/>
+      <w:lvlJc w:val="left"/>
+      <w:pPr>
+        <w:tabs>
+          <w:tab w:val="num" w:pos="2520"/>
+        </w:tabs>
+        <w:ind w:left="2520" w:hanging="360"/>
+      </w:pPr>
+      <w:rPr>
+        <w:rFonts w:ascii="OpenSymbol" w:hAnsi="OpenSymbol" w:cs="OpenSymbol" w:hint="default"/>
+      </w:rPr>
+    </w:lvl>
+    <w:lvl w:ilvl="6">
+      <w:start w:val="1"/>
+      <w:numFmt w:val="bullet"/>
+      <w:lvlText w:val=""/>
+      <w:lvlJc w:val="left"/>
+      <w:pPr>
+        <w:tabs>
+          <w:tab w:val="num" w:pos="2880"/>
+        </w:tabs>
+        <w:ind w:left="2880" w:hanging="360"/>
+      </w:pPr>
+      <w:rPr>
+        <w:rFonts w:ascii="Symbol" w:hAnsi="Symbol" w:cs="Symbol" w:hint="default"/>
+      </w:rPr>
+    </w:lvl>
+    <w:lvl w:ilvl="7">
+      <w:start w:val="1"/>
+      <w:numFmt w:val="bullet"/>
+      <w:lvlText w:val="◦"/>
+      <w:lvlJc w:val="left"/>
+      <w:pPr>
+        <w:tabs>
+          <w:tab w:val="num" w:pos="3240"/>
+        </w:tabs>
+        <w:ind w:left="3240" w:hanging="360"/>
+      </w:pPr>
+      <w:rPr>
+        <w:rFonts w:ascii="OpenSymbol" w:hAnsi="OpenSymbol" w:cs="OpenSymbol" w:hint="default"/>
+      </w:rPr>
+    </w:lvl>
+    <w:lvl w:ilvl="8">
+      <w:start w:val="1"/>
+      <w:numFmt w:val="bullet"/>
+      <w:lvlText w:val="▪"/>
+      <w:lvlJc w:val="left"/>
+      <w:pPr>
+        <w:tabs>
+          <w:tab w:val="num" w:pos="3600"/>
+        </w:tabs>
+        <w:ind w:left="3600" w:hanging="360"/>
+      </w:pPr>
+      <w:rPr>
+        <w:rFonts w:ascii="OpenSymbol" w:hAnsi="OpenSymbol" w:cs="OpenSymbol" w:hint="default"/>
+      </w:rPr>
+    </w:lvl>
+  </w:abstractNum>
   <w:num w:numId="1">
     <w:abstractNumId w:val="1"/>
   </w:num>
@@ -12159,6 +8705,9 @@
   </w:num>
   <w:num w:numId="3">
     <w:abstractNumId w:val="3"/>
+  </w:num>
+  <w:num w:numId="4">
+    <w:abstractNumId w:val="4"/>
   </w:num>
 </w:numbering>
 </file>
@@ -12559,6 +9108,7 @@
     <w:rsid w:val="00dc6927"/>
     <w:pPr>
       <w:widowControl/>
+      <w:suppressAutoHyphens w:val="true"/>
       <w:bidi w:val="0"/>
       <w:spacing w:lineRule="auto" w:line="259" w:before="0" w:after="160"/>
       <w:jc w:val="left"/>
@@ -12768,6 +9318,13 @@
     <w:qFormat/>
     <w:rsid w:val="00f31bc5"/>
     <w:rPr/>
+  </w:style>
+  <w:style w:type="character" w:styleId="Bullets">
+    <w:name w:val="Bullets"/>
+    <w:qFormat/>
+    <w:rPr>
+      <w:rFonts w:ascii="OpenSymbol" w:hAnsi="OpenSymbol" w:eastAsia="OpenSymbol" w:cs="OpenSymbol"/>
+    </w:rPr>
   </w:style>
   <w:style w:type="paragraph" w:styleId="Heading">
     <w:name w:val="Heading"/>

</xml_diff>

<commit_message>
small changes to tutorial
</commit_message>
<xml_diff>
--- a/tutorial.docx
+++ b/tutorial.docx
@@ -1622,7 +1622,25 @@
           <w:sz w:val="24"/>
           <w:szCs w:val="24"/>
         </w:rPr>
-        <w:t>Now, you should install the python libraries which are essential to this project: An up to date list of required libraries are detailed in the [README file. To install packages in OpenCOR’s version of python, navigate to [OpenCOR_dir]/python/bin directory then do:</w:t>
+        <w:t>Now, you should install the python libraries which are essential to this project: An up to date list of required libraries are detailed in the README.</w:t>
+      </w:r>
+      <w:r>
+        <w:rPr>
+          <w:rFonts w:eastAsia="Times New Roman" w:cs="Times New Roman"/>
+          <w:color w:val="000000" w:themeColor="text1" w:themeShade="ff" w:themeTint="ff"/>
+          <w:sz w:val="24"/>
+          <w:szCs w:val="24"/>
+        </w:rPr>
+        <w:t>md</w:t>
+      </w:r>
+      <w:r>
+        <w:rPr>
+          <w:rFonts w:eastAsia="Times New Roman" w:cs="Times New Roman"/>
+          <w:color w:val="000000" w:themeColor="text1" w:themeShade="ff" w:themeTint="ff"/>
+          <w:sz w:val="24"/>
+          <w:szCs w:val="24"/>
+        </w:rPr>
+        <w:t xml:space="preserve"> file. To install packages in OpenCOR’s version of python, navigate to [OpenCOR_dir]/python/bin directory then do:</w:t>
       </w:r>
     </w:p>
     <w:p>
@@ -4053,13 +4071,7 @@
         <w:rPr>
           <w:lang w:bidi="fa-IR"/>
         </w:rPr>
-        <w:t xml:space="preserve">, three different variables are plotted versus time. The step size was adjusted to 0.01 seconds. These variables are the Aortic_root flow rate, pvn flow rate, and the volume of the heart, respectively. </w:t>
-      </w:r>
-      <w:r>
-        <w:rPr>
-          <w:lang w:bidi="fa-IR"/>
-        </w:rPr>
-        <w:t>This is the model before doing model calibration. See section 7 for info on the parameter identification.</w:t>
+        <w:t>, three different variables are plotted versus time. The step size was adjusted to 0.01 seconds. These variables are the Aortic_root flow rate, pvn flow rate, and the volume of the heart, respectively. This is the model before doing model calibration. See section 7 for info on the parameter identification.</w:t>
       </w:r>
     </w:p>
     <w:p>
@@ -6850,14 +6862,7 @@
           <w:i/>
           <w:iCs/>
         </w:rPr>
-        <w:t>parameter</w:t>
-      </w:r>
-      <w:r>
-        <w:rPr>
-          <w:i/>
-          <w:iCs/>
-        </w:rPr>
-        <w:t xml:space="preserve"> type: </w:t>
+        <w:t xml:space="preserve">parameter type: </w:t>
       </w:r>
       <w:r>
         <w:rPr/>
@@ -7181,10 +7186,6 @@
         </w:rPr>
       </w:pPr>
       <w:r>
-        <w:rPr>
-          <w:b w:val="false"/>
-          <w:bCs w:val="false"/>
-        </w:rPr>
         <mc:AlternateContent>
           <mc:Choice Requires="wps">
             <w:drawing>
@@ -7235,10 +7236,14 @@
                               <w:pStyle w:val="Figure"/>
                               <w:spacing w:before="120" w:after="120"/>
                               <w:jc w:val="center"/>
-                              <w:rPr/>
+                              <w:rPr>
+                                <w:color w:val="000000"/>
+                              </w:rPr>
                             </w:pPr>
                             <w:r>
-                              <w:rPr/>
+                              <w:rPr>
+                                <w:color w:val="000000"/>
+                              </w:rPr>
                               <w:drawing>
                                 <wp:inline distT="0" distB="0" distL="0" distR="0">
                                   <wp:extent cx="6781800" cy="1275080"/>
@@ -7278,33 +7283,47 @@
                               </w:drawing>
                             </w:r>
                             <w:r>
-                              <w:rPr/>
+                              <w:rPr>
+                                <w:color w:val="000000"/>
+                              </w:rPr>
                               <w:t xml:space="preserve">Figure </w:t>
                             </w:r>
                             <w:bookmarkStart w:id="12" w:name="Ref_Figure13_number_only"/>
                             <w:r>
-                              <w:rPr/>
+                              <w:rPr>
+                                <w:color w:val="000000"/>
+                              </w:rPr>
                               <w:fldChar w:fldCharType="begin"/>
                             </w:r>
                             <w:r>
-                              <w:rPr/>
+                              <w:rPr>
+                                <w:color w:val="000000"/>
+                              </w:rPr>
                               <w:instrText xml:space="preserve"> SEQ Figure \* ARABIC </w:instrText>
                             </w:r>
                             <w:r>
-                              <w:rPr/>
+                              <w:rPr>
+                                <w:color w:val="000000"/>
+                              </w:rPr>
                               <w:fldChar w:fldCharType="separate"/>
                             </w:r>
                             <w:r>
-                              <w:rPr/>
+                              <w:rPr>
+                                <w:color w:val="000000"/>
+                              </w:rPr>
                               <w:t>14</w:t>
                             </w:r>
                             <w:r>
-                              <w:rPr/>
+                              <w:rPr>
+                                <w:color w:val="000000"/>
+                              </w:rPr>
                               <w:fldChar w:fldCharType="end"/>
                             </w:r>
                             <w:bookmarkEnd w:id="12"/>
                             <w:r>
-                              <w:rPr/>
+                              <w:rPr>
+                                <w:color w:val="000000"/>
+                              </w:rPr>
                               <w:t>: 3compartment_params_for_id.csv</w:t>
                             </w:r>
                           </w:p>
@@ -7331,10 +7350,14 @@
                         <w:pStyle w:val="Figure"/>
                         <w:spacing w:before="120" w:after="120"/>
                         <w:jc w:val="center"/>
-                        <w:rPr/>
+                        <w:rPr>
+                          <w:color w:val="000000"/>
+                        </w:rPr>
                       </w:pPr>
                       <w:r>
-                        <w:rPr/>
+                        <w:rPr>
+                          <w:color w:val="000000"/>
+                        </w:rPr>
                         <w:drawing>
                           <wp:inline distT="0" distB="0" distL="0" distR="0">
                             <wp:extent cx="6781800" cy="1275080"/>
@@ -7374,33 +7397,47 @@
                         </w:drawing>
                       </w:r>
                       <w:r>
-                        <w:rPr/>
+                        <w:rPr>
+                          <w:color w:val="000000"/>
+                        </w:rPr>
                         <w:t xml:space="preserve">Figure </w:t>
                       </w:r>
                       <w:bookmarkStart w:id="13" w:name="Ref_Figure13_number_only"/>
                       <w:r>
-                        <w:rPr/>
+                        <w:rPr>
+                          <w:color w:val="000000"/>
+                        </w:rPr>
                         <w:fldChar w:fldCharType="begin"/>
                       </w:r>
                       <w:r>
-                        <w:rPr/>
+                        <w:rPr>
+                          <w:color w:val="000000"/>
+                        </w:rPr>
                         <w:instrText xml:space="preserve"> SEQ Figure \* ARABIC </w:instrText>
                       </w:r>
                       <w:r>
-                        <w:rPr/>
+                        <w:rPr>
+                          <w:color w:val="000000"/>
+                        </w:rPr>
                         <w:fldChar w:fldCharType="separate"/>
                       </w:r>
                       <w:r>
-                        <w:rPr/>
+                        <w:rPr>
+                          <w:color w:val="000000"/>
+                        </w:rPr>
                         <w:t>14</w:t>
                       </w:r>
                       <w:r>
-                        <w:rPr/>
+                        <w:rPr>
+                          <w:color w:val="000000"/>
+                        </w:rPr>
                         <w:fldChar w:fldCharType="end"/>
                       </w:r>
                       <w:bookmarkEnd w:id="13"/>
                       <w:r>
-                        <w:rPr/>
+                        <w:rPr>
+                          <w:color w:val="000000"/>
+                        </w:rPr>
                         <w:t>: 3compartment_params_for_id.csv</w:t>
                       </w:r>
                     </w:p>
@@ -7961,10 +7998,14 @@
                               <w:pStyle w:val="Figure"/>
                               <w:spacing w:before="120" w:after="120"/>
                               <w:jc w:val="center"/>
-                              <w:rPr/>
+                              <w:rPr>
+                                <w:color w:val="000000"/>
+                              </w:rPr>
                             </w:pPr>
                             <w:r>
-                              <w:rPr/>
+                              <w:rPr>
+                                <w:color w:val="000000"/>
+                              </w:rPr>
                               <w:drawing>
                                 <wp:inline distT="0" distB="0" distL="0" distR="0">
                                   <wp:extent cx="5210175" cy="7277100"/>
@@ -8004,33 +8045,47 @@
                               </w:drawing>
                             </w:r>
                             <w:r>
-                              <w:rPr/>
+                              <w:rPr>
+                                <w:color w:val="000000"/>
+                              </w:rPr>
                               <w:t xml:space="preserve">Figure </w:t>
                             </w:r>
                             <w:bookmarkStart w:id="14" w:name="Ref_Figure14_number_only"/>
                             <w:r>
-                              <w:rPr/>
+                              <w:rPr>
+                                <w:color w:val="000000"/>
+                              </w:rPr>
                               <w:fldChar w:fldCharType="begin"/>
                             </w:r>
                             <w:r>
-                              <w:rPr/>
+                              <w:rPr>
+                                <w:color w:val="000000"/>
+                              </w:rPr>
                               <w:instrText xml:space="preserve"> SEQ Figure \* ARABIC </w:instrText>
                             </w:r>
                             <w:r>
-                              <w:rPr/>
+                              <w:rPr>
+                                <w:color w:val="000000"/>
+                              </w:rPr>
                               <w:fldChar w:fldCharType="separate"/>
                             </w:r>
                             <w:r>
-                              <w:rPr/>
+                              <w:rPr>
+                                <w:color w:val="000000"/>
+                              </w:rPr>
                               <w:t>15</w:t>
                             </w:r>
                             <w:r>
-                              <w:rPr/>
+                              <w:rPr>
+                                <w:color w:val="000000"/>
+                              </w:rPr>
                               <w:fldChar w:fldCharType="end"/>
                             </w:r>
                             <w:bookmarkEnd w:id="14"/>
                             <w:r>
-                              <w:rPr/>
+                              <w:rPr>
+                                <w:color w:val="000000"/>
+                              </w:rPr>
                               <w:t>: obs_data.json file</w:t>
                             </w:r>
                           </w:p>
@@ -8057,10 +8112,14 @@
                         <w:pStyle w:val="Figure"/>
                         <w:spacing w:before="120" w:after="120"/>
                         <w:jc w:val="center"/>
-                        <w:rPr/>
+                        <w:rPr>
+                          <w:color w:val="000000"/>
+                        </w:rPr>
                       </w:pPr>
                       <w:r>
-                        <w:rPr/>
+                        <w:rPr>
+                          <w:color w:val="000000"/>
+                        </w:rPr>
                         <w:drawing>
                           <wp:inline distT="0" distB="0" distL="0" distR="0">
                             <wp:extent cx="5210175" cy="7277100"/>
@@ -8100,33 +8159,47 @@
                         </w:drawing>
                       </w:r>
                       <w:r>
-                        <w:rPr/>
+                        <w:rPr>
+                          <w:color w:val="000000"/>
+                        </w:rPr>
                         <w:t xml:space="preserve">Figure </w:t>
                       </w:r>
                       <w:bookmarkStart w:id="15" w:name="Ref_Figure14_number_only"/>
                       <w:r>
-                        <w:rPr/>
+                        <w:rPr>
+                          <w:color w:val="000000"/>
+                        </w:rPr>
                         <w:fldChar w:fldCharType="begin"/>
                       </w:r>
                       <w:r>
-                        <w:rPr/>
+                        <w:rPr>
+                          <w:color w:val="000000"/>
+                        </w:rPr>
                         <w:instrText xml:space="preserve"> SEQ Figure \* ARABIC </w:instrText>
                       </w:r>
                       <w:r>
-                        <w:rPr/>
+                        <w:rPr>
+                          <w:color w:val="000000"/>
+                        </w:rPr>
                         <w:fldChar w:fldCharType="separate"/>
                       </w:r>
                       <w:r>
-                        <w:rPr/>
+                        <w:rPr>
+                          <w:color w:val="000000"/>
+                        </w:rPr>
                         <w:t>15</w:t>
                       </w:r>
                       <w:r>
-                        <w:rPr/>
+                        <w:rPr>
+                          <w:color w:val="000000"/>
+                        </w:rPr>
                         <w:fldChar w:fldCharType="end"/>
                       </w:r>
                       <w:bookmarkEnd w:id="15"/>
                       <w:r>
-                        <w:rPr/>
+                        <w:rPr>
+                          <w:color w:val="000000"/>
+                        </w:rPr>
                         <w:t>: obs_data.json file</w:t>
                       </w:r>
                     </w:p>
@@ -8517,10 +8590,6 @@
         </w:rPr>
       </w:pPr>
       <w:r>
-        <w:rPr>
-          <w:b/>
-          <w:bCs/>
-        </w:rPr>
         <mc:AlternateContent>
           <mc:Choice Requires="wps">
             <w:drawing>
@@ -8568,10 +8637,14 @@
                               <w:pStyle w:val="Figure"/>
                               <w:spacing w:before="120" w:after="120"/>
                               <w:jc w:val="center"/>
-                              <w:rPr/>
+                              <w:rPr>
+                                <w:color w:val="000000"/>
+                              </w:rPr>
                             </w:pPr>
                             <w:r>
-                              <w:rPr/>
+                              <w:rPr>
+                                <w:color w:val="000000"/>
+                              </w:rPr>
                               <w:drawing>
                                 <wp:inline distT="0" distB="0" distL="0" distR="0">
                                   <wp:extent cx="4105275" cy="5057775"/>
@@ -8611,33 +8684,47 @@
                               </w:drawing>
                             </w:r>
                             <w:r>
-                              <w:rPr/>
+                              <w:rPr>
+                                <w:color w:val="000000"/>
+                              </w:rPr>
                               <w:t xml:space="preserve">Figure </w:t>
                             </w:r>
                             <w:bookmarkStart w:id="16" w:name="Ref_Figure15_number_only"/>
                             <w:r>
-                              <w:rPr/>
+                              <w:rPr>
+                                <w:color w:val="000000"/>
+                              </w:rPr>
                               <w:fldChar w:fldCharType="begin"/>
                             </w:r>
                             <w:r>
-                              <w:rPr/>
+                              <w:rPr>
+                                <w:color w:val="000000"/>
+                              </w:rPr>
                               <w:instrText xml:space="preserve"> SEQ Figure \* ARABIC </w:instrText>
                             </w:r>
                             <w:r>
-                              <w:rPr/>
+                              <w:rPr>
+                                <w:color w:val="000000"/>
+                              </w:rPr>
                               <w:fldChar w:fldCharType="separate"/>
                             </w:r>
                             <w:r>
-                              <w:rPr/>
+                              <w:rPr>
+                                <w:color w:val="000000"/>
+                              </w:rPr>
                               <w:t>16</w:t>
                             </w:r>
                             <w:r>
-                              <w:rPr/>
+                              <w:rPr>
+                                <w:color w:val="000000"/>
+                              </w:rPr>
                               <w:fldChar w:fldCharType="end"/>
                             </w:r>
                             <w:bookmarkEnd w:id="16"/>
                             <w:r>
-                              <w:rPr/>
+                              <w:rPr>
+                                <w:color w:val="000000"/>
+                              </w:rPr>
                               <w:t>: obs_data.json file showing data_type: “series” entry</w:t>
                             </w:r>
                           </w:p>
@@ -8664,10 +8751,14 @@
                         <w:pStyle w:val="Figure"/>
                         <w:spacing w:before="120" w:after="120"/>
                         <w:jc w:val="center"/>
-                        <w:rPr/>
+                        <w:rPr>
+                          <w:color w:val="000000"/>
+                        </w:rPr>
                       </w:pPr>
                       <w:r>
-                        <w:rPr/>
+                        <w:rPr>
+                          <w:color w:val="000000"/>
+                        </w:rPr>
                         <w:drawing>
                           <wp:inline distT="0" distB="0" distL="0" distR="0">
                             <wp:extent cx="4105275" cy="5057775"/>
@@ -8707,33 +8798,47 @@
                         </w:drawing>
                       </w:r>
                       <w:r>
-                        <w:rPr/>
+                        <w:rPr>
+                          <w:color w:val="000000"/>
+                        </w:rPr>
                         <w:t xml:space="preserve">Figure </w:t>
                       </w:r>
                       <w:bookmarkStart w:id="17" w:name="Ref_Figure15_number_only"/>
                       <w:r>
-                        <w:rPr/>
+                        <w:rPr>
+                          <w:color w:val="000000"/>
+                        </w:rPr>
                         <w:fldChar w:fldCharType="begin"/>
                       </w:r>
                       <w:r>
-                        <w:rPr/>
+                        <w:rPr>
+                          <w:color w:val="000000"/>
+                        </w:rPr>
                         <w:instrText xml:space="preserve"> SEQ Figure \* ARABIC </w:instrText>
                       </w:r>
                       <w:r>
-                        <w:rPr/>
+                        <w:rPr>
+                          <w:color w:val="000000"/>
+                        </w:rPr>
                         <w:fldChar w:fldCharType="separate"/>
                       </w:r>
                       <w:r>
-                        <w:rPr/>
+                        <w:rPr>
+                          <w:color w:val="000000"/>
+                        </w:rPr>
                         <w:t>16</w:t>
                       </w:r>
                       <w:r>
-                        <w:rPr/>
+                        <w:rPr>
+                          <w:color w:val="000000"/>
+                        </w:rPr>
                         <w:fldChar w:fldCharType="end"/>
                       </w:r>
                       <w:bookmarkEnd w:id="17"/>
                       <w:r>
-                        <w:rPr/>
+                        <w:rPr>
+                          <w:color w:val="000000"/>
+                        </w:rPr>
                         <w:t>: obs_data.json file showing data_type: “series” entry</w:t>
                       </w:r>
                     </w:p>
@@ -9006,10 +9111,14 @@
                             <w:pPr>
                               <w:pStyle w:val="Figure"/>
                               <w:spacing w:before="120" w:after="120"/>
-                              <w:rPr/>
+                              <w:rPr>
+                                <w:color w:val="000000"/>
+                              </w:rPr>
                             </w:pPr>
                             <w:r>
-                              <w:rPr/>
+                              <w:rPr>
+                                <w:color w:val="000000"/>
+                              </w:rPr>
                               <w:drawing>
                                 <wp:inline distT="0" distB="0" distL="0" distR="0">
                                   <wp:extent cx="4219575" cy="7467600"/>
@@ -9049,33 +9158,47 @@
                               </w:drawing>
                             </w:r>
                             <w:r>
-                              <w:rPr/>
+                              <w:rPr>
+                                <w:color w:val="000000"/>
+                              </w:rPr>
                               <w:t xml:space="preserve">Figure </w:t>
                             </w:r>
                             <w:bookmarkStart w:id="18" w:name="Ref_Figure16_number_only"/>
                             <w:r>
-                              <w:rPr/>
+                              <w:rPr>
+                                <w:color w:val="000000"/>
+                              </w:rPr>
                               <w:fldChar w:fldCharType="begin"/>
                             </w:r>
                             <w:r>
-                              <w:rPr/>
+                              <w:rPr>
+                                <w:color w:val="000000"/>
+                              </w:rPr>
                               <w:instrText xml:space="preserve"> SEQ Figure \* ARABIC </w:instrText>
                             </w:r>
                             <w:r>
-                              <w:rPr/>
+                              <w:rPr>
+                                <w:color w:val="000000"/>
+                              </w:rPr>
                               <w:fldChar w:fldCharType="separate"/>
                             </w:r>
                             <w:r>
-                              <w:rPr/>
+                              <w:rPr>
+                                <w:color w:val="000000"/>
+                              </w:rPr>
                               <w:t>17</w:t>
                             </w:r>
                             <w:r>
-                              <w:rPr/>
+                              <w:rPr>
+                                <w:color w:val="000000"/>
+                              </w:rPr>
                               <w:fldChar w:fldCharType="end"/>
                             </w:r>
                             <w:bookmarkEnd w:id="18"/>
                             <w:r>
-                              <w:rPr/>
+                              <w:rPr>
+                                <w:color w:val="000000"/>
+                              </w:rPr>
                               <w:t>: obs_data.json entry showing data_type: “frequency” entry</w:t>
                             </w:r>
                           </w:p>
@@ -9101,10 +9224,14 @@
                       <w:pPr>
                         <w:pStyle w:val="Figure"/>
                         <w:spacing w:before="120" w:after="120"/>
-                        <w:rPr/>
+                        <w:rPr>
+                          <w:color w:val="000000"/>
+                        </w:rPr>
                       </w:pPr>
                       <w:r>
-                        <w:rPr/>
+                        <w:rPr>
+                          <w:color w:val="000000"/>
+                        </w:rPr>
                         <w:drawing>
                           <wp:inline distT="0" distB="0" distL="0" distR="0">
                             <wp:extent cx="4219575" cy="7467600"/>
@@ -9144,33 +9271,47 @@
                         </w:drawing>
                       </w:r>
                       <w:r>
-                        <w:rPr/>
+                        <w:rPr>
+                          <w:color w:val="000000"/>
+                        </w:rPr>
                         <w:t xml:space="preserve">Figure </w:t>
                       </w:r>
                       <w:bookmarkStart w:id="19" w:name="Ref_Figure16_number_only"/>
                       <w:r>
-                        <w:rPr/>
+                        <w:rPr>
+                          <w:color w:val="000000"/>
+                        </w:rPr>
                         <w:fldChar w:fldCharType="begin"/>
                       </w:r>
                       <w:r>
-                        <w:rPr/>
+                        <w:rPr>
+                          <w:color w:val="000000"/>
+                        </w:rPr>
                         <w:instrText xml:space="preserve"> SEQ Figure \* ARABIC </w:instrText>
                       </w:r>
                       <w:r>
-                        <w:rPr/>
+                        <w:rPr>
+                          <w:color w:val="000000"/>
+                        </w:rPr>
                         <w:fldChar w:fldCharType="separate"/>
                       </w:r>
                       <w:r>
-                        <w:rPr/>
+                        <w:rPr>
+                          <w:color w:val="000000"/>
+                        </w:rPr>
                         <w:t>17</w:t>
                       </w:r>
                       <w:r>
-                        <w:rPr/>
+                        <w:rPr>
+                          <w:color w:val="000000"/>
+                        </w:rPr>
                         <w:fldChar w:fldCharType="end"/>
                       </w:r>
                       <w:bookmarkEnd w:id="19"/>
                       <w:r>
-                        <w:rPr/>
+                        <w:rPr>
+                          <w:color w:val="000000"/>
+                        </w:rPr>
                         <w:t>: obs_data.json entry showing data_type: “frequency” entry</w:t>
                       </w:r>
                     </w:p>
@@ -10870,7 +11011,7 @@
         <w:docPartGallery w:val="Page Numbers (Bottom of Page)"/>
         <w:docPartUnique w:val="true"/>
       </w:docPartObj>
-      <w:id w:val="1767370090"/>
+      <w:id w:val="126059849"/>
     </w:sdtPr>
     <w:sdtContent>
       <w:p>

</xml_diff>

<commit_message>
Feat: including protocal info into the obs_data.json file. Now we can specify experiments and subexperiments and calculate costs for each section. Each section can have different parameters. Plotting is working. I have not yet got MCMC working for this.
</commit_message>
<xml_diff>
--- a/tutorial.docx
+++ b/tutorial.docx
@@ -1622,25 +1622,7 @@
           <w:sz w:val="24"/>
           <w:szCs w:val="24"/>
         </w:rPr>
-        <w:t>Now, you should install the python libraries which are essential to this project: An up to date list of required libraries are detailed in the README.</w:t>
-      </w:r>
-      <w:r>
-        <w:rPr>
-          <w:rFonts w:eastAsia="Times New Roman" w:cs="Times New Roman"/>
-          <w:color w:val="000000" w:themeColor="text1" w:themeShade="ff" w:themeTint="ff"/>
-          <w:sz w:val="24"/>
-          <w:szCs w:val="24"/>
-        </w:rPr>
-        <w:t>md</w:t>
-      </w:r>
-      <w:r>
-        <w:rPr>
-          <w:rFonts w:eastAsia="Times New Roman" w:cs="Times New Roman"/>
-          <w:color w:val="000000" w:themeColor="text1" w:themeShade="ff" w:themeTint="ff"/>
-          <w:sz w:val="24"/>
-          <w:szCs w:val="24"/>
-        </w:rPr>
-        <w:t xml:space="preserve"> file. To install packages in OpenCOR’s version of python, navigate to [OpenCOR_dir]/python/bin directory then do:</w:t>
+        <w:t>Now, you should install the python libraries which are essential to this project: An up to date list of required libraries are detailed in the README.md file. To install packages in OpenCOR’s version of python, navigate to [OpenCOR_dir]/python/bin directory then do:</w:t>
       </w:r>
     </w:p>
     <w:p>
@@ -7241,9 +7223,7 @@
                               </w:rPr>
                             </w:pPr>
                             <w:r>
-                              <w:rPr>
-                                <w:color w:val="000000"/>
-                              </w:rPr>
+                              <w:rPr/>
                               <w:drawing>
                                 <wp:inline distT="0" distB="0" distL="0" distR="0">
                                   <wp:extent cx="6781800" cy="1275080"/>
@@ -7355,9 +7335,7 @@
                         </w:rPr>
                       </w:pPr>
                       <w:r>
-                        <w:rPr>
-                          <w:color w:val="000000"/>
-                        </w:rPr>
+                        <w:rPr/>
                         <w:drawing>
                           <wp:inline distT="0" distB="0" distL="0" distR="0">
                             <wp:extent cx="6781800" cy="1275080"/>
@@ -8003,9 +7981,7 @@
                               </w:rPr>
                             </w:pPr>
                             <w:r>
-                              <w:rPr>
-                                <w:color w:val="000000"/>
-                              </w:rPr>
+                              <w:rPr/>
                               <w:drawing>
                                 <wp:inline distT="0" distB="0" distL="0" distR="0">
                                   <wp:extent cx="5210175" cy="7277100"/>
@@ -8117,9 +8093,7 @@
                         </w:rPr>
                       </w:pPr>
                       <w:r>
-                        <w:rPr>
-                          <w:color w:val="000000"/>
-                        </w:rPr>
+                        <w:rPr/>
                         <w:drawing>
                           <wp:inline distT="0" distB="0" distL="0" distR="0">
                             <wp:extent cx="5210175" cy="7277100"/>
@@ -8642,9 +8616,7 @@
                               </w:rPr>
                             </w:pPr>
                             <w:r>
-                              <w:rPr>
-                                <w:color w:val="000000"/>
-                              </w:rPr>
+                              <w:rPr/>
                               <w:drawing>
                                 <wp:inline distT="0" distB="0" distL="0" distR="0">
                                   <wp:extent cx="4105275" cy="5057775"/>
@@ -8756,9 +8728,7 @@
                         </w:rPr>
                       </w:pPr>
                       <w:r>
-                        <w:rPr>
-                          <w:color w:val="000000"/>
-                        </w:rPr>
+                        <w:rPr/>
                         <w:drawing>
                           <wp:inline distT="0" distB="0" distL="0" distR="0">
                             <wp:extent cx="4105275" cy="5057775"/>
@@ -9116,9 +9086,7 @@
                               </w:rPr>
                             </w:pPr>
                             <w:r>
-                              <w:rPr>
-                                <w:color w:val="000000"/>
-                              </w:rPr>
+                              <w:rPr/>
                               <w:drawing>
                                 <wp:inline distT="0" distB="0" distL="0" distR="0">
                                   <wp:extent cx="4219575" cy="7467600"/>
@@ -9229,9 +9197,7 @@
                         </w:rPr>
                       </w:pPr>
                       <w:r>
-                        <w:rPr>
-                          <w:color w:val="000000"/>
-                        </w:rPr>
+                        <w:rPr/>
                         <w:drawing>
                           <wp:inline distT="0" distB="0" distL="0" distR="0">
                             <wp:extent cx="4219575" cy="7467600"/>
@@ -9543,7 +9509,35 @@
           <w:b/>
           <w:bCs/>
         </w:rPr>
-        <w:t>THIS WILL BE DEPRACATED IN FAVOR OF THE “operation” entry.</w:t>
+        <w:t xml:space="preserve">THIS </w:t>
+      </w:r>
+      <w:r>
+        <w:rPr>
+          <w:b/>
+          <w:bCs/>
+        </w:rPr>
+        <w:t>HAS</w:t>
+      </w:r>
+      <w:r>
+        <w:rPr>
+          <w:b/>
+          <w:bCs/>
+        </w:rPr>
+        <w:t xml:space="preserve"> BE</w:t>
+      </w:r>
+      <w:r>
+        <w:rPr>
+          <w:b/>
+          <w:bCs/>
+        </w:rPr>
+        <w:t>EN</w:t>
+      </w:r>
+      <w:r>
+        <w:rPr>
+          <w:b/>
+          <w:bCs/>
+        </w:rPr>
+        <w:t xml:space="preserve"> DEPRACATED IN FAVOR OF THE “operation” entry.</w:t>
       </w:r>
     </w:p>
     <w:p>
@@ -11011,7 +11005,7 @@
         <w:docPartGallery w:val="Page Numbers (Bottom of Page)"/>
         <w:docPartUnique w:val="true"/>
       </w:docPartObj>
-      <w:id w:val="126059849"/>
+      <w:id w:val="171539008"/>
     </w:sdtPr>
     <w:sdtContent>
       <w:p>

</xml_diff>

<commit_message>
Calibrated SN model working
</commit_message>
<xml_diff>
--- a/tutorial.docx
+++ b/tutorial.docx
@@ -6719,6 +6719,16 @@
         <w:rPr/>
       </w:pPr>
       <w:r>
+        <w:rPr/>
+        <w:t>TODO Finbar show example diagram of port_types</w:t>
+      </w:r>
+    </w:p>
+    <w:p>
+      <w:pPr>
+        <w:pStyle w:val="Normal"/>
+        <w:rPr/>
+      </w:pPr>
+      <w:r>
         <w:rPr>
           <w:i/>
           <w:iCs/>
@@ -9509,35 +9519,7 @@
           <w:b/>
           <w:bCs/>
         </w:rPr>
-        <w:t xml:space="preserve">THIS </w:t>
-      </w:r>
-      <w:r>
-        <w:rPr>
-          <w:b/>
-          <w:bCs/>
-        </w:rPr>
-        <w:t>HAS</w:t>
-      </w:r>
-      <w:r>
-        <w:rPr>
-          <w:b/>
-          <w:bCs/>
-        </w:rPr>
-        <w:t xml:space="preserve"> BE</w:t>
-      </w:r>
-      <w:r>
-        <w:rPr>
-          <w:b/>
-          <w:bCs/>
-        </w:rPr>
-        <w:t>EN</w:t>
-      </w:r>
-      <w:r>
-        <w:rPr>
-          <w:b/>
-          <w:bCs/>
-        </w:rPr>
-        <w:t xml:space="preserve"> DEPRACATED IN FAVOR OF THE “operation” entry.</w:t>
+        <w:t>THIS HAS BEEN DEPRACATED IN FAVOR OF THE “operation” entry.</w:t>
       </w:r>
     </w:p>
     <w:p>
@@ -11005,7 +10987,7 @@
         <w:docPartGallery w:val="Page Numbers (Bottom of Page)"/>
         <w:docPartUnique w:val="true"/>
       </w:docPartObj>
-      <w:id w:val="171539008"/>
+      <w:id w:val="1227969924"/>
     </w:sdtPr>
     <w:sdtContent>
       <w:p>
@@ -11028,7 +11010,7 @@
         </w:r>
         <w:r>
           <w:rPr/>
-          <w:t>29</w:t>
+          <w:t>24</w:t>
         </w:r>
         <w:r>
           <w:rPr/>

</xml_diff>